<commit_message>
spec avancement dernier version demain matin
</commit_message>
<xml_diff>
--- a/Documentation projet/Rapport/Rapport de Projet/Rapport.docx
+++ b/Documentation projet/Rapport/Rapport de Projet/Rapport.docx
@@ -457,199 +457,6 @@
         <mc:AlternateContent>
           <mc:Choice Requires="wps">
             <w:drawing>
-              <wp:anchor distT="0" distB="0" distL="114300" distR="114300" simplePos="0" relativeHeight="251660288" behindDoc="0" locked="0" layoutInCell="1" allowOverlap="1" wp14:anchorId="615322DF" wp14:editId="4D6DC1D7">
-                <wp:simplePos x="0" y="0"/>
-                <wp:positionH relativeFrom="column">
-                  <wp:posOffset>2962521</wp:posOffset>
-                </wp:positionH>
-                <wp:positionV relativeFrom="paragraph">
-                  <wp:posOffset>215388</wp:posOffset>
-                </wp:positionV>
-                <wp:extent cx="3279140" cy="873457"/>
-                <wp:effectExtent l="0" t="0" r="0" b="3175"/>
-                <wp:wrapNone/>
-                <wp:docPr id="86" name="Zone de texte 2"/>
-                <wp:cNvGraphicFramePr>
-                  <a:graphicFrameLocks xmlns:a="http://schemas.openxmlformats.org/drawingml/2006/main"/>
-                </wp:cNvGraphicFramePr>
-                <a:graphic xmlns:a="http://schemas.openxmlformats.org/drawingml/2006/main">
-                  <a:graphicData uri="http://schemas.microsoft.com/office/word/2010/wordprocessingShape">
-                    <wps:wsp>
-                      <wps:cNvSpPr txBox="1">
-                        <a:spLocks noChangeArrowheads="1"/>
-                      </wps:cNvSpPr>
-                      <wps:spPr bwMode="auto">
-                        <a:xfrm>
-                          <a:off x="0" y="0"/>
-                          <a:ext cx="3279140" cy="873457"/>
-                        </a:xfrm>
-                        <a:prstGeom prst="rect">
-                          <a:avLst/>
-                        </a:prstGeom>
-                        <a:solidFill>
-                          <a:srgbClr val="FFFFFF"/>
-                        </a:solidFill>
-                        <a:ln w="9525">
-                          <a:noFill/>
-                          <a:miter lim="800000"/>
-                          <a:headEnd/>
-                          <a:tailEnd/>
-                        </a:ln>
-                      </wps:spPr>
-                      <wps:txbx>
-                        <w:txbxContent>
-                          <w:p>
-                            <w:pPr>
-                              <w:rPr>
-                                <w:b/>
-                              </w:rPr>
-                            </w:pPr>
-                            <w:r>
-                              <w:rPr>
-                                <w:b/>
-                              </w:rPr>
-                              <w:t>Encadré par :</w:t>
-                            </w:r>
-                          </w:p>
-                          <w:p>
-                            <w:pPr>
-                              <w:pStyle w:val="Paragraphedeliste"/>
-                              <w:numPr>
-                                <w:ilvl w:val="0"/>
-                                <w:numId w:val="2"/>
-                              </w:numPr>
-                              <w:spacing w:before="100" w:beforeAutospacing="1" w:after="100" w:afterAutospacing="1" w:line="270" w:lineRule="atLeast"/>
-                              <w:rPr>
-                                <w:rFonts w:ascii="Arial" w:eastAsia="Times New Roman" w:hAnsi="Arial" w:cs="Arial"/>
-                                <w:color w:val="000000"/>
-                                <w:sz w:val="18"/>
-                                <w:szCs w:val="18"/>
-                                <w:lang w:eastAsia="fr-FR"/>
-                              </w:rPr>
-                            </w:pPr>
-                            <w:r>
-                              <w:rPr>
-                                <w:b/>
-                              </w:rPr>
-                              <w:t>M. Samuel Szonieck</w:t>
-                            </w:r>
-                          </w:p>
-                          <w:p>
-                            <w:pPr>
-                              <w:rPr>
-                                <w:b/>
-                              </w:rPr>
-                            </w:pPr>
-                          </w:p>
-                          <w:p>
-                            <w:pPr>
-                              <w:rPr>
-                                <w:b/>
-                              </w:rPr>
-                            </w:pPr>
-                          </w:p>
-                        </w:txbxContent>
-                      </wps:txbx>
-                      <wps:bodyPr rot="0" vert="horz" wrap="square" lIns="91440" tIns="45720" rIns="91440" bIns="45720" anchor="t" anchorCtr="0">
-                        <a:noAutofit/>
-                      </wps:bodyPr>
-                    </wps:wsp>
-                  </a:graphicData>
-                </a:graphic>
-                <wp14:sizeRelH relativeFrom="margin">
-                  <wp14:pctWidth>0</wp14:pctWidth>
-                </wp14:sizeRelH>
-                <wp14:sizeRelV relativeFrom="margin">
-                  <wp14:pctHeight>0</wp14:pctHeight>
-                </wp14:sizeRelV>
-              </wp:anchor>
-            </w:drawing>
-          </mc:Choice>
-          <mc:Fallback>
-            <w:pict>
-              <v:shapetype id="_x0000_t202" coordsize="21600,21600" o:spt="202" path="m,l,21600r21600,l21600,xe">
-                <v:stroke joinstyle="miter"/>
-                <v:path gradientshapeok="t" o:connecttype="rect"/>
-              </v:shapetype>
-              <v:shape id="Zone de texte 2" o:spid="_x0000_s1026" type="#_x0000_t202" style="position:absolute;left:0;text-align:left;margin-left:233.25pt;margin-top:16.95pt;width:258.2pt;height:68.8pt;z-index:251660288;visibility:visible;mso-wrap-style:square;mso-width-percent:0;mso-height-percent:0;mso-wrap-distance-left:9pt;mso-wrap-distance-top:0;mso-wrap-distance-right:9pt;mso-wrap-distance-bottom:0;mso-position-horizontal:absolute;mso-position-horizontal-relative:text;mso-position-vertical:absolute;mso-position-vertical-relative:text;mso-width-percent:0;mso-height-percent:0;mso-width-relative:margin;mso-height-relative:margin;v-text-anchor:top" o:gfxdata="UEsDBBQABgAIAAAAIQC2gziS/gAAAOEBAAATAAAAW0NvbnRlbnRfVHlwZXNdLnhtbJSRQU7DMBBF&#10;90jcwfIWJU67QAgl6YK0S0CoHGBkTxKLZGx5TGhvj5O2G0SRWNoz/78nu9wcxkFMGNg6quQqL6RA&#10;0s5Y6ir5vt9lD1JwBDIwOMJKHpHlpr69KfdHjyxSmriSfYz+USnWPY7AufNIadK6MEJMx9ApD/oD&#10;OlTrorhX2lFEilmcO2RdNtjC5xDF9pCuTyYBB5bi6bQ4syoJ3g9WQ0ymaiLzg5KdCXlKLjvcW893&#10;SUOqXwnz5DrgnHtJTxOsQfEKIT7DmDSUCaxw7Rqn8787ZsmRM9e2VmPeBN4uqYvTtW7jvijg9N/y&#10;JsXecLq0q+WD6m8AAAD//wMAUEsDBBQABgAIAAAAIQA4/SH/1gAAAJQBAAALAAAAX3JlbHMvLnJl&#10;bHOkkMFqwzAMhu+DvYPRfXGawxijTi+j0GvpHsDYimMaW0Yy2fr2M4PBMnrbUb/Q94l/f/hMi1qR&#10;JVI2sOt6UJgd+ZiDgffL8ekFlFSbvV0oo4EbChzGx4f9GRdb25HMsYhqlCwG5lrLq9biZkxWOiqY&#10;22YiTra2kYMu1l1tQD30/bPm3wwYN0x18gb45AdQl1tp5j/sFB2T0FQ7R0nTNEV3j6o9feQzro1i&#10;OWA14Fm+Q8a1a8+Bvu/d/dMb2JY5uiPbhG/ktn4cqGU/er3pcvwCAAD//wMAUEsDBBQABgAIAAAA&#10;IQBrJ9k1IwIAACEEAAAOAAAAZHJzL2Uyb0RvYy54bWysU01v2zAMvQ/YfxB0X5y4TZMacYouXYYB&#10;3QfQ7bKbLMmxMEnUJCV2++tHyWmabbdhPgikST49PlKrm8FocpA+KLA1nU2mlEjLQSi7q+m3r9s3&#10;S0pCZFYwDVbW9FEGerN+/WrVu0qW0IEW0hMEsaHqXU27GF1VFIF30rAwASctBlvwhkV0/a4QnvWI&#10;bnRRTqdXRQ9eOA9choB/78YgXWf8tpU8fm7bICPRNUVuMZ8+n006i/WKVTvPXKf4kQb7BxaGKYuX&#10;nqDuWGRk79VfUEZxDwHaOOFgCmhbxWXuAbuZTf/o5qFjTuZeUJzgTjKF/wfLPx2+eKJETZdXlFhm&#10;cEbfcVJESBLlECUpk0a9CxWmPjhMjsNbGHDWud/g7oH/CMTCpmN2J2+9h76TTCDHWaoszkpHnJBA&#10;mv4jCLyL7SNkoKH1JgmIkhBEx1k9nuaDPAjHnxfl4np2iSGOseXi4nK+yFew6rna+RDfSzAkGTX1&#10;OP+Mzg73ISY2rHpOSZcF0EpsldbZ8btmoz05MNyVbf6O6L+laUv6ml7Py3lGtpDq8xoZFXGXtTJI&#10;bpq+VM6qpMY7K7IdmdKjjUy0PcqTFBm1iUMzYGLSrAHxiEJ5GHcW3xgaHfgnSnrc15qGn3vmJSX6&#10;g0WxUZikTMwOClOi488jzXmEWY5QNY2UjOYm5keR+Fq4xaG0Kuv1wuTIFfcwy3h8M2nRz/2c9fKy&#10;178AAAD//wMAUEsDBBQABgAIAAAAIQDhZWYw3wAAAAoBAAAPAAAAZHJzL2Rvd25yZXYueG1sTI/d&#10;ToNAEEbvTXyHzZh4Y+zSH6AgS6MmGm9b+wADuwUiO0vYbaFv73hl72YyJ9+cr9jNthcXM/rOkYLl&#10;IgJhqHa6o0bB8fvjeQvCBySNvSOj4Go87Mr7uwJz7Sbam8shNIJDyOeooA1hyKX0dWss+oUbDPHt&#10;5EaLgdexkXrEicNtL1dRlEiLHfGHFgfz3pr653C2Ck5f01OcTdVnOKb7TfKGXVq5q1KPD/PrC4hg&#10;5vAPw58+q0PJTpU7k/aiV7BJkphRBet1BoKBbLvioWIyXcYgy0LeVih/AQAA//8DAFBLAQItABQA&#10;BgAIAAAAIQC2gziS/gAAAOEBAAATAAAAAAAAAAAAAAAAAAAAAABbQ29udGVudF9UeXBlc10ueG1s&#10;UEsBAi0AFAAGAAgAAAAhADj9If/WAAAAlAEAAAsAAAAAAAAAAAAAAAAALwEAAF9yZWxzLy5yZWxz&#10;UEsBAi0AFAAGAAgAAAAhAGsn2TUjAgAAIQQAAA4AAAAAAAAAAAAAAAAALgIAAGRycy9lMm9Eb2Mu&#10;eG1sUEsBAi0AFAAGAAgAAAAhAOFlZjDfAAAACgEAAA8AAAAAAAAAAAAAAAAAfQQAAGRycy9kb3du&#10;cmV2LnhtbFBLBQYAAAAABAAEAPMAAACJBQAAAAA=&#10;" stroked="f">
-                <v:textbox>
-                  <w:txbxContent>
-                    <w:p>
-                      <w:pPr>
-                        <w:rPr>
-                          <w:b/>
-                        </w:rPr>
-                      </w:pPr>
-                      <w:r>
-                        <w:rPr>
-                          <w:b/>
-                        </w:rPr>
-                        <w:t>Encadré par :</w:t>
-                      </w:r>
-                    </w:p>
-                    <w:p>
-                      <w:pPr>
-                        <w:pStyle w:val="ListParagraph"/>
-                        <w:numPr>
-                          <w:ilvl w:val="0"/>
-                          <w:numId w:val="2"/>
-                        </w:numPr>
-                        <w:spacing w:before="100" w:beforeAutospacing="1" w:after="100" w:afterAutospacing="1" w:line="270" w:lineRule="atLeast"/>
-                        <w:rPr>
-                          <w:rFonts w:ascii="Arial" w:eastAsia="Times New Roman" w:hAnsi="Arial" w:cs="Arial"/>
-                          <w:color w:val="000000"/>
-                          <w:sz w:val="18"/>
-                          <w:szCs w:val="18"/>
-                          <w:lang w:eastAsia="fr-FR"/>
-                        </w:rPr>
-                      </w:pPr>
-                      <w:r>
-                        <w:rPr>
-                          <w:b/>
-                        </w:rPr>
-                        <w:t xml:space="preserve">M. Samuel </w:t>
-                      </w:r>
-                      <w:proofErr w:type="spellStart"/>
-                      <w:r>
-                        <w:rPr>
-                          <w:b/>
-                        </w:rPr>
-                        <w:t>Szonieck</w:t>
-                      </w:r>
-                      <w:proofErr w:type="spellEnd"/>
-                    </w:p>
-                    <w:p>
-                      <w:pPr>
-                        <w:rPr>
-                          <w:b/>
-                        </w:rPr>
-                      </w:pPr>
-                    </w:p>
-                    <w:p>
-                      <w:pPr>
-                        <w:rPr>
-                          <w:b/>
-                        </w:rPr>
-                      </w:pPr>
-                    </w:p>
-                  </w:txbxContent>
-                </v:textbox>
-              </v:shape>
-            </w:pict>
-          </mc:Fallback>
-        </mc:AlternateContent>
-      </w:r>
-      <w:r>
-        <w:rPr>
-          <w:rFonts w:ascii="Bell MT" w:hAnsi="Bell MT"/>
-          <w:noProof/>
-          <w:sz w:val="28"/>
-          <w:szCs w:val="28"/>
-          <w:lang w:eastAsia="fr-FR"/>
-        </w:rPr>
-        <mc:AlternateContent>
-          <mc:Choice Requires="wps">
-            <w:drawing>
               <wp:anchor distT="0" distB="0" distL="114300" distR="114300" simplePos="0" relativeHeight="251659264" behindDoc="0" locked="0" layoutInCell="1" allowOverlap="1" wp14:anchorId="06B2467A" wp14:editId="004662FB">
                 <wp:simplePos x="0" y="0"/>
                 <wp:positionH relativeFrom="column">
@@ -701,7 +508,13 @@
                               <w:rPr>
                                 <w:b/>
                               </w:rPr>
-                              <w:t>Présenté par :</w:t>
+                              <w:t>Réalisé</w:t>
+                            </w:r>
+                            <w:r>
+                              <w:rPr>
+                                <w:b/>
+                              </w:rPr>
+                              <w:t xml:space="preserve"> par :</w:t>
                             </w:r>
                           </w:p>
                           <w:p>
@@ -765,7 +578,11 @@
           </mc:Choice>
           <mc:Fallback>
             <w:pict>
-              <v:shape id="_x0000_s1027" type="#_x0000_t202" style="position:absolute;left:0;text-align:left;margin-left:-13.9pt;margin-top:16.5pt;width:206.6pt;height:98.75pt;z-index:251659264;visibility:visible;mso-wrap-style:square;mso-width-percent:0;mso-height-percent:0;mso-wrap-distance-left:9pt;mso-wrap-distance-top:0;mso-wrap-distance-right:9pt;mso-wrap-distance-bottom:0;mso-position-horizontal:absolute;mso-position-horizontal-relative:text;mso-position-vertical:absolute;mso-position-vertical-relative:text;mso-width-percent:0;mso-height-percent:0;mso-width-relative:margin;mso-height-relative:margin;v-text-anchor:top" o:gfxdata="UEsDBBQABgAIAAAAIQC2gziS/gAAAOEBAAATAAAAW0NvbnRlbnRfVHlwZXNdLnhtbJSRQU7DMBBF&#10;90jcwfIWJU67QAgl6YK0S0CoHGBkTxKLZGx5TGhvj5O2G0SRWNoz/78nu9wcxkFMGNg6quQqL6RA&#10;0s5Y6ir5vt9lD1JwBDIwOMJKHpHlpr69KfdHjyxSmriSfYz+USnWPY7AufNIadK6MEJMx9ApD/oD&#10;OlTrorhX2lFEilmcO2RdNtjC5xDF9pCuTyYBB5bi6bQ4syoJ3g9WQ0ymaiLzg5KdCXlKLjvcW893&#10;SUOqXwnz5DrgnHtJTxOsQfEKIT7DmDSUCaxw7Rqn8787ZsmRM9e2VmPeBN4uqYvTtW7jvijg9N/y&#10;JsXecLq0q+WD6m8AAAD//wMAUEsDBBQABgAIAAAAIQA4/SH/1gAAAJQBAAALAAAAX3JlbHMvLnJl&#10;bHOkkMFqwzAMhu+DvYPRfXGawxijTi+j0GvpHsDYimMaW0Yy2fr2M4PBMnrbUb/Q94l/f/hMi1qR&#10;JVI2sOt6UJgd+ZiDgffL8ekFlFSbvV0oo4EbChzGx4f9GRdb25HMsYhqlCwG5lrLq9biZkxWOiqY&#10;22YiTra2kYMu1l1tQD30/bPm3wwYN0x18gb45AdQl1tp5j/sFB2T0FQ7R0nTNEV3j6o9feQzro1i&#10;OWA14Fm+Q8a1a8+Bvu/d/dMb2JY5uiPbhG/ktn4cqGU/er3pcvwCAAD//wMAUEsDBBQABgAIAAAA&#10;IQC1jfG4JgIAACkEAAAOAAAAZHJzL2Uyb0RvYy54bWysU9+P0zAMfkfif4jyzrr1tmNXrTsdO4aQ&#10;jh/SwQtvaZKuEUkckmzt+Otx0t1uwBsiUiOntj/bn+3V7WA0OUgfFNiaziZTSqTlIJTd1fTrl+2r&#10;JSUhMiuYBitrepSB3q5fvlj1rpIldKCF9ARBbKh6V9MuRlcVReCdNCxMwEmLyha8YRGfflcIz3pE&#10;N7oop9ProgcvnAcuQ8C/96OSrjN+20oeP7VtkJHommJuMd8+3026i/WKVTvPXKf4KQ32D1kYpiwG&#10;PUPds8jI3qu/oIziHgK0ccLBFNC2istcA1Yzm/5RzWPHnMy1IDnBnWkK/w+Wfzx89kSJmi6vKLHM&#10;YI++YaeIkCTKIUpSJo56Fyo0fXRoHIc3MGCvc73BPQD/HoiFTcfsTt55D30nmcAcZ8mzuHAdcUIC&#10;afoPIDAW20fIQEPrTSIQKSGIjr06nvuDeRCOP8vr8mpZooqjblYu5vjlGKx6cnc+xHcSDElCTT0O&#10;QIZnh4cQUzqsejJJ0QJoJbZK6/zwu2ajPTkwHJZtPif038y0JX1NbxYYO3lZSP55joyKOMxaGWRz&#10;mk5yZ1Wi460VWY5M6VHGTLQ98ZMoGcmJQzPkdmTyEncNiCMS5mGcXdw1FDrwPynpcW5rGn7smZeU&#10;6PcWSb+Zzedp0PNjvnid6PKXmuZSwyxHqJpGSkZxE/NyjIXdYXNalWl7zuSUMs5jZvO0O2ngL9/Z&#10;6nnD178AAAD//wMAUEsDBBQABgAIAAAAIQBKHdmL3wAAAAoBAAAPAAAAZHJzL2Rvd25yZXYueG1s&#10;TI9BT4NAFITvJv6HzTPxYtpFKKVSlkZNNF5b+wMW9hVI2beE3Rb6732e9DiZycw3xW62vbji6DtH&#10;Cp6XEQik2pmOGgXH74/FBoQPmozuHaGCG3rYlfd3hc6Nm2iP10NoBJeQz7WCNoQhl9LXLVrtl25A&#10;Yu/kRqsDy7GRZtQTl9texlG0llZ3xAutHvC9xfp8uFgFp6/pKX2Zqs9wzPar9ZvussrdlHp8mF+3&#10;IALO4S8Mv/iMDiUzVe5CxotewSLOGD0oSBL+xIFkk65AVAriJEpBloX8f6H8AQAA//8DAFBLAQIt&#10;ABQABgAIAAAAIQC2gziS/gAAAOEBAAATAAAAAAAAAAAAAAAAAAAAAABbQ29udGVudF9UeXBlc10u&#10;eG1sUEsBAi0AFAAGAAgAAAAhADj9If/WAAAAlAEAAAsAAAAAAAAAAAAAAAAALwEAAF9yZWxzLy5y&#10;ZWxzUEsBAi0AFAAGAAgAAAAhALWN8bgmAgAAKQQAAA4AAAAAAAAAAAAAAAAALgIAAGRycy9lMm9E&#10;b2MueG1sUEsBAi0AFAAGAAgAAAAhAEod2YvfAAAACgEAAA8AAAAAAAAAAAAAAAAAgAQAAGRycy9k&#10;b3ducmV2LnhtbFBLBQYAAAAABAAEAPMAAACMBQAAAAA=&#10;" stroked="f">
+              <v:shapetype id="_x0000_t202" coordsize="21600,21600" o:spt="202" path="m,l,21600r21600,l21600,xe">
+                <v:stroke joinstyle="miter"/>
+                <v:path gradientshapeok="t" o:connecttype="rect"/>
+              </v:shapetype>
+              <v:shape id="Zone de texte 2" o:spid="_x0000_s1026" type="#_x0000_t202" style="position:absolute;left:0;text-align:left;margin-left:-13.9pt;margin-top:16.5pt;width:206.6pt;height:98.75pt;z-index:251659264;visibility:visible;mso-wrap-style:square;mso-width-percent:0;mso-height-percent:0;mso-wrap-distance-left:9pt;mso-wrap-distance-top:0;mso-wrap-distance-right:9pt;mso-wrap-distance-bottom:0;mso-position-horizontal:absolute;mso-position-horizontal-relative:text;mso-position-vertical:absolute;mso-position-vertical-relative:text;mso-width-percent:0;mso-height-percent:0;mso-width-relative:margin;mso-height-relative:margin;v-text-anchor:top" o:gfxdata="UEsDBBQABgAIAAAAIQC2gziS/gAAAOEBAAATAAAAW0NvbnRlbnRfVHlwZXNdLnhtbJSRQU7DMBBF&#10;90jcwfIWJU67QAgl6YK0S0CoHGBkTxKLZGx5TGhvj5O2G0SRWNoz/78nu9wcxkFMGNg6quQqL6RA&#10;0s5Y6ir5vt9lD1JwBDIwOMJKHpHlpr69KfdHjyxSmriSfYz+USnWPY7AufNIadK6MEJMx9ApD/oD&#10;OlTrorhX2lFEilmcO2RdNtjC5xDF9pCuTyYBB5bi6bQ4syoJ3g9WQ0ymaiLzg5KdCXlKLjvcW893&#10;SUOqXwnz5DrgnHtJTxOsQfEKIT7DmDSUCaxw7Rqn8787ZsmRM9e2VmPeBN4uqYvTtW7jvijg9N/y&#10;JsXecLq0q+WD6m8AAAD//wMAUEsDBBQABgAIAAAAIQA4/SH/1gAAAJQBAAALAAAAX3JlbHMvLnJl&#10;bHOkkMFqwzAMhu+DvYPRfXGawxijTi+j0GvpHsDYimMaW0Yy2fr2M4PBMnrbUb/Q94l/f/hMi1qR&#10;JVI2sOt6UJgd+ZiDgffL8ekFlFSbvV0oo4EbChzGx4f9GRdb25HMsYhqlCwG5lrLq9biZkxWOiqY&#10;22YiTra2kYMu1l1tQD30/bPm3wwYN0x18gb45AdQl1tp5j/sFB2T0FQ7R0nTNEV3j6o9feQzro1i&#10;OWA14Fm+Q8a1a8+Bvu/d/dMb2JY5uiPbhG/ktn4cqGU/er3pcvwCAAD//wMAUEsDBBQABgAIAAAA&#10;IQCfrKAzJAIAACIEAAAOAAAAZHJzL2Uyb0RvYy54bWysU9+P0zAMfkfif4jyzrr1tmNXrTsdO4aQ&#10;jh/SwQtvaZKuEUkckmzt+Otx0t1uwBsiUiOntj/bn+3V7WA0OUgfFNiaziZTSqTlIJTd1fTrl+2r&#10;JSUhMiuYBitrepSB3q5fvlj1rpIldKCF9ARBbKh6V9MuRlcVReCdNCxMwEmLyha8YRGfflcIz3pE&#10;N7oop9ProgcvnAcuQ8C/96OSrjN+20oeP7VtkJHommJuMd8+3026i/WKVTvPXKf4KQ32D1kYpiwG&#10;PUPds8jI3qu/oIziHgK0ccLBFNC2istcA1Yzm/5RzWPHnMy1IDnBnWkK/w+Wfzx89kSJmi6vKLHM&#10;YI++YaeIkCTKIUpSJo56Fyo0fXRoHIc3MGCvc73BPQD/HoiFTcfsTt55D30nmcAcZ8mzuHAdcUIC&#10;afoPIDAW20fIQEPrTSIQKSGIjr06nvuDeRCOP8vr8mpZooqjblYu5vjlGKx6cnc+xHcSDElCTT0O&#10;QIZnh4cQUzqsejJJ0QJoJbZK6/zwu2ajPTkwHJZtPif038y0JX1NbxYYO3lZSP55joyKOMxaGWRz&#10;mk5yZ1Wi460VWY5M6VHGTLQ98ZMoGcmJQzOgYSKtAXFEpjyMQ4tLhkIH/iclPQ5sTcOPPfOSEv3e&#10;Its3s/k8TXh+zBevE0/+UtNcapjlCFXTSMkobmLeirGiO+xKqzJfz5mccsVBzDSeliZN+uU7Wz2v&#10;9voXAAAA//8DAFBLAwQUAAYACAAAACEASh3Zi98AAAAKAQAADwAAAGRycy9kb3ducmV2LnhtbEyP&#10;QU+DQBSE7yb+h80z8WLaRSilUpZGTTReW/sDFvYVSNm3hN0W+u99nvQ4mcnMN8Vutr244ug7Rwqe&#10;lxEIpNqZjhoFx++PxQaED5qM7h2hght62JX3d4XOjZtoj9dDaASXkM+1gjaEIZfS1y1a7ZduQGLv&#10;5EarA8uxkWbUE5fbXsZRtJZWd8QLrR7wvcX6fLhYBaev6Sl9marPcMz2q/Wb7rLK3ZR6fJhftyAC&#10;zuEvDL/4jA4lM1XuQsaLXsEizhg9KEgS/sSBZJOuQFQK4iRKQZaF/H+h/AEAAP//AwBQSwECLQAU&#10;AAYACAAAACEAtoM4kv4AAADhAQAAEwAAAAAAAAAAAAAAAAAAAAAAW0NvbnRlbnRfVHlwZXNdLnht&#10;bFBLAQItABQABgAIAAAAIQA4/SH/1gAAAJQBAAALAAAAAAAAAAAAAAAAAC8BAABfcmVscy8ucmVs&#10;c1BLAQItABQABgAIAAAAIQCfrKAzJAIAACIEAAAOAAAAAAAAAAAAAAAAAC4CAABkcnMvZTJvRG9j&#10;LnhtbFBLAQItABQABgAIAAAAIQBKHdmL3wAAAAoBAAAPAAAAAAAAAAAAAAAAAH4EAABkcnMvZG93&#10;bnJldi54bWxQSwUGAAAAAAQABADzAAAAigUAAAAA&#10;" stroked="f">
                 <v:textbox>
                   <w:txbxContent>
                     <w:p>
@@ -778,12 +595,18 @@
                         <w:rPr>
                           <w:b/>
                         </w:rPr>
-                        <w:t>Présenté par :</w:t>
+                        <w:t>Réalisé</w:t>
+                      </w:r>
+                      <w:r>
+                        <w:rPr>
+                          <w:b/>
+                        </w:rPr>
+                        <w:t xml:space="preserve"> par :</w:t>
                       </w:r>
                     </w:p>
                     <w:p>
                       <w:pPr>
-                        <w:pStyle w:val="ListParagraph"/>
+                        <w:pStyle w:val="Paragraphedeliste"/>
                         <w:numPr>
                           <w:ilvl w:val="0"/>
                           <w:numId w:val="1"/>
@@ -792,7 +615,6 @@
                           <w:b/>
                         </w:rPr>
                       </w:pPr>
-                      <w:proofErr w:type="spellStart"/>
                       <w:r>
                         <w:rPr>
                           <w:b/>
@@ -803,19 +625,12 @@
                         <w:rPr>
                           <w:b/>
                         </w:rPr>
-                        <w:t>Achraf</w:t>
-                      </w:r>
-                      <w:proofErr w:type="spellEnd"/>
-                      <w:r>
-                        <w:rPr>
-                          <w:b/>
-                        </w:rPr>
-                        <w:t xml:space="preserve"> LANSARI</w:t>
+                        <w:t>Achraf LANSARI</w:t>
                       </w:r>
                     </w:p>
                     <w:p>
                       <w:pPr>
-                        <w:pStyle w:val="ListParagraph"/>
+                        <w:pStyle w:val="Paragraphedeliste"/>
                         <w:numPr>
                           <w:ilvl w:val="0"/>
                           <w:numId w:val="1"/>
@@ -824,19 +639,11 @@
                           <w:b/>
                         </w:rPr>
                       </w:pPr>
-                      <w:proofErr w:type="spellStart"/>
                       <w:r>
                         <w:rPr>
                           <w:b/>
                         </w:rPr>
-                        <w:t>M.AbdelAli</w:t>
-                      </w:r>
-                      <w:proofErr w:type="spellEnd"/>
-                      <w:r>
-                        <w:rPr>
-                          <w:b/>
-                        </w:rPr>
-                        <w:t xml:space="preserve"> HMESSAR</w:t>
+                        <w:t>M.AbdelAli HMESSAR</w:t>
                       </w:r>
                     </w:p>
                   </w:txbxContent>
@@ -924,212 +731,6 @@
         </w:tabs>
       </w:pPr>
     </w:p>
-    <w:p/>
-    <w:p>
-      <w:r>
-        <w:rPr>
-          <w:noProof/>
-          <w:lang w:eastAsia="fr-FR"/>
-        </w:rPr>
-        <mc:AlternateContent>
-          <mc:Choice Requires="wps">
-            <w:drawing>
-              <wp:anchor distT="0" distB="0" distL="114300" distR="114300" simplePos="0" relativeHeight="251667456" behindDoc="0" locked="0" layoutInCell="1" allowOverlap="1" wp14:anchorId="766BDDFC" wp14:editId="232FF7A9">
-                <wp:simplePos x="0" y="0"/>
-                <wp:positionH relativeFrom="column">
-                  <wp:posOffset>-6660</wp:posOffset>
-                </wp:positionH>
-                <wp:positionV relativeFrom="paragraph">
-                  <wp:posOffset>67767</wp:posOffset>
-                </wp:positionV>
-                <wp:extent cx="5791200" cy="744279"/>
-                <wp:effectExtent l="76200" t="57150" r="57150" b="93980"/>
-                <wp:wrapNone/>
-                <wp:docPr id="114" name="Organigramme : Terminateur 114"/>
-                <wp:cNvGraphicFramePr/>
-                <a:graphic xmlns:a="http://schemas.openxmlformats.org/drawingml/2006/main">
-                  <a:graphicData uri="http://schemas.microsoft.com/office/word/2010/wordprocessingShape">
-                    <wps:wsp>
-                      <wps:cNvSpPr/>
-                      <wps:spPr>
-                        <a:xfrm>
-                          <a:off x="0" y="0"/>
-                          <a:ext cx="5791200" cy="744279"/>
-                        </a:xfrm>
-                        <a:prstGeom prst="flowChartTerminator">
-                          <a:avLst/>
-                        </a:prstGeom>
-                        <a:gradFill flip="none" rotWithShape="1">
-                          <a:gsLst>
-                            <a:gs pos="0">
-                              <a:schemeClr val="dk1">
-                                <a:tint val="50000"/>
-                                <a:satMod val="300000"/>
-                              </a:schemeClr>
-                            </a:gs>
-                            <a:gs pos="35000">
-                              <a:schemeClr val="dk1">
-                                <a:tint val="37000"/>
-                                <a:satMod val="300000"/>
-                              </a:schemeClr>
-                            </a:gs>
-                            <a:gs pos="100000">
-                              <a:schemeClr val="dk1">
-                                <a:tint val="15000"/>
-                                <a:satMod val="350000"/>
-                              </a:schemeClr>
-                            </a:gs>
-                          </a:gsLst>
-                          <a:lin ang="5400000" scaled="1"/>
-                          <a:tileRect/>
-                        </a:gradFill>
-                        <a:ln w="38100"/>
-                      </wps:spPr>
-                      <wps:style>
-                        <a:lnRef idx="1">
-                          <a:schemeClr val="dk1"/>
-                        </a:lnRef>
-                        <a:fillRef idx="2">
-                          <a:schemeClr val="dk1"/>
-                        </a:fillRef>
-                        <a:effectRef idx="1">
-                          <a:schemeClr val="dk1"/>
-                        </a:effectRef>
-                        <a:fontRef idx="minor">
-                          <a:schemeClr val="dk1"/>
-                        </a:fontRef>
-                      </wps:style>
-                      <wps:txbx>
-                        <w:txbxContent>
-                          <w:p>
-                            <w:pPr>
-                              <w:pStyle w:val="Paragraphedeliste"/>
-                              <w:numPr>
-                                <w:ilvl w:val="0"/>
-                                <w:numId w:val="3"/>
-                              </w:numPr>
-                              <w:spacing w:after="0" w:line="240" w:lineRule="auto"/>
-                              <w:jc w:val="center"/>
-                            </w:pPr>
-                            <w:r>
-                              <w:rPr>
-                                <w:rFonts w:asciiTheme="majorBidi" w:hAnsiTheme="majorBidi" w:cstheme="majorBidi"/>
-                                <w:b/>
-                                <w:bCs/>
-                                <w:color w:val="2F2B20" w:themeColor="text1"/>
-                                <w:sz w:val="52"/>
-                                <w:szCs w:val="52"/>
-                              </w:rPr>
-                              <w:t>Introduction générale</w:t>
-                            </w:r>
-                          </w:p>
-                          <w:p>
-                            <w:pPr>
-                              <w:jc w:val="center"/>
-                            </w:pPr>
-                          </w:p>
-                        </w:txbxContent>
-                      </wps:txbx>
-                      <wps:bodyPr rot="0" spcFirstLastPara="0" vertOverflow="overflow" horzOverflow="overflow" vert="horz" wrap="square" lIns="91440" tIns="45720" rIns="91440" bIns="45720" numCol="1" spcCol="0" rtlCol="0" fromWordArt="0" anchor="ctr" anchorCtr="0" forceAA="0" compatLnSpc="1">
-                        <a:prstTxWarp prst="textNoShape">
-                          <a:avLst/>
-                        </a:prstTxWarp>
-                        <a:noAutofit/>
-                      </wps:bodyPr>
-                    </wps:wsp>
-                  </a:graphicData>
-                </a:graphic>
-                <wp14:sizeRelH relativeFrom="margin">
-                  <wp14:pctWidth>0</wp14:pctWidth>
-                </wp14:sizeRelH>
-                <wp14:sizeRelV relativeFrom="margin">
-                  <wp14:pctHeight>0</wp14:pctHeight>
-                </wp14:sizeRelV>
-              </wp:anchor>
-            </w:drawing>
-          </mc:Choice>
-          <mc:Fallback>
-            <w:pict>
-              <v:shapetype id="_x0000_t116" coordsize="21600,21600" o:spt="116" path="m3475,qx,10800,3475,21600l18125,21600qx21600,10800,18125,xe">
-                <v:stroke joinstyle="miter"/>
-                <v:path gradientshapeok="t" o:connecttype="rect" textboxrect="1018,3163,20582,18437"/>
-              </v:shapetype>
-              <v:shape id="Organigramme : Terminateur 114" o:spid="_x0000_s1028" type="#_x0000_t116" style="position:absolute;margin-left:-.5pt;margin-top:5.35pt;width:456pt;height:58.6pt;z-index:251667456;visibility:visible;mso-wrap-style:square;mso-width-percent:0;mso-height-percent:0;mso-wrap-distance-left:9pt;mso-wrap-distance-top:0;mso-wrap-distance-right:9pt;mso-wrap-distance-bottom:0;mso-position-horizontal:absolute;mso-position-horizontal-relative:text;mso-position-vertical:absolute;mso-position-vertical-relative:text;mso-width-percent:0;mso-height-percent:0;mso-width-relative:margin;mso-height-relative:margin;v-text-anchor:middle" o:gfxdata="UEsDBBQABgAIAAAAIQC2gziS/gAAAOEBAAATAAAAW0NvbnRlbnRfVHlwZXNdLnhtbJSRQU7DMBBF&#10;90jcwfIWJU67QAgl6YK0S0CoHGBkTxKLZGx5TGhvj5O2G0SRWNoz/78nu9wcxkFMGNg6quQqL6RA&#10;0s5Y6ir5vt9lD1JwBDIwOMJKHpHlpr69KfdHjyxSmriSfYz+USnWPY7AufNIadK6MEJMx9ApD/oD&#10;OlTrorhX2lFEilmcO2RdNtjC5xDF9pCuTyYBB5bi6bQ4syoJ3g9WQ0ymaiLzg5KdCXlKLjvcW893&#10;SUOqXwnz5DrgnHtJTxOsQfEKIT7DmDSUCaxw7Rqn8787ZsmRM9e2VmPeBN4uqYvTtW7jvijg9N/y&#10;JsXecLq0q+WD6m8AAAD//wMAUEsDBBQABgAIAAAAIQA4/SH/1gAAAJQBAAALAAAAX3JlbHMvLnJl&#10;bHOkkMFqwzAMhu+DvYPRfXGawxijTi+j0GvpHsDYimMaW0Yy2fr2M4PBMnrbUb/Q94l/f/hMi1qR&#10;JVI2sOt6UJgd+ZiDgffL8ekFlFSbvV0oo4EbChzGx4f9GRdb25HMsYhqlCwG5lrLq9biZkxWOiqY&#10;22YiTra2kYMu1l1tQD30/bPm3wwYN0x18gb45AdQl1tp5j/sFB2T0FQ7R0nTNEV3j6o9feQzro1i&#10;OWA14Fm+Q8a1a8+Bvu/d/dMb2JY5uiPbhG/ktn4cqGU/er3pcvwCAAD//wMAUEsDBBQABgAIAAAA&#10;IQAoiu2jEgMAAAcHAAAOAAAAZHJzL2Uyb0RvYy54bWysVdtuGyEQfa/Uf0C8N+v1pU6srCPLUapK&#10;aRMlqfKMWfCiskABe+1+Tb+lX9YBdtdWmqhRVD9gGObCzJw5e36xqyXaMuuEVgXOTwYYMUV1KdS6&#10;wN8erj6cYuQ8USWRWrEC75nDF/P3784bM2NDXWlZMovAiXKzxhS48t7MsszRitXEnWjDFFxybWvi&#10;4WjXWWlJA95rmQ0Hg49Zo21prKbMOZBepks8j/45Z9TfcO6YR7LA8DYfVxvXVViz+TmZrS0xlaDt&#10;M8gbXlEToSBo7+qSeII2VvzlqhbUaqe5P6G6zjTngrKYA2STD55kc18Rw2IuUBxn+jK5/+eWft3e&#10;WiRK6F0+xkiRGpp0Y9dECahKXbPfv2bogdlaKOLZxqKgBkVrjJuB7b25te3JwTZUYMdtHf4hN7SL&#10;hd73hWY7jygIJ9OzHLqHEYW76Xg8nJ4Fp9nB2ljnPzFdo7ApMJe6WVbE+u4p2sZyk+2188mys2i7&#10;UF4JKRGXAkClAHoYWe0fha9iUSHd1C4H9tHCIaOhroMojvBjS2nRlgBwyu9J2wvlk2QygF8CjyP+&#10;iy6TeBTEUQ6p9E5iYmt3HGYUHLwu1GjaugSPbwmVhye9MlYenwX1fBKrT/fZtEC47uoohUIkzP5k&#10;nOIiR4lkAV+pXF5IdgdjmZoGGIuNChGlQk2BR6fw4AiGALEEqrjze8mS2h3jgFiAUepKX+dDs5Jz&#10;qUAzmHCAQm80fKnsyajVDWYs8kdv+I9ovXaMqJXvDWF2Wri++FSe9AEpR7mGrd+tdnE8h6EmQbLS&#10;5R5GFtAch8sZeiVgRq6J87fEAnnBWAEh+xtYwtgUWLc7jCptfz4nD/rAKXCLUQNkWGD3Y0MsDI38&#10;rGAqzvLxOLBnPIwn0yEc7PHN6vhGbeqlhrHJgfoNjdug72W35VbXj8DbixAVroiiELvA1NvusPSJ&#10;pIH5KVssohowpiH+Wt0b2vU+DP3D7pFY0xKFB4r5qjviJLMnBJF0Q4eUXmy85iIC8VDXtgPAtmlq&#10;05ch0PnxOWodvl/zPwAAAP//AwBQSwMEFAAGAAgAAAAhAIVxGzvcAAAACQEAAA8AAABkcnMvZG93&#10;bnJldi54bWxMjzFvwjAQhfdK/Q/WVeoGThhKk8ZBFVLF0AkoA9sRX+OI+BzFBtJ/32Nqx/ve07v3&#10;qtXke3WlMXaBDeTzDBRxE2zHrYGv/cfsFVRMyBb7wGTghyKs6seHCksbbryl6y61SkI4lmjApTSU&#10;WsfGkcc4DwOxaN9h9JjkHFttR7xJuO/1IstetMeO5YPDgdaOmvPu4g00XcKwnvx+cwjHc7Fptp/H&#10;gzPm+Wl6fwOVaEp/ZrjXl+pQS6dTuLCNqjcwy2VKEp4tQYle5HdwErBYFqDrSv9fUP8CAAD//wMA&#10;UEsBAi0AFAAGAAgAAAAhALaDOJL+AAAA4QEAABMAAAAAAAAAAAAAAAAAAAAAAFtDb250ZW50X1R5&#10;cGVzXS54bWxQSwECLQAUAAYACAAAACEAOP0h/9YAAACUAQAACwAAAAAAAAAAAAAAAAAvAQAAX3Jl&#10;bHMvLnJlbHNQSwECLQAUAAYACAAAACEAKIrtoxIDAAAHBwAADgAAAAAAAAAAAAAAAAAuAgAAZHJz&#10;L2Uyb0RvYy54bWxQSwECLQAUAAYACAAAACEAhXEbO9wAAAAJAQAADwAAAAAAAAAAAAAAAABsBQAA&#10;ZHJzL2Rvd25yZXYueG1sUEsFBgAAAAAEAAQA8wAAAHUGAAAAAA==&#10;" fillcolor="#a89d7f [1616]" strokecolor="#2c281e [3040]" strokeweight="3pt">
-                <v:fill color2="#e5e1d8 [496]" rotate="t" colors="0 #bfbebc;22938f #d2d1d0;1 #eeeeed" focus="100%" type="gradient"/>
-                <v:textbox>
-                  <w:txbxContent>
-                    <w:p>
-                      <w:pPr>
-                        <w:pStyle w:val="ListParagraph"/>
-                        <w:numPr>
-                          <w:ilvl w:val="0"/>
-                          <w:numId w:val="3"/>
-                        </w:numPr>
-                        <w:spacing w:after="0" w:line="240" w:lineRule="auto"/>
-                        <w:jc w:val="center"/>
-                      </w:pPr>
-                      <w:r>
-                        <w:rPr>
-                          <w:rFonts w:asciiTheme="majorBidi" w:hAnsiTheme="majorBidi" w:cstheme="majorBidi"/>
-                          <w:b/>
-                          <w:bCs/>
-                          <w:color w:val="2F2B20" w:themeColor="text1"/>
-                          <w:sz w:val="52"/>
-                          <w:szCs w:val="52"/>
-                        </w:rPr>
-                        <w:t>Introduction générale</w:t>
-                      </w:r>
-                    </w:p>
-                    <w:p>
-                      <w:pPr>
-                        <w:jc w:val="center"/>
-                      </w:pPr>
-                    </w:p>
-                  </w:txbxContent>
-                </v:textbox>
-              </v:shape>
-            </w:pict>
-          </mc:Fallback>
-        </mc:AlternateContent>
-      </w:r>
-    </w:p>
-    <w:p/>
-    <w:p>
-      <w:pPr>
-        <w:rPr>
-          <w:rFonts w:ascii="Cambria" w:eastAsia="MS Gothic" w:hAnsi="Cambria" w:cs="Cambria"/>
-          <w:b/>
-          <w:bCs/>
-          <w:color w:val="002B7D"/>
-          <w:sz w:val="36"/>
-          <w:szCs w:val="36"/>
-        </w:rPr>
-      </w:pPr>
-    </w:p>
-    <w:p>
-      <w:pPr>
-        <w:rPr>
-          <w:rFonts w:ascii="Cambria" w:eastAsia="MS Gothic" w:hAnsi="Cambria" w:cs="Cambria"/>
-          <w:b/>
-          <w:bCs/>
-          <w:color w:val="002B7D"/>
-          <w:sz w:val="36"/>
-          <w:szCs w:val="36"/>
-        </w:rPr>
-      </w:pPr>
-    </w:p>
-    <w:p>
-      <w:pPr>
-        <w:rPr>
-          <w:rFonts w:ascii="Cambria" w:eastAsia="MS Gothic" w:hAnsi="Cambria" w:cs="Cambria"/>
-          <w:b/>
-          <w:bCs/>
-          <w:color w:val="002B7D"/>
-          <w:sz w:val="36"/>
-          <w:szCs w:val="36"/>
-        </w:rPr>
-      </w:pPr>
-    </w:p>
     <w:p>
       <w:pPr>
         <w:rPr>
@@ -1428,11 +1029,178 @@
           <w:lang w:eastAsia="en-US"/>
         </w:rPr>
       </w:pPr>
+    </w:p>
+    <w:p>
+      <w:pPr>
+        <w:pStyle w:val="NormalWeb"/>
+        <w:spacing w:before="0" w:beforeAutospacing="0" w:after="0" w:afterAutospacing="0"/>
+        <w:rPr>
+          <w:rFonts w:asciiTheme="minorHAnsi" w:eastAsiaTheme="minorHAnsi" w:hAnsiTheme="minorHAnsi" w:cstheme="minorBidi"/>
+          <w:sz w:val="22"/>
+          <w:szCs w:val="22"/>
+          <w:lang w:eastAsia="en-US"/>
+        </w:rPr>
+      </w:pPr>
+    </w:p>
+    <w:p>
+      <w:pPr>
+        <w:pStyle w:val="NormalWeb"/>
+        <w:spacing w:before="0" w:beforeAutospacing="0" w:after="0" w:afterAutospacing="0"/>
+        <w:rPr>
+          <w:rFonts w:asciiTheme="minorHAnsi" w:eastAsiaTheme="minorHAnsi" w:hAnsiTheme="minorHAnsi" w:cstheme="minorBidi"/>
+          <w:sz w:val="22"/>
+          <w:szCs w:val="22"/>
+          <w:lang w:eastAsia="en-US"/>
+        </w:rPr>
+      </w:pPr>
+    </w:p>
+    <w:p>
+      <w:pPr>
+        <w:pStyle w:val="NormalWeb"/>
+        <w:spacing w:before="0" w:beforeAutospacing="0" w:after="0" w:afterAutospacing="0"/>
+        <w:rPr>
+          <w:rFonts w:asciiTheme="minorHAnsi" w:eastAsiaTheme="minorHAnsi" w:hAnsiTheme="minorHAnsi" w:cstheme="minorBidi"/>
+          <w:sz w:val="22"/>
+          <w:szCs w:val="22"/>
+          <w:lang w:eastAsia="en-US"/>
+        </w:rPr>
+      </w:pPr>
+    </w:p>
+    <w:p>
+      <w:pPr>
+        <w:pStyle w:val="NormalWeb"/>
+        <w:spacing w:before="0" w:beforeAutospacing="0" w:after="0" w:afterAutospacing="0"/>
+        <w:rPr>
+          <w:rFonts w:asciiTheme="minorHAnsi" w:eastAsiaTheme="minorHAnsi" w:hAnsiTheme="minorHAnsi" w:cstheme="minorBidi"/>
+          <w:sz w:val="22"/>
+          <w:szCs w:val="22"/>
+          <w:lang w:eastAsia="en-US"/>
+        </w:rPr>
+      </w:pPr>
+    </w:p>
+    <w:p>
+      <w:pPr>
+        <w:pStyle w:val="NormalWeb"/>
+        <w:spacing w:before="0" w:beforeAutospacing="0" w:after="0" w:afterAutospacing="0"/>
+        <w:rPr>
+          <w:rFonts w:asciiTheme="minorHAnsi" w:eastAsiaTheme="minorHAnsi" w:hAnsiTheme="minorHAnsi" w:cstheme="minorBidi"/>
+          <w:sz w:val="22"/>
+          <w:szCs w:val="22"/>
+          <w:lang w:eastAsia="en-US"/>
+        </w:rPr>
+      </w:pPr>
+    </w:p>
+    <w:p>
+      <w:pPr>
+        <w:pStyle w:val="NormalWeb"/>
+        <w:spacing w:before="0" w:beforeAutospacing="0" w:after="0" w:afterAutospacing="0"/>
+        <w:rPr>
+          <w:rFonts w:asciiTheme="minorHAnsi" w:eastAsiaTheme="minorHAnsi" w:hAnsiTheme="minorHAnsi" w:cstheme="minorBidi"/>
+          <w:sz w:val="22"/>
+          <w:szCs w:val="22"/>
+          <w:lang w:eastAsia="en-US"/>
+        </w:rPr>
+      </w:pPr>
+    </w:p>
+    <w:p>
+      <w:pPr>
+        <w:pStyle w:val="NormalWeb"/>
+        <w:spacing w:before="0" w:beforeAutospacing="0" w:after="0" w:afterAutospacing="0"/>
+        <w:rPr>
+          <w:rFonts w:asciiTheme="minorHAnsi" w:eastAsiaTheme="minorHAnsi" w:hAnsiTheme="minorHAnsi" w:cstheme="minorBidi"/>
+          <w:sz w:val="22"/>
+          <w:szCs w:val="22"/>
+          <w:lang w:eastAsia="en-US"/>
+        </w:rPr>
+      </w:pPr>
+    </w:p>
+    <w:p>
+      <w:pPr>
+        <w:pStyle w:val="NormalWeb"/>
+        <w:spacing w:before="0" w:beforeAutospacing="0" w:after="0" w:afterAutospacing="0"/>
+        <w:rPr>
+          <w:rFonts w:asciiTheme="minorHAnsi" w:eastAsiaTheme="minorHAnsi" w:hAnsiTheme="minorHAnsi" w:cstheme="minorBidi"/>
+          <w:sz w:val="22"/>
+          <w:szCs w:val="22"/>
+          <w:lang w:eastAsia="en-US"/>
+        </w:rPr>
+      </w:pPr>
+    </w:p>
+    <w:p>
+      <w:pPr>
+        <w:pStyle w:val="NormalWeb"/>
+        <w:spacing w:before="0" w:beforeAutospacing="0" w:after="0" w:afterAutospacing="0"/>
+        <w:rPr>
+          <w:rFonts w:asciiTheme="minorHAnsi" w:eastAsiaTheme="minorHAnsi" w:hAnsiTheme="minorHAnsi" w:cstheme="minorBidi"/>
+          <w:sz w:val="22"/>
+          <w:szCs w:val="22"/>
+          <w:lang w:eastAsia="en-US"/>
+        </w:rPr>
+      </w:pPr>
+    </w:p>
+    <w:p>
+      <w:pPr>
+        <w:pStyle w:val="NormalWeb"/>
+        <w:spacing w:before="0" w:beforeAutospacing="0" w:after="0" w:afterAutospacing="0"/>
+        <w:rPr>
+          <w:rFonts w:asciiTheme="minorHAnsi" w:eastAsiaTheme="minorHAnsi" w:hAnsiTheme="minorHAnsi" w:cstheme="minorBidi"/>
+          <w:sz w:val="22"/>
+          <w:szCs w:val="22"/>
+          <w:lang w:eastAsia="en-US"/>
+        </w:rPr>
+      </w:pPr>
+    </w:p>
+    <w:p>
+      <w:pPr>
+        <w:pStyle w:val="NormalWeb"/>
+        <w:spacing w:before="0" w:beforeAutospacing="0" w:after="0" w:afterAutospacing="0"/>
+        <w:rPr>
+          <w:rFonts w:asciiTheme="minorHAnsi" w:eastAsiaTheme="minorHAnsi" w:hAnsiTheme="minorHAnsi" w:cstheme="minorBidi"/>
+          <w:sz w:val="22"/>
+          <w:szCs w:val="22"/>
+          <w:lang w:eastAsia="en-US"/>
+        </w:rPr>
+      </w:pPr>
+    </w:p>
+    <w:p>
+      <w:pPr>
+        <w:pStyle w:val="NormalWeb"/>
+        <w:spacing w:before="0" w:beforeAutospacing="0" w:after="0" w:afterAutospacing="0"/>
+        <w:rPr>
+          <w:rFonts w:asciiTheme="minorHAnsi" w:eastAsiaTheme="minorHAnsi" w:hAnsiTheme="minorHAnsi" w:cstheme="minorBidi"/>
+          <w:sz w:val="22"/>
+          <w:szCs w:val="22"/>
+          <w:lang w:eastAsia="en-US"/>
+        </w:rPr>
+      </w:pPr>
+    </w:p>
+    <w:p>
+      <w:pPr>
+        <w:pStyle w:val="NormalWeb"/>
+        <w:spacing w:before="0" w:beforeAutospacing="0" w:after="0" w:afterAutospacing="0"/>
+        <w:rPr>
+          <w:rFonts w:asciiTheme="minorHAnsi" w:eastAsiaTheme="minorHAnsi" w:hAnsiTheme="minorHAnsi" w:cstheme="minorBidi"/>
+          <w:sz w:val="22"/>
+          <w:szCs w:val="22"/>
+          <w:lang w:eastAsia="en-US"/>
+        </w:rPr>
+      </w:pPr>
+    </w:p>
+    <w:p>
+      <w:pPr>
+        <w:pStyle w:val="NormalWeb"/>
+        <w:spacing w:before="0" w:beforeAutospacing="0" w:after="0" w:afterAutospacing="0"/>
+        <w:rPr>
+          <w:rFonts w:asciiTheme="minorHAnsi" w:eastAsiaTheme="minorHAnsi" w:hAnsiTheme="minorHAnsi" w:cstheme="minorBidi"/>
+          <w:sz w:val="22"/>
+          <w:szCs w:val="22"/>
+          <w:lang w:eastAsia="en-US"/>
+        </w:rPr>
+      </w:pPr>
       <w:r>
         <w:rPr>
           <w:noProof/>
         </w:rPr>
-        <w:lastRenderedPageBreak/>
         <mc:AlternateContent>
           <mc:Choice Requires="wpg">
             <w:drawing>
@@ -1750,8 +1518,8 @@
           </mc:Choice>
           <mc:Fallback>
             <w:pict>
-              <v:group id="Groupe 131" o:spid="_x0000_s1029" style="position:absolute;margin-left:-23.4pt;margin-top:-13.35pt;width:549pt;height:588pt;z-index:251669504" coordsize="69723,74676" o:gfxdata="UEsDBBQABgAIAAAAIQC2gziS/gAAAOEBAAATAAAAW0NvbnRlbnRfVHlwZXNdLnhtbJSRQU7DMBBF&#10;90jcwfIWJU67QAgl6YK0S0CoHGBkTxKLZGx5TGhvj5O2G0SRWNoz/78nu9wcxkFMGNg6quQqL6RA&#10;0s5Y6ir5vt9lD1JwBDIwOMJKHpHlpr69KfdHjyxSmriSfYz+USnWPY7AufNIadK6MEJMx9ApD/oD&#10;OlTrorhX2lFEilmcO2RdNtjC5xDF9pCuTyYBB5bi6bQ4syoJ3g9WQ0ymaiLzg5KdCXlKLjvcW893&#10;SUOqXwnz5DrgnHtJTxOsQfEKIT7DmDSUCaxw7Rqn8787ZsmRM9e2VmPeBN4uqYvTtW7jvijg9N/y&#10;JsXecLq0q+WD6m8AAAD//wMAUEsDBBQABgAIAAAAIQA4/SH/1gAAAJQBAAALAAAAX3JlbHMvLnJl&#10;bHOkkMFqwzAMhu+DvYPRfXGawxijTi+j0GvpHsDYimMaW0Yy2fr2M4PBMnrbUb/Q94l/f/hMi1qR&#10;JVI2sOt6UJgd+ZiDgffL8ekFlFSbvV0oo4EbChzGx4f9GRdb25HMsYhqlCwG5lrLq9biZkxWOiqY&#10;22YiTra2kYMu1l1tQD30/bPm3wwYN0x18gb45AdQl1tp5j/sFB2T0FQ7R0nTNEV3j6o9feQzro1i&#10;OWA14Fm+Q8a1a8+Bvu/d/dMb2JY5uiPbhG/ktn4cqGU/er3pcvwCAAD//wMAUEsDBBQABgAIAAAA&#10;IQBoxb30dQMAAMULAAAOAAAAZHJzL2Uyb0RvYy54bWzsVllv1DAQfkfiP1h+pzk22U2ipqiUtkLi&#10;EoeQePMmziES29jeZsuvZzzJprtUCFSO8sBG8voYj2e++Wbs48fbviNXXJtWipwGRz4lXBSybEWd&#10;0/fvLh4llBjLRMk6KXhOr7mhj08ePjgeVMZD2ciu5JqAEmGyQeW0sVZlnmeKhvfMHEnFBSxWUvfM&#10;wlDXXqnZANr7zgt9f+kNUpdKy4IbA7NPx0V6gvqrihf2VVUZbkmXU7DNYquxXbvWOzlmWa2Zatpi&#10;MoPdwYqetQIOnVU9ZZaRjW5vqerbQksjK3tUyN6TVdUWHH0AbwL/G28utdwo9KXOhlrNMAG03+B0&#10;Z7XFy6vXmrQlxG4RUCJYD0HCczlxM4DPoOoMxC61eqte62miHkfO5W2le/cPzpAtIns9I8u3lhQw&#10;uUxX4cKHABSwtoqWqyUMEPuigQDd2lc05z/Y6e0O9px9szmDAh6ZG6jMr0H1tmGKYwSMw2CGarGD&#10;6iOwmpScWPDUIbYYEUNpBxex2ycSAAiQHUY9l8UnQ4Q8a5io+anWcmg4K8FMxBqcmbc65E1mnJL1&#10;8EKWEBi2sRIV/QzmYZjEi2U8Yb7wgwQGgPmMHMuUNvaSy564Tk41pAuqZ1fPjR1FdyITucuLtuuI&#10;lvZDaxtEZ+dbbWAPShmiJDjkjy7ren3WaXLFIAPPIvdNRtRmXzrw3e/2lgv87W0B8+ejFLMNcc2e&#10;7RUY+E6+AVcI5PmklkCyT93JLdiEUEDuo0/Olk6QAeRSP54MkV07L5p9Rw6sMvtifWuhoHVtn9Nk&#10;dAlp7oJ8LkrsW9Z2Yx986QSYsQv0GHK7XW8xJWcyrWV5DTQA2DG/oN5Cp5H6CyUD1K6cms8bpjkl&#10;3TMByKdBFLlih4MoXoUw0Psr6/0VJgpQlVNLydg9szCCLRul27qBk0byCnkK9KtaJIazeLRqMh+S&#10;brT+L2Rf+r3sS+8l+8IojWOgDIHaFiaLJII+BnpX/aJotVw5AVf9omWYBqPE3TPxgHIHzDw/dd+U&#10;Lwdi/xq7sQ7c8Og/u8dr2GXueA0f3i3h/XDbTxZpAi8DYG4aJXGANYllM7WT2A8DSEhH7ThIVgly&#10;/08w+/s1d2R2Gocx3h9CuksKM/B3VmO8PO+Nr+5++okKjK8heCvu7jb3rnWP0f0xVuyb1/fJVwAA&#10;AP//AwBQSwMEFAAGAAgAAAAhAGYL5tHjAAAADQEAAA8AAABkcnMvZG93bnJldi54bWxMj8FuwjAQ&#10;RO+V+g/WVuoNHAdIaRoHIdT2hJAKlVBvJl6SiHgdxSYJf19zam+zmtHM22w1mob12LnakgQxjYAh&#10;FVbXVEr4PnxMlsCcV6RVYwkl3NDBKn98yFSq7UBf2O99yUIJuVRJqLxvU85dUaFRbmpbpOCdbWeU&#10;D2dXct2pIZSbhsdRlHCjagoLlWpxU2Fx2V+NhM9BDeuZeO+3l/Pm9nNY7I5bgVI+P43rN2AeR/8X&#10;hjt+QIc8MJ3slbRjjYTJPAnoPog4eQF2T0QLEQM7BSXmrzPgecb/f5H/AgAA//8DAFBLAQItABQA&#10;BgAIAAAAIQC2gziS/gAAAOEBAAATAAAAAAAAAAAAAAAAAAAAAABbQ29udGVudF9UeXBlc10ueG1s&#10;UEsBAi0AFAAGAAgAAAAhADj9If/WAAAAlAEAAAsAAAAAAAAAAAAAAAAALwEAAF9yZWxzLy5yZWxz&#10;UEsBAi0AFAAGAAgAAAAhAGjFvfR1AwAAxQsAAA4AAAAAAAAAAAAAAAAALgIAAGRycy9lMm9Eb2Mu&#10;eG1sUEsBAi0AFAAGAAgAAAAhAGYL5tHjAAAADQEAAA8AAAAAAAAAAAAAAAAAzwUAAGRycy9kb3du&#10;cmV2LnhtbFBLBQYAAAAABAAEAPMAAADfBgAAAAA=&#10;">
-                <v:shape id="Zone de texte 133" o:spid="_x0000_s1030" type="#_x0000_t202" style="position:absolute;width:22853;height:73018;visibility:visible;mso-wrap-style:square;v-text-anchor:top" o:gfxdata="UEsDBBQABgAIAAAAIQDw94q7/QAAAOIBAAATAAAAW0NvbnRlbnRfVHlwZXNdLnhtbJSRzUrEMBDH&#10;74LvEOYqbaoHEWm6B6tHFV0fYEimbdg2CZlYd9/edD8u4goeZ+b/8SOpV9tpFDNFtt4puC4rEOS0&#10;N9b1Cj7WT8UdCE7oDI7ekYIdMayay4t6vQvEIrsdKxhSCvdSsh5oQi59IJcvnY8TpjzGXgbUG+xJ&#10;3lTVrdTeJXKpSEsGNHVLHX6OSTxu8/pAEmlkEA8H4dKlAEMYrcaUSeXszI+W4thQZudew4MNfJUx&#10;QP7asFzOFxx9L/lpojUkXjGmZ5wyhjSRJQ8YKGvKv1MWzIkL33VWU9lGfl98J6hz4cZ/uUjzf7Pb&#10;bHuj+ZQu9z/UfAMAAP//AwBQSwMEFAAGAAgAAAAhADHdX2HSAAAAjwEAAAsAAABfcmVscy8ucmVs&#10;c6SQwWrDMAyG74O9g9G9cdpDGaNOb4VeSwe7CltJTGPLWCZt376mMFhGbzvqF/o+8e/2tzCpmbJ4&#10;jgbWTQuKomXn42Dg63xYfYCSgtHhxJEM3Elg372/7U40YalHMvokqlKiGBhLSZ9aix0poDScKNZN&#10;zzlgqWMedEJ7wYH0pm23Ov9mQLdgqqMzkI9uA+p8T9X8hx28zSzcl8Zy0Nz33r6iasfXeKK5UjAP&#10;VAy4LM8w09zU50C/9q7/6ZURE31X/kL8TKv1x6wXNXYPAAAA//8DAFBLAwQUAAYACAAAACEAMy8F&#10;nkEAAAA5AAAAEAAAAGRycy9zaGFwZXhtbC54bWyysa/IzVEoSy0qzszPs1Uy1DNQUkjNS85PycxL&#10;t1UKDXHTtVBSKC5JzEtJzMnPS7VVqkwtVrK34+UCAAAA//8DAFBLAwQUAAYACAAAACEAfQX90MIA&#10;AADcAAAADwAAAGRycy9kb3ducmV2LnhtbERP3WrCMBS+H/gO4Qi7GTOxwpBqlLEhTNCJnQ9waI5t&#10;WXNSmljbtzeC4N35+H7Pct3bWnTU+sqxhulEgSDOnam40HD627zPQfiAbLB2TBoG8rBejV6WmBp3&#10;5SN1WShEDGGfooYyhCaV0uclWfQT1xBH7uxaiyHCtpCmxWsMt7VMlPqQFiuODSU29FVS/p9drIZ6&#10;+/3WJIdk+O2y06D2Kt9saaf167j/XIAI1Ien+OH+MXH+bAb3Z+IFcnUDAAD//wMAUEsBAi0AFAAG&#10;AAgAAAAhAPD3irv9AAAA4gEAABMAAAAAAAAAAAAAAAAAAAAAAFtDb250ZW50X1R5cGVzXS54bWxQ&#10;SwECLQAUAAYACAAAACEAMd1fYdIAAACPAQAACwAAAAAAAAAAAAAAAAAuAQAAX3JlbHMvLnJlbHNQ&#10;SwECLQAUAAYACAAAACEAMy8FnkEAAAA5AAAAEAAAAAAAAAAAAAAAAAApAgAAZHJzL3NoYXBleG1s&#10;LnhtbFBLAQItABQABgAIAAAAIQB9Bf3QwgAAANwAAAAPAAAAAAAAAAAAAAAAAJgCAABkcnMvZG93&#10;bnJldi54bWxQSwUGAAAAAAQABAD1AAAAhwMAAAAA&#10;" fillcolor="#c4c4c4" strokecolor="white" strokeweight="1.5pt">
+              <v:group id="Groupe 131" o:spid="_x0000_s1027" style="position:absolute;margin-left:-23.4pt;margin-top:-13.35pt;width:549pt;height:588pt;z-index:251669504" coordsize="69723,74676" o:gfxdata="UEsDBBQABgAIAAAAIQC2gziS/gAAAOEBAAATAAAAW0NvbnRlbnRfVHlwZXNdLnhtbJSRQU7DMBBF&#10;90jcwfIWJU67QAgl6YK0S0CoHGBkTxKLZGx5TGhvj5O2G0SRWNoz/78nu9wcxkFMGNg6quQqL6RA&#10;0s5Y6ir5vt9lD1JwBDIwOMJKHpHlpr69KfdHjyxSmriSfYz+USnWPY7AufNIadK6MEJMx9ApD/oD&#10;OlTrorhX2lFEilmcO2RdNtjC5xDF9pCuTyYBB5bi6bQ4syoJ3g9WQ0ymaiLzg5KdCXlKLjvcW893&#10;SUOqXwnz5DrgnHtJTxOsQfEKIT7DmDSUCaxw7Rqn8787ZsmRM9e2VmPeBN4uqYvTtW7jvijg9N/y&#10;JsXecLq0q+WD6m8AAAD//wMAUEsDBBQABgAIAAAAIQA4/SH/1gAAAJQBAAALAAAAX3JlbHMvLnJl&#10;bHOkkMFqwzAMhu+DvYPRfXGawxijTi+j0GvpHsDYimMaW0Yy2fr2M4PBMnrbUb/Q94l/f/hMi1qR&#10;JVI2sOt6UJgd+ZiDgffL8ekFlFSbvV0oo4EbChzGx4f9GRdb25HMsYhqlCwG5lrLq9biZkxWOiqY&#10;22YiTra2kYMu1l1tQD30/bPm3wwYN0x18gb45AdQl1tp5j/sFB2T0FQ7R0nTNEV3j6o9feQzro1i&#10;OWA14Fm+Q8a1a8+Bvu/d/dMb2JY5uiPbhG/ktn4cqGU/er3pcvwCAAD//wMAUEsDBBQABgAIAAAA&#10;IQDW0QlreQMAAMULAAAOAAAAZHJzL2Uyb0RvYy54bWzsVllv1DAQfkfiP1h+pzk22U2iplXpJSSO&#10;ihYh8eZNnEMktrG9zZZfz9g5mm1VURUoPLCRsnY8Hs98882M9w+3bYOuqVQ1Zyn29lyMKMt4XrMy&#10;xZ+uzl5FGClNWE4azmiKb6jChwcvX+x3IqE+r3iTU4lACVNJJ1JcaS0Sx1FZRVui9rigDBYLLlui&#10;YSpLJ5ekA+1t4/iuu3Q6LnMheUaVgq8n/SI+sPqLgmb6Q1EoqlGTYrBN27e077V5Owf7JCklEVWd&#10;DWaQJ1jRkprBoZOqE6IJ2sj6nqq2ziRXvNB7GW8dXhR1Rq0P4I3n3vHmXPKNsL6USVeKCSaA9g5O&#10;T1abvb++kKjOIXYLDyNGWgiSPZci8wXw6USZgNi5FJfiQg4fyn5mXN4WsjX/4AzaWmRvJmTpVqMM&#10;Pi7jlb9wIQAZrK2C5WoJE4t9VkGA7u3LqtOf7HTGgx1j32ROJ4BH6hYq9WtQXVZEUBsBZTCYoFqM&#10;UH0BVqOcIg2eGsQWPWJW2sCF9PY1BwA8yw4l3vLsq0KMH1eElfRISt5VlORgpsUanJm2GuRVooyS&#10;dfeO5xAYstHcKnoM5r4fhYtlOGC+cL0IJoD5hBxJhFT6nPIWmUGKJaSLVU+u3yrdi44iA7nzs7pp&#10;kOT6c60ri87oW6lgj5VSSHBwyO1dluX6uJHomkAGHgfmGYwo1Vzac83v/pYz+5ttAfOnowTRFTKv&#10;me0FGHjFP4IrCPJ8UIsg2Yfh4BZsslBA7lufjC0NQx3IxW44GMKbelpUc0d2rFJzsbbWUNCauk1x&#10;1LtkaW6CfMpyO9akbvox+NIwMGMMdB9yvV1v+5QcybTm+Q3QAGC3+QX1FgYVl98x6qB2pVh92xBJ&#10;MWreMEA+9oLAFDs7CcKVDxM5X1nPVwjLQFWKNUb98FjDDLZshKzLCk7qycv4EdCvqC0xjMW9VYP5&#10;kHS99c+QffFD2RePgEGuPl/2+UEchkAZBLXNjxZRAGMb6LH6BcFquTICpvoFSz/2eomnZ+IO5XaY&#10;eXpkniFfdsT+NXb7Y7D+s3veW0zm9m14t7dMcD0vt91oEUdwMwDmxkEUerbBkWSidhS6vgcJaagd&#10;etEqstz/E8x+uOb2zI5DP7T9g3HTpGwG/s5qPLX2v8JX058eUYHtbQjuimNvM/dacxmdz23Fvr19&#10;H/wAAAD//wMAUEsDBBQABgAIAAAAIQBmC+bR4wAAAA0BAAAPAAAAZHJzL2Rvd25yZXYueG1sTI/B&#10;bsIwEETvlfoP1lbqDRwHSGkaByHU9oSQCpVQbyZekoh4HcUmCX9fc2pvs5rRzNtsNZqG9di52pIE&#10;MY2AIRVW11RK+D58TJbAnFekVWMJJdzQwSp/fMhUqu1AX9jvfclCCblUSai8b1POXVGhUW5qW6Tg&#10;nW1nlA9nV3LdqSGUm4bHUZRwo2oKC5VqcVNhcdlfjYTPQQ3rmXjvt5fz5vZzWOyOW4FSPj+N6zdg&#10;Hkf/F4Y7fkCHPDCd7JW0Y42EyTwJ6D6IOHkBdk9ECxEDOwUl5q8z4HnG/3+R/wIAAP//AwBQSwEC&#10;LQAUAAYACAAAACEAtoM4kv4AAADhAQAAEwAAAAAAAAAAAAAAAAAAAAAAW0NvbnRlbnRfVHlwZXNd&#10;LnhtbFBLAQItABQABgAIAAAAIQA4/SH/1gAAAJQBAAALAAAAAAAAAAAAAAAAAC8BAABfcmVscy8u&#10;cmVsc1BLAQItABQABgAIAAAAIQDW0QlreQMAAMULAAAOAAAAAAAAAAAAAAAAAC4CAABkcnMvZTJv&#10;RG9jLnhtbFBLAQItABQABgAIAAAAIQBmC+bR4wAAAA0BAAAPAAAAAAAAAAAAAAAAANMFAABkcnMv&#10;ZG93bnJldi54bWxQSwUGAAAAAAQABADzAAAA4wYAAAAA&#10;">
+                <v:shape id="Zone de texte 133" o:spid="_x0000_s1028" type="#_x0000_t202" style="position:absolute;width:22853;height:73018;visibility:visible;mso-wrap-style:square;v-text-anchor:top" o:gfxdata="UEsDBBQABgAIAAAAIQDw94q7/QAAAOIBAAATAAAAW0NvbnRlbnRfVHlwZXNdLnhtbJSRzUrEMBDH&#10;74LvEOYqbaoHEWm6B6tHFV0fYEimbdg2CZlYd9/edD8u4goeZ+b/8SOpV9tpFDNFtt4puC4rEOS0&#10;N9b1Cj7WT8UdCE7oDI7ekYIdMayay4t6vQvEIrsdKxhSCvdSsh5oQi59IJcvnY8TpjzGXgbUG+xJ&#10;3lTVrdTeJXKpSEsGNHVLHX6OSTxu8/pAEmlkEA8H4dKlAEMYrcaUSeXszI+W4thQZudew4MNfJUx&#10;QP7asFzOFxx9L/lpojUkXjGmZ5wyhjSRJQ8YKGvKv1MWzIkL33VWU9lGfl98J6hz4cZ/uUjzf7Pb&#10;bHuj+ZQu9z/UfAMAAP//AwBQSwMEFAAGAAgAAAAhADHdX2HSAAAAjwEAAAsAAABfcmVscy8ucmVs&#10;c6SQwWrDMAyG74O9g9G9cdpDGaNOb4VeSwe7CltJTGPLWCZt376mMFhGbzvqF/o+8e/2tzCpmbJ4&#10;jgbWTQuKomXn42Dg63xYfYCSgtHhxJEM3Elg372/7U40YalHMvokqlKiGBhLSZ9aix0poDScKNZN&#10;zzlgqWMedEJ7wYH0pm23Ov9mQLdgqqMzkI9uA+p8T9X8hx28zSzcl8Zy0Nz33r6iasfXeKK5UjAP&#10;VAy4LM8w09zU50C/9q7/6ZURE31X/kL8TKv1x6wXNXYPAAAA//8DAFBLAwQUAAYACAAAACEAMy8F&#10;nkEAAAA5AAAAEAAAAGRycy9zaGFwZXhtbC54bWyysa/IzVEoSy0qzszPs1Uy1DNQUkjNS85PycxL&#10;t1UKDXHTtVBSKC5JzEtJzMnPS7VVqkwtVrK34+UCAAAA//8DAFBLAwQUAAYACAAAACEAfQX90MIA&#10;AADcAAAADwAAAGRycy9kb3ducmV2LnhtbERP3WrCMBS+H/gO4Qi7GTOxwpBqlLEhTNCJnQ9waI5t&#10;WXNSmljbtzeC4N35+H7Pct3bWnTU+sqxhulEgSDOnam40HD627zPQfiAbLB2TBoG8rBejV6WmBp3&#10;5SN1WShEDGGfooYyhCaV0uclWfQT1xBH7uxaiyHCtpCmxWsMt7VMlPqQFiuODSU29FVS/p9drIZ6&#10;+/3WJIdk+O2y06D2Kt9saaf167j/XIAI1Ien+OH+MXH+bAb3Z+IFcnUDAAD//wMAUEsBAi0AFAAG&#10;AAgAAAAhAPD3irv9AAAA4gEAABMAAAAAAAAAAAAAAAAAAAAAAFtDb250ZW50X1R5cGVzXS54bWxQ&#10;SwECLQAUAAYACAAAACEAMd1fYdIAAACPAQAACwAAAAAAAAAAAAAAAAAuAQAAX3JlbHMvLnJlbHNQ&#10;SwECLQAUAAYACAAAACEAMy8FnkEAAAA5AAAAEAAAAAAAAAAAAAAAAAApAgAAZHJzL3NoYXBleG1s&#10;LnhtbFBLAQItABQABgAIAAAAIQB9Bf3QwgAAANwAAAAPAAAAAAAAAAAAAAAAAJgCAABkcnMvZG93&#10;bnJldi54bWxQSwUGAAAAAAQABAD1AAAAhwMAAAAA&#10;" fillcolor="#c4c4c4" strokecolor="white" strokeweight="1.5pt">
                   <v:fill rotate="t" focus="100%" type="gradientRadial">
                     <o:fill v:ext="view" type="gradientCenter"/>
                   </v:fill>
@@ -1820,7 +1588,7 @@
                     </w:txbxContent>
                   </v:textbox>
                 </v:shape>
-                <v:shape id="Zone de texte 139" o:spid="_x0000_s1031" type="#_x0000_t202" style="position:absolute;left:24955;top:28384;width:44768;height:46292;visibility:visible;mso-wrap-style:square;v-text-anchor:top" o:gfxdata="UEsDBBQABgAIAAAAIQDw94q7/QAAAOIBAAATAAAAW0NvbnRlbnRfVHlwZXNdLnhtbJSRzUrEMBDH&#10;74LvEOYqbaoHEWm6B6tHFV0fYEimbdg2CZlYd9/edD8u4goeZ+b/8SOpV9tpFDNFtt4puC4rEOS0&#10;N9b1Cj7WT8UdCE7oDI7ekYIdMayay4t6vQvEIrsdKxhSCvdSsh5oQi59IJcvnY8TpjzGXgbUG+xJ&#10;3lTVrdTeJXKpSEsGNHVLHX6OSTxu8/pAEmlkEA8H4dKlAEMYrcaUSeXszI+W4thQZudew4MNfJUx&#10;QP7asFzOFxx9L/lpojUkXjGmZ5wyhjSRJQ8YKGvKv1MWzIkL33VWU9lGfl98J6hz4cZ/uUjzf7Pb&#10;bHuj+ZQu9z/UfAMAAP//AwBQSwMEFAAGAAgAAAAhADHdX2HSAAAAjwEAAAsAAABfcmVscy8ucmVs&#10;c6SQwWrDMAyG74O9g9G9cdpDGaNOb4VeSwe7CltJTGPLWCZt376mMFhGbzvqF/o+8e/2tzCpmbJ4&#10;jgbWTQuKomXn42Dg63xYfYCSgtHhxJEM3Elg372/7U40YalHMvokqlKiGBhLSZ9aix0poDScKNZN&#10;zzlgqWMedEJ7wYH0pm23Ov9mQLdgqqMzkI9uA+p8T9X8hx28zSzcl8Zy0Nz33r6iasfXeKK5UjAP&#10;VAy4LM8w09zU50C/9q7/6ZURE31X/kL8TKv1x6wXNXYPAAAA//8DAFBLAwQUAAYACAAAACEAMy8F&#10;nkEAAAA5AAAAEAAAAGRycy9zaGFwZXhtbC54bWyysa/IzVEoSy0qzszPs1Uy1DNQUkjNS85PycxL&#10;t1UKDXHTtVBSKC5JzEtJzMnPS7VVqkwtVrK34+UCAAAA//8DAFBLAwQUAAYACAAAACEA3XZ7h8QA&#10;AADcAAAADwAAAGRycy9kb3ducmV2LnhtbERP32vCMBB+H+x/CCfsbaY6kLUaRQbC2BS2KqJvZ3O2&#10;xeZSk0zrf78MBr7dx/fzJrPONOJCzteWFQz6CQjiwuqaSwWb9eL5FYQPyBoby6TgRh5m08eHCWba&#10;XvmbLnkoRQxhn6GCKoQ2k9IXFRn0fdsSR+5oncEQoSuldniN4aaRwyQZSYM1x4YKW3qrqDjlP0ZB&#10;urvheXs6p/lqn359hqX7KJcHpZ563XwMIlAX7uJ/97uO819S+HsmXiCnvwAAAP//AwBQSwECLQAU&#10;AAYACAAAACEA8PeKu/0AAADiAQAAEwAAAAAAAAAAAAAAAAAAAAAAW0NvbnRlbnRfVHlwZXNdLnht&#10;bFBLAQItABQABgAIAAAAIQAx3V9h0gAAAI8BAAALAAAAAAAAAAAAAAAAAC4BAABfcmVscy8ucmVs&#10;c1BLAQItABQABgAIAAAAIQAzLwWeQQAAADkAAAAQAAAAAAAAAAAAAAAAACkCAABkcnMvc2hhcGV4&#10;bWwueG1sUEsBAi0AFAAGAAgAAAAhAN12e4fEAAAA3AAAAA8AAAAAAAAAAAAAAAAAmAIAAGRycy9k&#10;b3ducmV2LnhtbFBLBQYAAAAABAAEAPUAAACJAwAAAAA=&#10;" fillcolor="#eaeaea" strokecolor="white" strokeweight="1.5pt">
+                <v:shape id="Zone de texte 139" o:spid="_x0000_s1029" type="#_x0000_t202" style="position:absolute;left:24955;top:28384;width:44768;height:46292;visibility:visible;mso-wrap-style:square;v-text-anchor:top" o:gfxdata="UEsDBBQABgAIAAAAIQDw94q7/QAAAOIBAAATAAAAW0NvbnRlbnRfVHlwZXNdLnhtbJSRzUrEMBDH&#10;74LvEOYqbaoHEWm6B6tHFV0fYEimbdg2CZlYd9/edD8u4goeZ+b/8SOpV9tpFDNFtt4puC4rEOS0&#10;N9b1Cj7WT8UdCE7oDI7ekYIdMayay4t6vQvEIrsdKxhSCvdSsh5oQi59IJcvnY8TpjzGXgbUG+xJ&#10;3lTVrdTeJXKpSEsGNHVLHX6OSTxu8/pAEmlkEA8H4dKlAEMYrcaUSeXszI+W4thQZudew4MNfJUx&#10;QP7asFzOFxx9L/lpojUkXjGmZ5wyhjSRJQ8YKGvKv1MWzIkL33VWU9lGfl98J6hz4cZ/uUjzf7Pb&#10;bHuj+ZQu9z/UfAMAAP//AwBQSwMEFAAGAAgAAAAhADHdX2HSAAAAjwEAAAsAAABfcmVscy8ucmVs&#10;c6SQwWrDMAyG74O9g9G9cdpDGaNOb4VeSwe7CltJTGPLWCZt376mMFhGbzvqF/o+8e/2tzCpmbJ4&#10;jgbWTQuKomXn42Dg63xYfYCSgtHhxJEM3Elg372/7U40YalHMvokqlKiGBhLSZ9aix0poDScKNZN&#10;zzlgqWMedEJ7wYH0pm23Ov9mQLdgqqMzkI9uA+p8T9X8hx28zSzcl8Zy0Nz33r6iasfXeKK5UjAP&#10;VAy4LM8w09zU50C/9q7/6ZURE31X/kL8TKv1x6wXNXYPAAAA//8DAFBLAwQUAAYACAAAACEAMy8F&#10;nkEAAAA5AAAAEAAAAGRycy9zaGFwZXhtbC54bWyysa/IzVEoSy0qzszPs1Uy1DNQUkjNS85PycxL&#10;t1UKDXHTtVBSKC5JzEtJzMnPS7VVqkwtVrK34+UCAAAA//8DAFBLAwQUAAYACAAAACEA3XZ7h8QA&#10;AADcAAAADwAAAGRycy9kb3ducmV2LnhtbERP32vCMBB+H+x/CCfsbaY6kLUaRQbC2BS2KqJvZ3O2&#10;xeZSk0zrf78MBr7dx/fzJrPONOJCzteWFQz6CQjiwuqaSwWb9eL5FYQPyBoby6TgRh5m08eHCWba&#10;XvmbLnkoRQxhn6GCKoQ2k9IXFRn0fdsSR+5oncEQoSuldniN4aaRwyQZSYM1x4YKW3qrqDjlP0ZB&#10;urvheXs6p/lqn359hqX7KJcHpZ563XwMIlAX7uJ/97uO819S+HsmXiCnvwAAAP//AwBQSwECLQAU&#10;AAYACAAAACEA8PeKu/0AAADiAQAAEwAAAAAAAAAAAAAAAAAAAAAAW0NvbnRlbnRfVHlwZXNdLnht&#10;bFBLAQItABQABgAIAAAAIQAx3V9h0gAAAI8BAAALAAAAAAAAAAAAAAAAAC4BAABfcmVscy8ucmVs&#10;c1BLAQItABQABgAIAAAAIQAzLwWeQQAAADkAAAAQAAAAAAAAAAAAAAAAACkCAABkcnMvc2hhcGV4&#10;bWwueG1sUEsBAi0AFAAGAAgAAAAhAN12e4fEAAAA3AAAAA8AAAAAAAAAAAAAAAAAmAIAAGRycy9k&#10;b3ducmV2LnhtbFBLBQYAAAAABAAEAPUAAACJAwAAAAA=&#10;" fillcolor="#eaeaea" strokecolor="white" strokeweight="1.5pt">
                   <v:textbox>
                     <w:txbxContent>
                       <w:p>
@@ -1871,7 +1639,7 @@
                       </w:p>
                       <w:p>
                         <w:pPr>
-                          <w:pStyle w:val="ListParagraph"/>
+                          <w:pStyle w:val="Paragraphedeliste"/>
                           <w:numPr>
                             <w:ilvl w:val="0"/>
                             <w:numId w:val="4"/>
@@ -1908,12 +1676,12 @@
                     </w:txbxContent>
                   </v:textbox>
                 </v:shape>
-                <v:shape id="_x0000_s1032" type="#_x0000_t202" style="position:absolute;left:20839;top:9485;width:48503;height:5187;visibility:visible;mso-wrap-style:square;v-text-anchor:top" o:gfxdata="UEsDBBQABgAIAAAAIQDw94q7/QAAAOIBAAATAAAAW0NvbnRlbnRfVHlwZXNdLnhtbJSRzUrEMBDH&#10;74LvEOYqbaoHEWm6B6tHFV0fYEimbdg2CZlYd9/edD8u4goeZ+b/8SOpV9tpFDNFtt4puC4rEOS0&#10;N9b1Cj7WT8UdCE7oDI7ekYIdMayay4t6vQvEIrsdKxhSCvdSsh5oQi59IJcvnY8TpjzGXgbUG+xJ&#10;3lTVrdTeJXKpSEsGNHVLHX6OSTxu8/pAEmlkEA8H4dKlAEMYrcaUSeXszI+W4thQZudew4MNfJUx&#10;QP7asFzOFxx9L/lpojUkXjGmZ5wyhjSRJQ8YKGvKv1MWzIkL33VWU9lGfl98J6hz4cZ/uUjzf7Pb&#10;bHuj+ZQu9z/UfAMAAP//AwBQSwMEFAAGAAgAAAAhADHdX2HSAAAAjwEAAAsAAABfcmVscy8ucmVs&#10;c6SQwWrDMAyG74O9g9G9cdpDGaNOb4VeSwe7CltJTGPLWCZt376mMFhGbzvqF/o+8e/2tzCpmbJ4&#10;jgbWTQuKomXn42Dg63xYfYCSgtHhxJEM3Elg372/7U40YalHMvokqlKiGBhLSZ9aix0poDScKNZN&#10;zzlgqWMedEJ7wYH0pm23Ov9mQLdgqqMzkI9uA+p8T9X8hx28zSzcl8Zy0Nz33r6iasfXeKK5UjAP&#10;VAy4LM8w09zU50C/9q7/6ZURE31X/kL8TKv1x6wXNXYPAAAA//8DAFBLAwQUAAYACAAAACEAMy8F&#10;nkEAAAA5AAAAEAAAAGRycy9zaGFwZXhtbC54bWyysa/IzVEoSy0qzszPs1Uy1DNQUkjNS85PycxL&#10;t1UKDXHTtVBSKC5JzEtJzMnPS7VVqkwtVrK34+UCAAAA//8DAFBLAwQUAAYACAAAACEA2fb20cQA&#10;AADcAAAADwAAAGRycy9kb3ducmV2LnhtbESPzW7CQAyE75V4h5WReqlgA6L8BBYElYq48vMAJmuS&#10;iKw3yi4kvH19QOrN1oxnPq82navUk5pQejYwGiagiDNvS84NXM6/gzmoEJEtVp7JwIsCbNa9jxWm&#10;1rd8pOcp5kpCOKRooIixTrUOWUEOw9DXxKLdfOMwytrk2jbYSrir9DhJptphydJQYE0/BWX308MZ&#10;uB3ar+9Fe93Hy+w4me6wnF39y5jPfrddgorUxX/z+/pgBX8i+PKMTKDXfwAAAP//AwBQSwECLQAU&#10;AAYACAAAACEA8PeKu/0AAADiAQAAEwAAAAAAAAAAAAAAAAAAAAAAW0NvbnRlbnRfVHlwZXNdLnht&#10;bFBLAQItABQABgAIAAAAIQAx3V9h0gAAAI8BAAALAAAAAAAAAAAAAAAAAC4BAABfcmVscy8ucmVs&#10;c1BLAQItABQABgAIAAAAIQAzLwWeQQAAADkAAAAQAAAAAAAAAAAAAAAAACkCAABkcnMvc2hhcGV4&#10;bWwueG1sUEsBAi0AFAAGAAgAAAAhANn29tHEAAAA3AAAAA8AAAAAAAAAAAAAAAAAmAIAAGRycy9k&#10;b3ducmV2LnhtbFBLBQYAAAAABAAEAPUAAACJAwAAAAA=&#10;" stroked="f">
+                <v:shape id="_x0000_s1030" type="#_x0000_t202" style="position:absolute;left:20839;top:9485;width:48503;height:5187;visibility:visible;mso-wrap-style:square;v-text-anchor:top" o:gfxdata="UEsDBBQABgAIAAAAIQDw94q7/QAAAOIBAAATAAAAW0NvbnRlbnRfVHlwZXNdLnhtbJSRzUrEMBDH&#10;74LvEOYqbaoHEWm6B6tHFV0fYEimbdg2CZlYd9/edD8u4goeZ+b/8SOpV9tpFDNFtt4puC4rEOS0&#10;N9b1Cj7WT8UdCE7oDI7ekYIdMayay4t6vQvEIrsdKxhSCvdSsh5oQi59IJcvnY8TpjzGXgbUG+xJ&#10;3lTVrdTeJXKpSEsGNHVLHX6OSTxu8/pAEmlkEA8H4dKlAEMYrcaUSeXszI+W4thQZudew4MNfJUx&#10;QP7asFzOFxx9L/lpojUkXjGmZ5wyhjSRJQ8YKGvKv1MWzIkL33VWU9lGfl98J6hz4cZ/uUjzf7Pb&#10;bHuj+ZQu9z/UfAMAAP//AwBQSwMEFAAGAAgAAAAhADHdX2HSAAAAjwEAAAsAAABfcmVscy8ucmVs&#10;c6SQwWrDMAyG74O9g9G9cdpDGaNOb4VeSwe7CltJTGPLWCZt376mMFhGbzvqF/o+8e/2tzCpmbJ4&#10;jgbWTQuKomXn42Dg63xYfYCSgtHhxJEM3Elg372/7U40YalHMvokqlKiGBhLSZ9aix0poDScKNZN&#10;zzlgqWMedEJ7wYH0pm23Ov9mQLdgqqMzkI9uA+p8T9X8hx28zSzcl8Zy0Nz33r6iasfXeKK5UjAP&#10;VAy4LM8w09zU50C/9q7/6ZURE31X/kL8TKv1x6wXNXYPAAAA//8DAFBLAwQUAAYACAAAACEAMy8F&#10;nkEAAAA5AAAAEAAAAGRycy9zaGFwZXhtbC54bWyysa/IzVEoSy0qzszPs1Uy1DNQUkjNS85PycxL&#10;t1UKDXHTtVBSKC5JzEtJzMnPS7VVqkwtVrK34+UCAAAA//8DAFBLAwQUAAYACAAAACEA2fb20cQA&#10;AADcAAAADwAAAGRycy9kb3ducmV2LnhtbESPzW7CQAyE75V4h5WReqlgA6L8BBYElYq48vMAJmuS&#10;iKw3yi4kvH19QOrN1oxnPq82navUk5pQejYwGiagiDNvS84NXM6/gzmoEJEtVp7JwIsCbNa9jxWm&#10;1rd8pOcp5kpCOKRooIixTrUOWUEOw9DXxKLdfOMwytrk2jbYSrir9DhJptphydJQYE0/BWX308MZ&#10;uB3ar+9Fe93Hy+w4me6wnF39y5jPfrddgorUxX/z+/pgBX8i+PKMTKDXfwAAAP//AwBQSwECLQAU&#10;AAYACAAAACEA8PeKu/0AAADiAQAAEwAAAAAAAAAAAAAAAAAAAAAAW0NvbnRlbnRfVHlwZXNdLnht&#10;bFBLAQItABQABgAIAAAAIQAx3V9h0gAAAI8BAAALAAAAAAAAAAAAAAAAAC4BAABfcmVscy8ucmVs&#10;c1BLAQItABQABgAIAAAAIQAzLwWeQQAAADkAAAAQAAAAAAAAAAAAAAAAACkCAABkcnMvc2hhcGV4&#10;bWwueG1sUEsBAi0AFAAGAAgAAAAhANn29tHEAAAA3AAAAA8AAAAAAAAAAAAAAAAAmAIAAGRycy9k&#10;b3ducmV2LnhtbFBLBQYAAAAABAAEAPUAAACJAwAAAAA=&#10;" stroked="f">
                   <v:textbox>
                     <w:txbxContent>
                       <w:p>
                         <w:pPr>
-                          <w:pStyle w:val="Heading1"/>
+                          <w:pStyle w:val="Titre1"/>
                           <w:numPr>
                             <w:ilvl w:val="0"/>
                             <w:numId w:val="5"/>
@@ -2733,11 +2501,11 @@
           <w:lang w:eastAsia="fr-FR"/>
         </w:rPr>
       </w:pPr>
-      <w:bookmarkStart w:id="3" w:name="_Toc360178203"/>
-      <w:bookmarkStart w:id="4" w:name="_Toc360178407"/>
-      <w:bookmarkStart w:id="5" w:name="_Toc360181198"/>
-      <w:bookmarkStart w:id="6" w:name="_Toc360181571"/>
-      <w:bookmarkStart w:id="7" w:name="_Toc360181687"/>
+      <w:bookmarkStart w:id="6" w:name="_Toc360178203"/>
+      <w:bookmarkStart w:id="7" w:name="_Toc360178407"/>
+      <w:bookmarkStart w:id="8" w:name="_Toc360181198"/>
+      <w:bookmarkStart w:id="9" w:name="_Toc360181571"/>
+      <w:bookmarkStart w:id="10" w:name="_Toc360181687"/>
       <w:r>
         <w:rPr>
           <w:rFonts w:eastAsia="Times New Roman"/>
@@ -2746,11 +2514,11 @@
         </w:rPr>
         <w:t>Mise au point de la problématique</w:t>
       </w:r>
-      <w:bookmarkEnd w:id="3"/>
-      <w:bookmarkEnd w:id="4"/>
-      <w:bookmarkEnd w:id="5"/>
       <w:bookmarkEnd w:id="6"/>
       <w:bookmarkEnd w:id="7"/>
+      <w:bookmarkEnd w:id="8"/>
+      <w:bookmarkEnd w:id="9"/>
+      <w:bookmarkEnd w:id="10"/>
     </w:p>
     <w:p>
       <w:pPr>
@@ -3738,89 +3506,6 @@
     </w:p>
     <w:p>
       <w:pPr>
-        <w:spacing w:after="0" w:line="240" w:lineRule="auto"/>
-        <w:rPr>
-          <w:sz w:val="24"/>
-        </w:rPr>
-      </w:pPr>
-      <w:r>
-        <w:rPr>
-          <w:rFonts w:ascii="Cambria" w:hAnsi="Cambria" w:cs="Cambria"/>
-          <w:bCs/>
-          <w:sz w:val="24"/>
-          <w:szCs w:val="28"/>
-        </w:rPr>
-        <w:t xml:space="preserve">Limitations de </w:t>
-      </w:r>
-      <w:r>
-        <w:rPr>
-          <w:rFonts w:ascii="Cambria" w:hAnsi="Cambria" w:cs="Cambria"/>
-          <w:bCs/>
-          <w:sz w:val="24"/>
-          <w:szCs w:val="28"/>
-        </w:rPr>
-        <w:t>la géo visualisation</w:t>
-      </w:r>
-      <w:r>
-        <w:rPr>
-          <w:rFonts w:ascii="Cambria" w:hAnsi="Cambria" w:cs="Cambria"/>
-          <w:bCs/>
-          <w:sz w:val="24"/>
-          <w:szCs w:val="28"/>
-        </w:rPr>
-        <w:t xml:space="preserve"> HTML5</w:t>
-      </w:r>
-      <w:r>
-        <w:rPr>
-          <w:sz w:val="24"/>
-        </w:rPr>
-        <w:br/>
-      </w:r>
-      <w:r>
-        <w:rPr>
-          <w:sz w:val="24"/>
-        </w:rPr>
-        <w:br/>
-      </w:r>
-      <w:r>
-        <w:rPr>
-          <w:rFonts w:ascii="Cambria" w:hAnsi="Cambria" w:cs="Cambria"/>
-          <w:bCs/>
-          <w:sz w:val="24"/>
-          <w:szCs w:val="28"/>
-        </w:rPr>
-        <w:t xml:space="preserve">Bien que le cadre proposé peut efficacement visualiser les données spatio-temporelle avec les navigateurs courants, il </w:t>
-      </w:r>
-      <w:r>
-        <w:rPr>
-          <w:rFonts w:ascii="Cambria" w:hAnsi="Cambria" w:cs="Cambria"/>
-          <w:bCs/>
-          <w:sz w:val="24"/>
-          <w:szCs w:val="28"/>
-        </w:rPr>
-        <w:t>y a</w:t>
-      </w:r>
-      <w:r>
-        <w:rPr>
-          <w:rFonts w:ascii="Cambria" w:hAnsi="Cambria" w:cs="Cambria"/>
-          <w:bCs/>
-          <w:sz w:val="24"/>
-          <w:szCs w:val="28"/>
-        </w:rPr>
-        <w:t xml:space="preserve"> encore quelques problèmes avec approche basée sur HTML5. Premier problème est en charge du navigateur. Seuls les navigateurs modernes prennent en charge HTML5 qui est un problème pour les gens utilisent encore ancienne version de IE</w:t>
-      </w:r>
-      <w:r>
-        <w:rPr>
-          <w:rFonts w:ascii="Cambria" w:hAnsi="Cambria" w:cs="Cambria"/>
-          <w:bCs/>
-          <w:sz w:val="24"/>
-          <w:szCs w:val="28"/>
-        </w:rPr>
-        <w:t>.</w:t>
-      </w:r>
-    </w:p>
-    <w:p>
-      <w:pPr>
         <w:spacing w:before="120" w:after="240" w:line="360" w:lineRule="auto"/>
         <w:ind w:left="720"/>
         <w:jc w:val="both"/>
@@ -3844,7 +3529,7 @@
         <mc:AlternateContent>
           <mc:Choice Requires="wpg">
             <w:drawing>
-              <wp:anchor distT="0" distB="0" distL="114300" distR="114300" simplePos="0" relativeHeight="251673600" behindDoc="0" locked="0" layoutInCell="1" allowOverlap="1" wp14:anchorId="62F79B0F" wp14:editId="50047E17">
+              <wp:anchor distT="0" distB="0" distL="114300" distR="114300" simplePos="0" relativeHeight="251673600" behindDoc="0" locked="0" layoutInCell="1" allowOverlap="1" wp14:anchorId="203FBFF8" wp14:editId="48B45B52">
                 <wp:simplePos x="0" y="0"/>
                 <wp:positionH relativeFrom="column">
                   <wp:posOffset>-423545</wp:posOffset>
@@ -4017,7 +3702,37 @@
                                   <w:szCs w:val="26"/>
                                   <w:lang w:val="fr-LU"/>
                                 </w:rPr>
-                                <w:t>1-Etudes de l’existent</w:t>
+                                <w:t>1-</w:t>
+                              </w:r>
+                              <w:r>
+                                <w:rPr>
+                                  <w:rFonts w:ascii="Garamond" w:hAnsi="Garamond"/>
+                                  <w:i/>
+                                  <w:sz w:val="26"/>
+                                  <w:szCs w:val="26"/>
+                                  <w:lang w:val="fr-LU"/>
+                                </w:rPr>
+                                <w:t>Analyse</w:t>
+                              </w:r>
+                              <w:r>
+                                <w:rPr>
+                                  <w:rFonts w:ascii="Garamond" w:hAnsi="Garamond"/>
+                                  <w:i/>
+                                  <w:sz w:val="26"/>
+                                  <w:szCs w:val="26"/>
+                                  <w:lang w:val="fr-LU"/>
+                                </w:rPr>
+                                <w:t xml:space="preserve"> de l’exista</w:t>
+                              </w:r>
+                              <w:r>
+                                <w:rPr>
+                                  <w:rFonts w:ascii="Garamond" w:hAnsi="Garamond"/>
+                                  <w:i/>
+                                  <w:sz w:val="26"/>
+                                  <w:szCs w:val="26"/>
+                                  <w:lang w:val="fr-LU"/>
+                                </w:rPr>
+                                <w:t>nt</w:t>
                               </w:r>
                             </w:p>
                             <w:p>
@@ -4069,6 +3784,34 @@
                                   <w:i/>
                                   <w:sz w:val="26"/>
                                   <w:szCs w:val="26"/>
+                                  <w:lang w:val="fr-LU"/>
+                                </w:rPr>
+                              </w:pPr>
+                            </w:p>
+                            <w:p>
+                              <w:pPr>
+                                <w:rPr>
+                                  <w:lang w:val="fr-LU"/>
+                                </w:rPr>
+                              </w:pPr>
+                            </w:p>
+                            <w:p>
+                              <w:pPr>
+                                <w:rPr>
+                                  <w:lang w:val="fr-LU"/>
+                                </w:rPr>
+                              </w:pPr>
+                            </w:p>
+                            <w:p>
+                              <w:pPr>
+                                <w:rPr>
+                                  <w:lang w:val="fr-LU"/>
+                                </w:rPr>
+                              </w:pPr>
+                            </w:p>
+                            <w:p>
+                              <w:pPr>
+                                <w:rPr>
                                   <w:lang w:val="fr-LU"/>
                                 </w:rPr>
                               </w:pPr>
@@ -4209,7 +3952,7 @@
                                   <w:sz w:val="44"/>
                                   <w:szCs w:val="44"/>
                                 </w:rPr>
-                                <w:t>ANALYSE FONCTIONNELLE</w:t>
+                                <w:t>Technologies utilisés</w:t>
                               </w:r>
                             </w:p>
                           </w:txbxContent>
@@ -4232,8 +3975,8 @@
           </mc:Choice>
           <mc:Fallback>
             <w:pict>
-              <v:group id="Groupe 1041" o:spid="_x0000_s1033" style="position:absolute;margin-left:-33.35pt;margin-top:19.25pt;width:612pt;height:588pt;z-index:251673600;mso-width-relative:margin;mso-height-relative:margin" coordsize="77724,73018" o:gfxdata="UEsDBBQABgAIAAAAIQC2gziS/gAAAOEBAAATAAAAW0NvbnRlbnRfVHlwZXNdLnhtbJSRQU7DMBBF&#10;90jcwfIWJU67QAgl6YK0S0CoHGBkTxKLZGx5TGhvj5O2G0SRWNoz/78nu9wcxkFMGNg6quQqL6RA&#10;0s5Y6ir5vt9lD1JwBDIwOMJKHpHlpr69KfdHjyxSmriSfYz+USnWPY7AufNIadK6MEJMx9ApD/oD&#10;OlTrorhX2lFEilmcO2RdNtjC5xDF9pCuTyYBB5bi6bQ4syoJ3g9WQ0ymaiLzg5KdCXlKLjvcW893&#10;SUOqXwnz5DrgnHtJTxOsQfEKIT7DmDSUCaxw7Rqn8787ZsmRM9e2VmPeBN4uqYvTtW7jvijg9N/y&#10;JsXecLq0q+WD6m8AAAD//wMAUEsDBBQABgAIAAAAIQA4/SH/1gAAAJQBAAALAAAAX3JlbHMvLnJl&#10;bHOkkMFqwzAMhu+DvYPRfXGawxijTi+j0GvpHsDYimMaW0Yy2fr2M4PBMnrbUb/Q94l/f/hMi1qR&#10;JVI2sOt6UJgd+ZiDgffL8ekFlFSbvV0oo4EbChzGx4f9GRdb25HMsYhqlCwG5lrLq9biZkxWOiqY&#10;22YiTra2kYMu1l1tQD30/bPm3wwYN0x18gb45AdQl1tp5j/sFB2T0FQ7R0nTNEV3j6o9feQzro1i&#10;OWA14Fm+Q8a1a8+Bvu/d/dMb2JY5uiPbhG/ktn4cqGU/er3pcvwCAAD//wMAUEsDBBQABgAIAAAA&#10;IQDftyTpiwMAAMoLAAAOAAAAZHJzL2Uyb0RvYy54bWzsVttu3DYQfS/QfyD0Xuuy0molWA5cxzYK&#10;pG3QJAjQN65EXVBJZEmute7X95C6WGsnSJM0Rh+6ArSkODOcOXNmyPMXx64ld0yqhveZ4595DmF9&#10;zoumrzLn3dubH3YOUZr2BW15zzLnninnxcX3350PImUBr3lbMElgpFfpIDKn1lqkrqvymnVUnXHB&#10;eiyWXHZUYyort5B0gPWudQPP27oDl4WQPGdK4evLcdG5sPbLkuX617JUTJM2c+Cbtm9p33vzdi/O&#10;aVpJKuomn9ygX+BFR5semy6mXlJNyUE2T0x1TS654qU+y3nn8rJscmZjQDS+9yiaW8kPwsZSpUMl&#10;FpgA7SOcvths/svda0maArnzQt8hPe2QJbsxI/YTEBpElULwVoo34rWcPlTjzAR9LGVn/hEOOVps&#10;7xds2VGTHB/jOA5CDynIsRaH23iLiUU/r5GiJ3p5ff1BzY3n77aR0XTnjV3j3+LOIMAk9QCW+jqw&#10;3tRUMJsDZTBYwIoWsH4HsUnBiEaoBjOsWIisvAGM6OOPHBD4liFKvOL5H4r0/KqmfcUupeRDzWgB&#10;R60mwllUDfYqVcbIfviZF8gNPWhuDf0T1INgF20A14j6B7CjqZBK3zLeETPIHImSsebp3SulR5hn&#10;kYngxU3TtkRy/b7RtcVnjq1S0LFSigiOgLwxZFntr1pJ7iiq8Co0z5TASq2lfc/8nqrc2N9KBalf&#10;thJU18S8Vr6XcPAt/w2hENT6ZJag4KfhFBaULI1Q/zYm40vbkwFyiRdNjvC2WRbVOpATr9RarGs0&#10;mlrbdJmzG0PChjQ1Sb7uCzvWtGnHMWJpe7gxJ3pMuT7uj7YstzOZ9ry4Bw0Au60w9FwMai7/csiA&#10;/pU56s8Dlcwh7U89kE/8MDQNz07CKA4wkeuV/XqF9jlMZY52yDi80phB5SBkU9XYaSRvzy9Bv7Kx&#10;xDAej15N7qPsRu+/ff0FydyrHpUfFgDwqoSep/qCMIkiUIaguwXBJk7CnfGDpnP/C8N4GxsB0//C&#10;bZD4mEBi6WKfXYknlDth5vWleSbrJ2L/NXbHc7L+Z/f6dNmAJ+NJfMruYIYLJ9HznSyBv/ODAIcI&#10;mOt7frDxHnE7ihLfj+dTJonD0Dr6Laj98aY7UjuJ4Kipu56bU8qW4L/Zjm3kD43vmdvxGNgnW7C9&#10;EOHCOB9u5nJrbqTruW3ZD1fwi78BAAD//wMAUEsDBBQABgAIAAAAIQBffrZb4wAAAAwBAAAPAAAA&#10;ZHJzL2Rvd25yZXYueG1sTI/BasMwDIbvg72D0WC31nGzpCWLU0rZdiqDtYOxmxqrSWhsh9hN0ref&#10;e1pvEvr49f35etItG6h3jTUSxDwCRqa0qjGVhO/D+2wFzHk0CltrSMKVHKyLx4ccM2VH80XD3lcs&#10;hBiXoYTa+y7j3JU1aXRz25EJt5PtNfqw9hVXPY4hXLd8EUUp19iY8KHGjrY1lef9RUv4GHHcxOJt&#10;2J1P2+vvIfn82QmS8vlp2rwC8zT5fxhu+kEdiuB0tBejHGslzNJ0GVAJ8SoBdgNEsoyBHcO0EC8J&#10;8CLn9yWKPwAAAP//AwBQSwECLQAUAAYACAAAACEAtoM4kv4AAADhAQAAEwAAAAAAAAAAAAAAAAAA&#10;AAAAW0NvbnRlbnRfVHlwZXNdLnhtbFBLAQItABQABgAIAAAAIQA4/SH/1gAAAJQBAAALAAAAAAAA&#10;AAAAAAAAAC8BAABfcmVscy8ucmVsc1BLAQItABQABgAIAAAAIQDftyTpiwMAAMoLAAAOAAAAAAAA&#10;AAAAAAAAAC4CAABkcnMvZTJvRG9jLnhtbFBLAQItABQABgAIAAAAIQBffrZb4wAAAAwBAAAPAAAA&#10;AAAAAAAAAAAAAOUFAABkcnMvZG93bnJldi54bWxQSwUGAAAAAAQABADzAAAA9QYAAAAA&#10;">
-                <v:shape id="Zone de texte 1051" o:spid="_x0000_s1034" type="#_x0000_t202" style="position:absolute;width:22853;height:73018;visibility:visible;mso-wrap-style:square;v-text-anchor:top" o:gfxdata="UEsDBBQABgAIAAAAIQDw94q7/QAAAOIBAAATAAAAW0NvbnRlbnRfVHlwZXNdLnhtbJSRzUrEMBDH&#10;74LvEOYqbaoHEWm6B6tHFV0fYEimbdg2CZlYd9/edD8u4goeZ+b/8SOpV9tpFDNFtt4puC4rEOS0&#10;N9b1Cj7WT8UdCE7oDI7ekYIdMayay4t6vQvEIrsdKxhSCvdSsh5oQi59IJcvnY8TpjzGXgbUG+xJ&#10;3lTVrdTeJXKpSEsGNHVLHX6OSTxu8/pAEmlkEA8H4dKlAEMYrcaUSeXszI+W4thQZudew4MNfJUx&#10;QP7asFzOFxx9L/lpojUkXjGmZ5wyhjSRJQ8YKGvKv1MWzIkL33VWU9lGfl98J6hz4cZ/uUjzf7Pb&#10;bHuj+ZQu9z/UfAMAAP//AwBQSwMEFAAGAAgAAAAhADHdX2HSAAAAjwEAAAsAAABfcmVscy8ucmVs&#10;c6SQwWrDMAyG74O9g9G9cdpDGaNOb4VeSwe7CltJTGPLWCZt376mMFhGbzvqF/o+8e/2tzCpmbJ4&#10;jgbWTQuKomXn42Dg63xYfYCSgtHhxJEM3Elg372/7U40YalHMvokqlKiGBhLSZ9aix0poDScKNZN&#10;zzlgqWMedEJ7wYH0pm23Ov9mQLdgqqMzkI9uA+p8T9X8hx28zSzcl8Zy0Nz33r6iasfXeKK5UjAP&#10;VAy4LM8w09zU50C/9q7/6ZURE31X/kL8TKv1x6wXNXYPAAAA//8DAFBLAwQUAAYACAAAACEAMy8F&#10;nkEAAAA5AAAAEAAAAGRycy9zaGFwZXhtbC54bWyysa/IzVEoSy0qzszPs1Uy1DNQUkjNS85PycxL&#10;t1UKDXHTtVBSKC5JzEtJzMnPS7VVqkwtVrK34+UCAAAA//8DAFBLAwQUAAYACAAAACEAXt5+68MA&#10;AADdAAAADwAAAGRycy9kb3ducmV2LnhtbERP3WrCMBS+H/gO4QjeDE0sbEg1iijChG1i9QEOzbEt&#10;NielyWr79mYw2N35+H7PatPbWnTU+sqxhvlMgSDOnam40HC9HKYLED4gG6wdk4aBPGzWo5cVpsY9&#10;+ExdFgoRQ9inqKEMoUml9HlJFv3MNcSRu7nWYoiwLaRp8RHDbS0Tpd6lxYpjQ4kN7UrK79mP1VAf&#10;969NckqG7y67DupL5YcjfWo9GffbJYhAffgX/7k/TJyv3ubw+008Qa6fAAAA//8DAFBLAQItABQA&#10;BgAIAAAAIQDw94q7/QAAAOIBAAATAAAAAAAAAAAAAAAAAAAAAABbQ29udGVudF9UeXBlc10ueG1s&#10;UEsBAi0AFAAGAAgAAAAhADHdX2HSAAAAjwEAAAsAAAAAAAAAAAAAAAAALgEAAF9yZWxzLy5yZWxz&#10;UEsBAi0AFAAGAAgAAAAhADMvBZ5BAAAAOQAAABAAAAAAAAAAAAAAAAAAKQIAAGRycy9zaGFwZXht&#10;bC54bWxQSwECLQAUAAYACAAAACEAXt5+68MAAADdAAAADwAAAAAAAAAAAAAAAACYAgAAZHJzL2Rv&#10;d25yZXYueG1sUEsFBgAAAAAEAAQA9QAAAIgDAAAAAA==&#10;" fillcolor="#c4c4c4" strokecolor="white" strokeweight="1.5pt">
+              <v:group id="Groupe 1041" o:spid="_x0000_s1031" style="position:absolute;margin-left:-33.35pt;margin-top:19.25pt;width:612pt;height:588pt;z-index:251673600;mso-width-relative:margin;mso-height-relative:margin" coordsize="77724,73018" o:gfxdata="UEsDBBQABgAIAAAAIQC2gziS/gAAAOEBAAATAAAAW0NvbnRlbnRfVHlwZXNdLnhtbJSRQU7DMBBF&#10;90jcwfIWJU67QAgl6YK0S0CoHGBkTxKLZGx5TGhvj5O2G0SRWNoz/78nu9wcxkFMGNg6quQqL6RA&#10;0s5Y6ir5vt9lD1JwBDIwOMJKHpHlpr69KfdHjyxSmriSfYz+USnWPY7AufNIadK6MEJMx9ApD/oD&#10;OlTrorhX2lFEilmcO2RdNtjC5xDF9pCuTyYBB5bi6bQ4syoJ3g9WQ0ymaiLzg5KdCXlKLjvcW893&#10;SUOqXwnz5DrgnHtJTxOsQfEKIT7DmDSUCaxw7Rqn8787ZsmRM9e2VmPeBN4uqYvTtW7jvijg9N/y&#10;JsXecLq0q+WD6m8AAAD//wMAUEsDBBQABgAIAAAAIQA4/SH/1gAAAJQBAAALAAAAX3JlbHMvLnJl&#10;bHOkkMFqwzAMhu+DvYPRfXGawxijTi+j0GvpHsDYimMaW0Yy2fr2M4PBMnrbUb/Q94l/f/hMi1qR&#10;JVI2sOt6UJgd+ZiDgffL8ekFlFSbvV0oo4EbChzGx4f9GRdb25HMsYhqlCwG5lrLq9biZkxWOiqY&#10;22YiTra2kYMu1l1tQD30/bPm3wwYN0x18gb45AdQl1tp5j/sFB2T0FQ7R0nTNEV3j6o9feQzro1i&#10;OWA14Fm+Q8a1a8+Bvu/d/dMb2JY5uiPbhG/ktn4cqGU/er3pcvwCAAD//wMAUEsDBBQABgAIAAAA&#10;IQDrLXk/hgMAAMoLAAAOAAAAZHJzL2Uyb0RvYy54bWzsVttu3DYQfS/QfyD0Hq+klVYrwXLgOrZR&#10;IGmDXFCgb1yJuqASyZJca92v7yF18a6dom3aXB6yArSkODOcOXNmyPPnh74jd0zpVvDcC858jzBe&#10;iLLlde69f3fzbOsRbSgvaSc4y717pr3nF99/dz7IjIWiEV3JFIERrrNB5l5jjMxWK100rKf6TEjG&#10;sVgJ1VODqapXpaIDrPfdKvT9zWoQqpRKFExrfH0xLnoXzn5VscL8XFWaGdLlHnwz7q3ce2ffq4tz&#10;mtWKyqYtJjfoR3jR05Zj08XUC2oo2av2iam+LZTQojJnhehXoqragrkYEE3gP4rmVom9dLHU2VDL&#10;BSZA+winjzZb/HT3WpG2RO78KPAIpz2y5DZmxH0CQoOsMwjeKvlWvlbTh3qc2aAPlertP8IhB4ft&#10;/YItOxhS4GOSJGHkIwUF1pJok2wwcegXDVL0RK9orj+oufaD7Sa2mqt545X1b3FnkGCSfgBL/zew&#10;3jZUMpcDbTFYwIoXsH4FsUnJiEGoFjOsOIicvAWMmMMPAhAEjiFavhTFb5pwcdVQXrNLpcTQMFrC&#10;UaeJcBZVi73OtDWyG16JErmheyOcoX+Cehhu4zXgGlH/AHY0k0qbWyZ6Yge5p1Ayzjy9e6nNCPMs&#10;MhG8vGm7jihhfmlN4/CZY6s1dJyUJlIgIH8MWdW7q06RO4oqvIrsMyWw1sfSgW9/T1Vu3O9IBalf&#10;tpLUNMS+jnyv4OA78QahENT6ZJag4KfhFBaUHI1Q/y4m60vHyQC51I8nR0TXLov6OJATr/SxWN8a&#10;NLWu7XNvO4aEDWlmk3zNSzc2tO3GMWLpONyYEz2m3Bx2B1eWDim7thPlPWgA2F2Foedi0Aj1h0cG&#10;9K/c07/vqWIe6X7kQD4Nosg2PDeJ4iTERB2v7I5XKC9gKveMR8bhlcEMKnup2rrBTiN5ubgE/arW&#10;EePBq8l9lN3o/aevvzCde9Wj8sMCALauoVo/X/WFURrHoAxBdwvDdZJGW+sHzeb+F0XJJrECtv9F&#10;mzANMIHE0sX+dSWeUO6EmdeX9pmsn4h9bex2jfyBR9/YPR7Fa/BkPIlP2R1+GW4H2yAMcYiAuYEf&#10;hGv/EbfjOA2CZD5l0iSKnKOfgtp/3XRHaqcxHLV1x4U9pVwJ/p/teDNn4Iu04zGwv23B7kKEC+N8&#10;uNnLrb2RHs9dy364gl/8CQAA//8DAFBLAwQUAAYACAAAACEAX362W+MAAAAMAQAADwAAAGRycy9k&#10;b3ducmV2LnhtbEyPwWrDMAyG74O9g9Fgt9Zxs6Qli1NK2XYqg7WDsZsaq0lobIfYTdK3n3tabxL6&#10;+PX9+XrSLRuod401EsQ8AkamtKoxlYTvw/tsBcx5NApba0jClRysi8eHHDNlR/NFw95XLIQYl6GE&#10;2vsu49yVNWl0c9uRCbeT7TX6sPYVVz2OIVy3fBFFKdfYmPChxo62NZXn/UVL+Bhx3MTibdidT9vr&#10;7yH5/NkJkvL5adq8AvM0+X8YbvpBHYrgdLQXoxxrJczSdBlQCfEqAXYDRLKMgR3DtBAvCfAi5/cl&#10;ij8AAAD//wMAUEsBAi0AFAAGAAgAAAAhALaDOJL+AAAA4QEAABMAAAAAAAAAAAAAAAAAAAAAAFtD&#10;b250ZW50X1R5cGVzXS54bWxQSwECLQAUAAYACAAAACEAOP0h/9YAAACUAQAACwAAAAAAAAAAAAAA&#10;AAAvAQAAX3JlbHMvLnJlbHNQSwECLQAUAAYACAAAACEA6y15P4YDAADKCwAADgAAAAAAAAAAAAAA&#10;AAAuAgAAZHJzL2Uyb0RvYy54bWxQSwECLQAUAAYACAAAACEAX362W+MAAAAMAQAADwAAAAAAAAAA&#10;AAAAAADgBQAAZHJzL2Rvd25yZXYueG1sUEsFBgAAAAAEAAQA8wAAAPAGAAAAAA==&#10;">
+                <v:shape id="Zone de texte 1051" o:spid="_x0000_s1032" type="#_x0000_t202" style="position:absolute;width:22853;height:73018;visibility:visible;mso-wrap-style:square;v-text-anchor:top" o:gfxdata="UEsDBBQABgAIAAAAIQDw94q7/QAAAOIBAAATAAAAW0NvbnRlbnRfVHlwZXNdLnhtbJSRzUrEMBDH&#10;74LvEOYqbaoHEWm6B6tHFV0fYEimbdg2CZlYd9/edD8u4goeZ+b/8SOpV9tpFDNFtt4puC4rEOS0&#10;N9b1Cj7WT8UdCE7oDI7ekYIdMayay4t6vQvEIrsdKxhSCvdSsh5oQi59IJcvnY8TpjzGXgbUG+xJ&#10;3lTVrdTeJXKpSEsGNHVLHX6OSTxu8/pAEmlkEA8H4dKlAEMYrcaUSeXszI+W4thQZudew4MNfJUx&#10;QP7asFzOFxx9L/lpojUkXjGmZ5wyhjSRJQ8YKGvKv1MWzIkL33VWU9lGfl98J6hz4cZ/uUjzf7Pb&#10;bHuj+ZQu9z/UfAMAAP//AwBQSwMEFAAGAAgAAAAhADHdX2HSAAAAjwEAAAsAAABfcmVscy8ucmVs&#10;c6SQwWrDMAyG74O9g9G9cdpDGaNOb4VeSwe7CltJTGPLWCZt376mMFhGbzvqF/o+8e/2tzCpmbJ4&#10;jgbWTQuKomXn42Dg63xYfYCSgtHhxJEM3Elg372/7U40YalHMvokqlKiGBhLSZ9aix0poDScKNZN&#10;zzlgqWMedEJ7wYH0pm23Ov9mQLdgqqMzkI9uA+p8T9X8hx28zSzcl8Zy0Nz33r6iasfXeKK5UjAP&#10;VAy4LM8w09zU50C/9q7/6ZURE31X/kL8TKv1x6wXNXYPAAAA//8DAFBLAwQUAAYACAAAACEAMy8F&#10;nkEAAAA5AAAAEAAAAGRycy9zaGFwZXhtbC54bWyysa/IzVEoSy0qzszPs1Uy1DNQUkjNS85PycxL&#10;t1UKDXHTtVBSKC5JzEtJzMnPS7VVqkwtVrK34+UCAAAA//8DAFBLAwQUAAYACAAAACEAXt5+68MA&#10;AADdAAAADwAAAGRycy9kb3ducmV2LnhtbERP3WrCMBS+H/gO4QjeDE0sbEg1iijChG1i9QEOzbEt&#10;NielyWr79mYw2N35+H7PatPbWnTU+sqxhvlMgSDOnam40HC9HKYLED4gG6wdk4aBPGzWo5cVpsY9&#10;+ExdFgoRQ9inqKEMoUml9HlJFv3MNcSRu7nWYoiwLaRp8RHDbS0Tpd6lxYpjQ4kN7UrK79mP1VAf&#10;969NckqG7y67DupL5YcjfWo9GffbJYhAffgX/7k/TJyv3ubw+008Qa6fAAAA//8DAFBLAQItABQA&#10;BgAIAAAAIQDw94q7/QAAAOIBAAATAAAAAAAAAAAAAAAAAAAAAABbQ29udGVudF9UeXBlc10ueG1s&#10;UEsBAi0AFAAGAAgAAAAhADHdX2HSAAAAjwEAAAsAAAAAAAAAAAAAAAAALgEAAF9yZWxzLy5yZWxz&#10;UEsBAi0AFAAGAAgAAAAhADMvBZ5BAAAAOQAAABAAAAAAAAAAAAAAAAAAKQIAAGRycy9zaGFwZXht&#10;bC54bWxQSwECLQAUAAYACAAAACEAXt5+68MAAADdAAAADwAAAAAAAAAAAAAAAACYAgAAZHJzL2Rv&#10;d25yZXYueG1sUEsFBgAAAAAEAAQA9QAAAIgDAAAAAA==&#10;" fillcolor="#c4c4c4" strokecolor="white" strokeweight="1.5pt">
                   <v:fill rotate="t" focus="100%" type="gradientRadial">
                     <o:fill v:ext="view" type="gradientCenter"/>
                   </v:fill>
@@ -4302,7 +4045,7 @@
                     </w:txbxContent>
                   </v:textbox>
                 </v:shape>
-                <v:shape id="Zone de texte 129" o:spid="_x0000_s1035" type="#_x0000_t202" style="position:absolute;left:24955;top:22379;width:44768;height:46291;visibility:visible;mso-wrap-style:square;v-text-anchor:top" o:gfxdata="UEsDBBQABgAIAAAAIQDw94q7/QAAAOIBAAATAAAAW0NvbnRlbnRfVHlwZXNdLnhtbJSRzUrEMBDH&#10;74LvEOYqbaoHEWm6B6tHFV0fYEimbdg2CZlYd9/edD8u4goeZ+b/8SOpV9tpFDNFtt4puC4rEOS0&#10;N9b1Cj7WT8UdCE7oDI7ekYIdMayay4t6vQvEIrsdKxhSCvdSsh5oQi59IJcvnY8TpjzGXgbUG+xJ&#10;3lTVrdTeJXKpSEsGNHVLHX6OSTxu8/pAEmlkEA8H4dKlAEMYrcaUSeXszI+W4thQZudew4MNfJUx&#10;QP7asFzOFxx9L/lpojUkXjGmZ5wyhjSRJQ8YKGvKv1MWzIkL33VWU9lGfl98J6hz4cZ/uUjzf7Pb&#10;bHuj+ZQu9z/UfAMAAP//AwBQSwMEFAAGAAgAAAAhADHdX2HSAAAAjwEAAAsAAABfcmVscy8ucmVs&#10;c6SQwWrDMAyG74O9g9G9cdpDGaNOb4VeSwe7CltJTGPLWCZt376mMFhGbzvqF/o+8e/2tzCpmbJ4&#10;jgbWTQuKomXn42Dg63xYfYCSgtHhxJEM3Elg372/7U40YalHMvokqlKiGBhLSZ9aix0poDScKNZN&#10;zzlgqWMedEJ7wYH0pm23Ov9mQLdgqqMzkI9uA+p8T9X8hx28zSzcl8Zy0Nz33r6iasfXeKK5UjAP&#10;VAy4LM8w09zU50C/9q7/6ZURE31X/kL8TKv1x6wXNXYPAAAA//8DAFBLAwQUAAYACAAAACEAMy8F&#10;nkEAAAA5AAAAEAAAAGRycy9zaGFwZXhtbC54bWyysa/IzVEoSy0qzszPs1Uy1DNQUkjNS85PycxL&#10;t1UKDXHTtVBSKC5JzEtJzMnPS7VVqkwtVrK34+UCAAAA//8DAFBLAwQUAAYACAAAACEAWK/tWsQA&#10;AADcAAAADwAAAGRycy9kb3ducmV2LnhtbERPS2vCQBC+F/wPyxS81U09iEldpRQE8QGaltLeptlp&#10;EszOxt1V4793BcHbfHzPmcw604gTOV9bVvA6SEAQF1bXXCr4+py/jEH4gKyxsUwKLuRhNu09TTDT&#10;9sw7OuWhFDGEfYYKqhDaTEpfVGTQD2xLHLl/6wyGCF0ptcNzDDeNHCbJSBqsOTZU2NJHRcU+PxoF&#10;6c8FD9/7Q5pvftPtKqzdslz/KdV/7t7fQATqwkN8dy90nD9M4fZMvEBOrwAAAP//AwBQSwECLQAU&#10;AAYACAAAACEA8PeKu/0AAADiAQAAEwAAAAAAAAAAAAAAAAAAAAAAW0NvbnRlbnRfVHlwZXNdLnht&#10;bFBLAQItABQABgAIAAAAIQAx3V9h0gAAAI8BAAALAAAAAAAAAAAAAAAAAC4BAABfcmVscy8ucmVs&#10;c1BLAQItABQABgAIAAAAIQAzLwWeQQAAADkAAAAQAAAAAAAAAAAAAAAAACkCAABkcnMvc2hhcGV4&#10;bWwueG1sUEsBAi0AFAAGAAgAAAAhAFiv7VrEAAAA3AAAAA8AAAAAAAAAAAAAAAAAmAIAAGRycy9k&#10;b3ducmV2LnhtbFBLBQYAAAAABAAEAPUAAACJAwAAAAA=&#10;" fillcolor="#eaeaea" strokecolor="white" strokeweight="1.5pt">
+                <v:shape id="Zone de texte 129" o:spid="_x0000_s1033" type="#_x0000_t202" style="position:absolute;left:24955;top:22379;width:44768;height:46291;visibility:visible;mso-wrap-style:square;v-text-anchor:top" o:gfxdata="UEsDBBQABgAIAAAAIQDw94q7/QAAAOIBAAATAAAAW0NvbnRlbnRfVHlwZXNdLnhtbJSRzUrEMBDH&#10;74LvEOYqbaoHEWm6B6tHFV0fYEimbdg2CZlYd9/edD8u4goeZ+b/8SOpV9tpFDNFtt4puC4rEOS0&#10;N9b1Cj7WT8UdCE7oDI7ekYIdMayay4t6vQvEIrsdKxhSCvdSsh5oQi59IJcvnY8TpjzGXgbUG+xJ&#10;3lTVrdTeJXKpSEsGNHVLHX6OSTxu8/pAEmlkEA8H4dKlAEMYrcaUSeXszI+W4thQZudew4MNfJUx&#10;QP7asFzOFxx9L/lpojUkXjGmZ5wyhjSRJQ8YKGvKv1MWzIkL33VWU9lGfl98J6hz4cZ/uUjzf7Pb&#10;bHuj+ZQu9z/UfAMAAP//AwBQSwMEFAAGAAgAAAAhADHdX2HSAAAAjwEAAAsAAABfcmVscy8ucmVs&#10;c6SQwWrDMAyG74O9g9G9cdpDGaNOb4VeSwe7CltJTGPLWCZt376mMFhGbzvqF/o+8e/2tzCpmbJ4&#10;jgbWTQuKomXn42Dg63xYfYCSgtHhxJEM3Elg372/7U40YalHMvokqlKiGBhLSZ9aix0poDScKNZN&#10;zzlgqWMedEJ7wYH0pm23Ov9mQLdgqqMzkI9uA+p8T9X8hx28zSzcl8Zy0Nz33r6iasfXeKK5UjAP&#10;VAy4LM8w09zU50C/9q7/6ZURE31X/kL8TKv1x6wXNXYPAAAA//8DAFBLAwQUAAYACAAAACEAMy8F&#10;nkEAAAA5AAAAEAAAAGRycy9zaGFwZXhtbC54bWyysa/IzVEoSy0qzszPs1Uy1DNQUkjNS85PycxL&#10;t1UKDXHTtVBSKC5JzEtJzMnPS7VVqkwtVrK34+UCAAAA//8DAFBLAwQUAAYACAAAACEAWK/tWsQA&#10;AADcAAAADwAAAGRycy9kb3ducmV2LnhtbERPS2vCQBC+F/wPyxS81U09iEldpRQE8QGaltLeptlp&#10;EszOxt1V4793BcHbfHzPmcw604gTOV9bVvA6SEAQF1bXXCr4+py/jEH4gKyxsUwKLuRhNu09TTDT&#10;9sw7OuWhFDGEfYYKqhDaTEpfVGTQD2xLHLl/6wyGCF0ptcNzDDeNHCbJSBqsOTZU2NJHRcU+PxoF&#10;6c8FD9/7Q5pvftPtKqzdslz/KdV/7t7fQATqwkN8dy90nD9M4fZMvEBOrwAAAP//AwBQSwECLQAU&#10;AAYACAAAACEA8PeKu/0AAADiAQAAEwAAAAAAAAAAAAAAAAAAAAAAW0NvbnRlbnRfVHlwZXNdLnht&#10;bFBLAQItABQABgAIAAAAIQAx3V9h0gAAAI8BAAALAAAAAAAAAAAAAAAAAC4BAABfcmVscy8ucmVs&#10;c1BLAQItABQABgAIAAAAIQAzLwWeQQAAADkAAAAQAAAAAAAAAAAAAAAAACkCAABkcnMvc2hhcGV4&#10;bWwueG1sUEsBAi0AFAAGAAgAAAAhAFiv7VrEAAAA3AAAAA8AAAAAAAAAAAAAAAAAmAIAAGRycy9k&#10;b3ducmV2LnhtbFBLBQYAAAAABAAEAPUAAACJAwAAAAA=&#10;" fillcolor="#eaeaea" strokecolor="white" strokeweight="1.5pt">
                   <v:textbox>
                     <w:txbxContent>
                       <w:p>
@@ -4323,7 +4066,37 @@
                             <w:szCs w:val="26"/>
                             <w:lang w:val="fr-LU"/>
                           </w:rPr>
-                          <w:t>1-Etudes de l’existent</w:t>
+                          <w:t>1-</w:t>
+                        </w:r>
+                        <w:r>
+                          <w:rPr>
+                            <w:rFonts w:ascii="Garamond" w:hAnsi="Garamond"/>
+                            <w:i/>
+                            <w:sz w:val="26"/>
+                            <w:szCs w:val="26"/>
+                            <w:lang w:val="fr-LU"/>
+                          </w:rPr>
+                          <w:t>Analyse</w:t>
+                        </w:r>
+                        <w:r>
+                          <w:rPr>
+                            <w:rFonts w:ascii="Garamond" w:hAnsi="Garamond"/>
+                            <w:i/>
+                            <w:sz w:val="26"/>
+                            <w:szCs w:val="26"/>
+                            <w:lang w:val="fr-LU"/>
+                          </w:rPr>
+                          <w:t xml:space="preserve"> de l’exista</w:t>
+                        </w:r>
+                        <w:r>
+                          <w:rPr>
+                            <w:rFonts w:ascii="Garamond" w:hAnsi="Garamond"/>
+                            <w:i/>
+                            <w:sz w:val="26"/>
+                            <w:szCs w:val="26"/>
+                            <w:lang w:val="fr-LU"/>
+                          </w:rPr>
+                          <w:t>nt</w:t>
                         </w:r>
                       </w:p>
                       <w:p>
@@ -4463,15 +4236,43 @@
                           </w:rPr>
                         </w:pPr>
                       </w:p>
+                      <w:p>
+                        <w:pPr>
+                          <w:rPr>
+                            <w:lang w:val="fr-LU"/>
+                          </w:rPr>
+                        </w:pPr>
+                      </w:p>
+                      <w:p>
+                        <w:pPr>
+                          <w:rPr>
+                            <w:lang w:val="fr-LU"/>
+                          </w:rPr>
+                        </w:pPr>
+                      </w:p>
+                      <w:p>
+                        <w:pPr>
+                          <w:rPr>
+                            <w:lang w:val="fr-LU"/>
+                          </w:rPr>
+                        </w:pPr>
+                      </w:p>
+                      <w:p>
+                        <w:pPr>
+                          <w:rPr>
+                            <w:lang w:val="fr-LU"/>
+                          </w:rPr>
+                        </w:pPr>
+                      </w:p>
                     </w:txbxContent>
                   </v:textbox>
                 </v:shape>
-                <v:shape id="_x0000_s1036" type="#_x0000_t202" style="position:absolute;left:21812;top:10123;width:55912;height:7974;visibility:visible;mso-wrap-style:square;v-text-anchor:top" o:gfxdata="UEsDBBQABgAIAAAAIQDw94q7/QAAAOIBAAATAAAAW0NvbnRlbnRfVHlwZXNdLnhtbJSRzUrEMBDH&#10;74LvEOYqbaoHEWm6B6tHFV0fYEimbdg2CZlYd9/edD8u4goeZ+b/8SOpV9tpFDNFtt4puC4rEOS0&#10;N9b1Cj7WT8UdCE7oDI7ekYIdMayay4t6vQvEIrsdKxhSCvdSsh5oQi59IJcvnY8TpjzGXgbUG+xJ&#10;3lTVrdTeJXKpSEsGNHVLHX6OSTxu8/pAEmlkEA8H4dKlAEMYrcaUSeXszI+W4thQZudew4MNfJUx&#10;QP7asFzOFxx9L/lpojUkXjGmZ5wyhjSRJQ8YKGvKv1MWzIkL33VWU9lGfl98J6hz4cZ/uUjzf7Pb&#10;bHuj+ZQu9z/UfAMAAP//AwBQSwMEFAAGAAgAAAAhADHdX2HSAAAAjwEAAAsAAABfcmVscy8ucmVs&#10;c6SQwWrDMAyG74O9g9G9cdpDGaNOb4VeSwe7CltJTGPLWCZt376mMFhGbzvqF/o+8e/2tzCpmbJ4&#10;jgbWTQuKomXn42Dg63xYfYCSgtHhxJEM3Elg372/7U40YalHMvokqlKiGBhLSZ9aix0poDScKNZN&#10;zzlgqWMedEJ7wYH0pm23Ov9mQLdgqqMzkI9uA+p8T9X8hx28zSzcl8Zy0Nz33r6iasfXeKK5UjAP&#10;VAy4LM8w09zU50C/9q7/6ZURE31X/kL8TKv1x6wXNXYPAAAA//8DAFBLAwQUAAYACAAAACEAMy8F&#10;nkEAAAA5AAAAEAAAAGRycy9zaGFwZXhtbC54bWyysa/IzVEoSy0qzszPs1Uy1DNQUkjNS85PycxL&#10;t1UKDXHTtVBSKC5JzEtJzMnPS7VVqkwtVrK34+UCAAAA//8DAFBLAwQUAAYACAAAACEAgfCFrMMA&#10;AADcAAAADwAAAGRycy9kb3ducmV2LnhtbESPzW7CQAyE75V4h5WRuFRl0/IfWFBBAnGF8gAma5KI&#10;rDfKbkl4e3yo1JutGc98Xm06V6kHNaH0bOBzmIAizrwtOTdw+dl/zEGFiGyx8kwGnhRgs+69rTC1&#10;vuUTPc4xVxLCIUUDRYx1qnXICnIYhr4mFu3mG4dR1ibXtsFWwl2lv5Jkqh2WLA0F1rQrKLuff52B&#10;27F9nyza6yFeZqfxdIvl7Oqfxgz63fcSVKQu/pv/ro9W8EeCL8/IBHr9AgAA//8DAFBLAQItABQA&#10;BgAIAAAAIQDw94q7/QAAAOIBAAATAAAAAAAAAAAAAAAAAAAAAABbQ29udGVudF9UeXBlc10ueG1s&#10;UEsBAi0AFAAGAAgAAAAhADHdX2HSAAAAjwEAAAsAAAAAAAAAAAAAAAAALgEAAF9yZWxzLy5yZWxz&#10;UEsBAi0AFAAGAAgAAAAhADMvBZ5BAAAAOQAAABAAAAAAAAAAAAAAAAAAKQIAAGRycy9zaGFwZXht&#10;bC54bWxQSwECLQAUAAYACAAAACEAgfCFrMMAAADcAAAADwAAAAAAAAAAAAAAAACYAgAAZHJzL2Rv&#10;d25yZXYueG1sUEsFBgAAAAAEAAQA9QAAAIgDAAAAAA==&#10;" stroked="f">
+                <v:shape id="_x0000_s1034" type="#_x0000_t202" style="position:absolute;left:21812;top:10123;width:55912;height:7974;visibility:visible;mso-wrap-style:square;v-text-anchor:top" o:gfxdata="UEsDBBQABgAIAAAAIQDw94q7/QAAAOIBAAATAAAAW0NvbnRlbnRfVHlwZXNdLnhtbJSRzUrEMBDH&#10;74LvEOYqbaoHEWm6B6tHFV0fYEimbdg2CZlYd9/edD8u4goeZ+b/8SOpV9tpFDNFtt4puC4rEOS0&#10;N9b1Cj7WT8UdCE7oDI7ekYIdMayay4t6vQvEIrsdKxhSCvdSsh5oQi59IJcvnY8TpjzGXgbUG+xJ&#10;3lTVrdTeJXKpSEsGNHVLHX6OSTxu8/pAEmlkEA8H4dKlAEMYrcaUSeXszI+W4thQZudew4MNfJUx&#10;QP7asFzOFxx9L/lpojUkXjGmZ5wyhjSRJQ8YKGvKv1MWzIkL33VWU9lGfl98J6hz4cZ/uUjzf7Pb&#10;bHuj+ZQu9z/UfAMAAP//AwBQSwMEFAAGAAgAAAAhADHdX2HSAAAAjwEAAAsAAABfcmVscy8ucmVs&#10;c6SQwWrDMAyG74O9g9G9cdpDGaNOb4VeSwe7CltJTGPLWCZt376mMFhGbzvqF/o+8e/2tzCpmbJ4&#10;jgbWTQuKomXn42Dg63xYfYCSgtHhxJEM3Elg372/7U40YalHMvokqlKiGBhLSZ9aix0poDScKNZN&#10;zzlgqWMedEJ7wYH0pm23Ov9mQLdgqqMzkI9uA+p8T9X8hx28zSzcl8Zy0Nz33r6iasfXeKK5UjAP&#10;VAy4LM8w09zU50C/9q7/6ZURE31X/kL8TKv1x6wXNXYPAAAA//8DAFBLAwQUAAYACAAAACEAMy8F&#10;nkEAAAA5AAAAEAAAAGRycy9zaGFwZXhtbC54bWyysa/IzVEoSy0qzszPs1Uy1DNQUkjNS85PycxL&#10;t1UKDXHTtVBSKC5JzEtJzMnPS7VVqkwtVrK34+UCAAAA//8DAFBLAwQUAAYACAAAACEAgfCFrMMA&#10;AADcAAAADwAAAGRycy9kb3ducmV2LnhtbESPzW7CQAyE75V4h5WRuFRl0/IfWFBBAnGF8gAma5KI&#10;rDfKbkl4e3yo1JutGc98Xm06V6kHNaH0bOBzmIAizrwtOTdw+dl/zEGFiGyx8kwGnhRgs+69rTC1&#10;vuUTPc4xVxLCIUUDRYx1qnXICnIYhr4mFu3mG4dR1ibXtsFWwl2lv5Jkqh2WLA0F1rQrKLuff52B&#10;27F9nyza6yFeZqfxdIvl7Oqfxgz63fcSVKQu/pv/ro9W8EeCL8/IBHr9AgAA//8DAFBLAQItABQA&#10;BgAIAAAAIQDw94q7/QAAAOIBAAATAAAAAAAAAAAAAAAAAAAAAABbQ29udGVudF9UeXBlc10ueG1s&#10;UEsBAi0AFAAGAAgAAAAhADHdX2HSAAAAjwEAAAsAAAAAAAAAAAAAAAAALgEAAF9yZWxzLy5yZWxz&#10;UEsBAi0AFAAGAAgAAAAhADMvBZ5BAAAAOQAAABAAAAAAAAAAAAAAAAAAKQIAAGRycy9zaGFwZXht&#10;bC54bWxQSwECLQAUAAYACAAAACEAgfCFrMMAAADcAAAADwAAAAAAAAAAAAAAAACYAgAAZHJzL2Rv&#10;d25yZXYueG1sUEsFBgAAAAAEAAQA9QAAAIgDAAAAAA==&#10;" stroked="f">
                   <v:textbox>
                     <w:txbxContent>
                       <w:p>
                         <w:pPr>
-                          <w:pStyle w:val="ListParagraph"/>
+                          <w:pStyle w:val="Paragraphedeliste"/>
                           <w:numPr>
                             <w:ilvl w:val="0"/>
                             <w:numId w:val="9"/>
@@ -4490,7 +4291,7 @@
                             <w:sz w:val="44"/>
                             <w:szCs w:val="44"/>
                           </w:rPr>
-                          <w:t>ANALYSE FONCTIONNELLE</w:t>
+                          <w:t>Technologies utilisés</w:t>
                         </w:r>
                       </w:p>
                     </w:txbxContent>
@@ -4524,6 +4325,144 @@
         <w:tabs>
           <w:tab w:val="left" w:pos="2670"/>
         </w:tabs>
+        <w:rPr>
+          <w:rFonts w:asciiTheme="majorHAnsi" w:eastAsia="Times New Roman" w:hAnsiTheme="majorHAnsi" w:cstheme="majorBidi"/>
+          <w:b/>
+          <w:bCs/>
+          <w:sz w:val="26"/>
+          <w:szCs w:val="26"/>
+          <w:lang w:eastAsia="fr-FR"/>
+        </w:rPr>
+      </w:pPr>
+      <w:r>
+        <w:rPr>
+          <w:rFonts w:asciiTheme="majorHAnsi" w:eastAsia="Times New Roman" w:hAnsiTheme="majorHAnsi" w:cstheme="majorBidi"/>
+          <w:b/>
+          <w:bCs/>
+          <w:sz w:val="26"/>
+          <w:szCs w:val="26"/>
+          <w:lang w:eastAsia="fr-FR"/>
+        </w:rPr>
+        <w:t>Analyse de l’existant :</w:t>
+      </w:r>
+    </w:p>
+    <w:p>
+      <w:pPr>
+        <w:tabs>
+          <w:tab w:val="left" w:pos="2670"/>
+        </w:tabs>
+        <w:rPr>
+          <w:rFonts w:asciiTheme="majorHAnsi" w:eastAsia="Times New Roman" w:hAnsiTheme="majorHAnsi" w:cstheme="majorBidi"/>
+          <w:b/>
+          <w:bCs/>
+          <w:sz w:val="26"/>
+          <w:szCs w:val="26"/>
+          <w:lang w:eastAsia="fr-FR"/>
+        </w:rPr>
+      </w:pPr>
+    </w:p>
+    <w:p>
+      <w:pPr>
+        <w:tabs>
+          <w:tab w:val="left" w:pos="2670"/>
+        </w:tabs>
+        <w:rPr>
+          <w:rFonts w:asciiTheme="majorHAnsi" w:eastAsia="Times New Roman" w:hAnsiTheme="majorHAnsi" w:cstheme="majorBidi"/>
+          <w:b/>
+          <w:bCs/>
+          <w:sz w:val="26"/>
+          <w:szCs w:val="26"/>
+          <w:lang w:eastAsia="fr-FR"/>
+        </w:rPr>
+      </w:pPr>
+    </w:p>
+    <w:p>
+      <w:pPr>
+        <w:tabs>
+          <w:tab w:val="left" w:pos="2670"/>
+        </w:tabs>
+        <w:rPr>
+          <w:rFonts w:asciiTheme="majorHAnsi" w:eastAsia="Times New Roman" w:hAnsiTheme="majorHAnsi" w:cstheme="majorBidi"/>
+          <w:b/>
+          <w:bCs/>
+          <w:sz w:val="26"/>
+          <w:szCs w:val="26"/>
+          <w:lang w:eastAsia="fr-FR"/>
+        </w:rPr>
+      </w:pPr>
+    </w:p>
+    <w:p>
+      <w:pPr>
+        <w:tabs>
+          <w:tab w:val="left" w:pos="2670"/>
+        </w:tabs>
+        <w:rPr>
+          <w:rFonts w:asciiTheme="majorHAnsi" w:eastAsia="Times New Roman" w:hAnsiTheme="majorHAnsi" w:cstheme="majorBidi"/>
+          <w:b/>
+          <w:bCs/>
+          <w:sz w:val="26"/>
+          <w:szCs w:val="26"/>
+          <w:lang w:eastAsia="fr-FR"/>
+        </w:rPr>
+      </w:pPr>
+    </w:p>
+    <w:p>
+      <w:pPr>
+        <w:tabs>
+          <w:tab w:val="left" w:pos="2670"/>
+        </w:tabs>
+        <w:rPr>
+          <w:rFonts w:asciiTheme="majorHAnsi" w:eastAsia="Times New Roman" w:hAnsiTheme="majorHAnsi" w:cstheme="majorBidi"/>
+          <w:b/>
+          <w:bCs/>
+          <w:sz w:val="26"/>
+          <w:szCs w:val="26"/>
+          <w:lang w:eastAsia="fr-FR"/>
+        </w:rPr>
+      </w:pPr>
+    </w:p>
+    <w:p>
+      <w:pPr>
+        <w:tabs>
+          <w:tab w:val="left" w:pos="2670"/>
+        </w:tabs>
+        <w:rPr>
+          <w:rFonts w:asciiTheme="majorHAnsi" w:eastAsia="Times New Roman" w:hAnsiTheme="majorHAnsi" w:cstheme="majorBidi"/>
+          <w:b/>
+          <w:bCs/>
+          <w:sz w:val="26"/>
+          <w:szCs w:val="26"/>
+          <w:lang w:eastAsia="fr-FR"/>
+        </w:rPr>
+      </w:pPr>
+    </w:p>
+    <w:p>
+      <w:pPr>
+        <w:tabs>
+          <w:tab w:val="left" w:pos="2670"/>
+        </w:tabs>
+        <w:rPr>
+          <w:rFonts w:ascii="Cambria" w:hAnsi="Cambria" w:cs="Cambria"/>
+          <w:bCs/>
+          <w:sz w:val="24"/>
+          <w:szCs w:val="28"/>
+        </w:rPr>
+      </w:pPr>
+      <w:r>
+        <w:rPr>
+          <w:rFonts w:ascii="Cambria" w:hAnsi="Cambria" w:cs="Cambria"/>
+          <w:bCs/>
+          <w:sz w:val="24"/>
+          <w:szCs w:val="28"/>
+        </w:rPr>
+        <w:t>Les navigateurs spatio-temporel existant se base sur des données statiques ( Un Fichier JSON,XML..) Pour gérer l’espace et le temps, ce qui est à notre point de vue une limite d’interactivité ce que nous proposons est un navigateur spatio-temporel qui utilise des données dynamiques, pour cela on a utilisé les outils suivant :</w:t>
+      </w:r>
+    </w:p>
+    <w:p>
+      <w:pPr>
+        <w:tabs>
+          <w:tab w:val="left" w:pos="2670"/>
+        </w:tabs>
       </w:pPr>
     </w:p>
     <w:p>
@@ -4816,6 +4755,7 @@
           <w:color w:val="auto"/>
           <w:lang w:eastAsia="fr-FR"/>
         </w:rPr>
+        <w:lastRenderedPageBreak/>
         <w:t xml:space="preserve">    Exemples de recherche</w:t>
       </w:r>
       <w:r>
@@ -4983,20 +4923,86 @@
     </w:p>
     <w:p>
       <w:pPr>
+        <w:pStyle w:val="Titre2"/>
+        <w:rPr>
+          <w:rFonts w:eastAsia="Times New Roman"/>
+          <w:color w:val="auto"/>
+          <w:lang w:eastAsia="fr-FR"/>
+        </w:rPr>
+      </w:pPr>
+      <w:r>
+        <w:rPr>
+          <w:rFonts w:eastAsia="Times New Roman"/>
+          <w:color w:val="auto"/>
+          <w:lang w:eastAsia="fr-FR"/>
+        </w:rPr>
+        <w:t>Simile Timeline :</w:t>
+      </w:r>
+    </w:p>
+    <w:p>
+      <w:pPr>
+        <w:ind w:left="708"/>
+        <w:rPr>
+          <w:rFonts w:ascii="Cambria" w:hAnsi="Cambria" w:cs="Cambria"/>
+          <w:bCs/>
+          <w:sz w:val="24"/>
+          <w:szCs w:val="28"/>
+        </w:rPr>
+      </w:pPr>
+    </w:p>
+    <w:p>
+      <w:pPr>
+        <w:rPr>
+          <w:rFonts w:ascii="Cambria" w:hAnsi="Cambria" w:cs="Cambria"/>
+          <w:bCs/>
+          <w:sz w:val="24"/>
+          <w:szCs w:val="28"/>
+        </w:rPr>
+      </w:pPr>
+      <w:r>
+        <w:rPr>
+          <w:rFonts w:ascii="Cambria" w:hAnsi="Cambria" w:cs="Cambria"/>
+          <w:bCs/>
+          <w:sz w:val="24"/>
+          <w:szCs w:val="28"/>
+        </w:rPr>
+        <w:t xml:space="preserve">Timeline permet aux créateurs de sites Web à incorporer  un système de chronologie interactive dans leurs sites. Elle exige seulement du Javascript. Il est souvent désigné comme "Google Maps" pour le temps. On peut  rajouter des bandes de chronologies  selon les heures, jours, mois ou années, spécifier des intervalles ou ajouter des évènements. </w:t>
+      </w:r>
+    </w:p>
+    <w:p>
+      <w:pPr>
         <w:spacing w:line="240" w:lineRule="auto"/>
       </w:pPr>
       <w:r>
         <w:rPr>
+          <w:rFonts w:ascii="Cambria" w:hAnsi="Cambria" w:cs="Cambria"/>
+          <w:bCs/>
+          <w:sz w:val="24"/>
+          <w:szCs w:val="28"/>
+        </w:rPr>
+        <w:br/>
+      </w:r>
+      <w:r>
+        <w:rPr>
           <w:rStyle w:val="hps"/>
         </w:rPr>
         <w:br/>
       </w:r>
-      <w:r>
-        <w:rPr>
-          <w:rStyle w:val="hps"/>
-        </w:rPr>
-        <w:br/>
-      </w:r>
+    </w:p>
+    <w:p>
+      <w:pPr>
+        <w:spacing w:line="240" w:lineRule="auto"/>
+      </w:pPr>
+    </w:p>
+    <w:p>
+      <w:pPr>
+        <w:spacing w:line="240" w:lineRule="auto"/>
+      </w:pPr>
+    </w:p>
+    <w:p>
+      <w:pPr>
+        <w:spacing w:line="240" w:lineRule="auto"/>
+      </w:pPr>
     </w:p>
     <w:p>
       <w:pPr>
@@ -5018,6 +5024,7 @@
           <w:color w:val="auto"/>
           <w:lang w:eastAsia="fr-FR"/>
         </w:rPr>
+        <w:lastRenderedPageBreak/>
         <w:t>3.2. Choix technologiques</w:t>
       </w:r>
     </w:p>
@@ -5094,6 +5101,19 @@
       <w:pPr>
         <w:spacing w:after="0" w:line="240" w:lineRule="auto"/>
         <w:rPr>
+          <w:rFonts w:asciiTheme="majorHAnsi" w:eastAsia="Times New Roman" w:hAnsiTheme="majorHAnsi" w:cstheme="majorBidi"/>
+          <w:b/>
+          <w:bCs/>
+          <w:sz w:val="26"/>
+          <w:szCs w:val="26"/>
+          <w:lang w:eastAsia="fr-FR"/>
+        </w:rPr>
+      </w:pPr>
+    </w:p>
+    <w:p>
+      <w:pPr>
+        <w:spacing w:after="0" w:line="240" w:lineRule="auto"/>
+        <w:rPr>
           <w:rFonts w:ascii="Cambria" w:hAnsi="Cambria" w:cs="Cambria"/>
           <w:bCs/>
           <w:sz w:val="24"/>
@@ -5125,7 +5145,7 @@
           <w:sz w:val="24"/>
           <w:szCs w:val="28"/>
         </w:rPr>
-        <w:t>JavaScript jQuery 1.7.2, version la plus récente ne produisant aucun problème de compatibilité</w:t>
+        <w:t>JavaScript jQuery,</w:t>
       </w:r>
       <w:r>
         <w:rPr>
@@ -5134,7 +5154,7 @@
           <w:sz w:val="24"/>
           <w:szCs w:val="28"/>
         </w:rPr>
-        <w:t xml:space="preserve">, elle </w:t>
+        <w:t xml:space="preserve"> elle </w:t>
       </w:r>
       <w:r>
         <w:rPr>
@@ -5221,6 +5241,260 @@
         </w:rPr>
         <w:t>Explorer 6 à 8)., le fait d’utiliser une librairie aussi poussée permet d’éviter d’avoir recours à Flash</w:t>
       </w:r>
+      <w:r>
+        <w:rPr>
+          <w:rFonts w:ascii="Cambria" w:hAnsi="Cambria" w:cs="Cambria"/>
+          <w:bCs/>
+          <w:sz w:val="24"/>
+          <w:szCs w:val="28"/>
+        </w:rPr>
+        <w:t>.</w:t>
+      </w:r>
+    </w:p>
+    <w:p>
+      <w:pPr>
+        <w:spacing w:after="0" w:line="240" w:lineRule="auto"/>
+        <w:rPr>
+          <w:rFonts w:ascii="Cambria" w:hAnsi="Cambria" w:cs="Cambria"/>
+          <w:bCs/>
+          <w:sz w:val="24"/>
+          <w:szCs w:val="28"/>
+        </w:rPr>
+      </w:pPr>
+    </w:p>
+    <w:p>
+      <w:pPr>
+        <w:spacing w:after="0" w:line="240" w:lineRule="auto"/>
+        <w:rPr>
+          <w:rFonts w:asciiTheme="majorHAnsi" w:eastAsia="Times New Roman" w:hAnsiTheme="majorHAnsi" w:cstheme="majorBidi"/>
+          <w:b/>
+          <w:bCs/>
+          <w:sz w:val="26"/>
+          <w:szCs w:val="26"/>
+          <w:lang w:eastAsia="fr-FR"/>
+        </w:rPr>
+      </w:pPr>
+      <w:r>
+        <w:rPr>
+          <w:rFonts w:asciiTheme="majorHAnsi" w:eastAsia="Times New Roman" w:hAnsiTheme="majorHAnsi" w:cstheme="majorBidi"/>
+          <w:b/>
+          <w:bCs/>
+          <w:sz w:val="26"/>
+          <w:szCs w:val="26"/>
+          <w:lang w:eastAsia="fr-FR"/>
+        </w:rPr>
+        <w:t>3.2.4</w:t>
+      </w:r>
+      <w:r>
+        <w:rPr>
+          <w:rFonts w:asciiTheme="majorHAnsi" w:eastAsia="Times New Roman" w:hAnsiTheme="majorHAnsi" w:cstheme="majorBidi"/>
+          <w:b/>
+          <w:bCs/>
+          <w:sz w:val="26"/>
+          <w:szCs w:val="26"/>
+          <w:lang w:eastAsia="fr-FR"/>
+        </w:rPr>
+        <w:t>.</w:t>
+      </w:r>
+      <w:r>
+        <w:rPr>
+          <w:rFonts w:asciiTheme="majorHAnsi" w:eastAsia="Times New Roman" w:hAnsiTheme="majorHAnsi" w:cstheme="majorBidi"/>
+          <w:b/>
+          <w:bCs/>
+          <w:sz w:val="26"/>
+          <w:szCs w:val="26"/>
+          <w:lang w:eastAsia="fr-FR"/>
+        </w:rPr>
+        <w:t xml:space="preserve"> Ajax</w:t>
+      </w:r>
+      <w:r>
+        <w:rPr>
+          <w:rFonts w:asciiTheme="majorHAnsi" w:eastAsia="Times New Roman" w:hAnsiTheme="majorHAnsi" w:cstheme="majorBidi"/>
+          <w:b/>
+          <w:bCs/>
+          <w:sz w:val="26"/>
+          <w:szCs w:val="26"/>
+          <w:lang w:eastAsia="fr-FR"/>
+        </w:rPr>
+        <w:t>:</w:t>
+      </w:r>
+    </w:p>
+    <w:p>
+      <w:pPr>
+        <w:spacing w:after="0" w:line="240" w:lineRule="auto"/>
+        <w:rPr>
+          <w:rFonts w:ascii="Cambria" w:hAnsi="Cambria" w:cs="Cambria"/>
+          <w:bCs/>
+          <w:sz w:val="24"/>
+          <w:szCs w:val="28"/>
+        </w:rPr>
+      </w:pPr>
+    </w:p>
+    <w:p>
+      <w:pPr>
+        <w:spacing w:after="0" w:line="240" w:lineRule="auto"/>
+        <w:rPr>
+          <w:rFonts w:ascii="Cambria" w:hAnsi="Cambria" w:cs="Cambria"/>
+          <w:bCs/>
+          <w:sz w:val="24"/>
+          <w:szCs w:val="28"/>
+        </w:rPr>
+      </w:pPr>
+    </w:p>
+    <w:p>
+      <w:pPr>
+        <w:spacing w:after="0" w:line="240" w:lineRule="auto"/>
+        <w:rPr>
+          <w:rFonts w:ascii="Cambria" w:hAnsi="Cambria" w:cs="Cambria"/>
+          <w:bCs/>
+          <w:sz w:val="24"/>
+          <w:szCs w:val="28"/>
+        </w:rPr>
+      </w:pPr>
+      <w:r>
+        <w:rPr>
+          <w:rFonts w:ascii="Cambria" w:hAnsi="Cambria" w:cs="Cambria"/>
+          <w:bCs/>
+          <w:sz w:val="24"/>
+          <w:szCs w:val="28"/>
+        </w:rPr>
+        <w:t xml:space="preserve">En utilisant Ajax, le dialogue entre le </w:t>
+      </w:r>
+      <w:hyperlink r:id="rId14" w:tooltip="Navigateur Web" w:history="1">
+        <w:r>
+          <w:rPr>
+            <w:rFonts w:ascii="Cambria" w:hAnsi="Cambria" w:cs="Cambria"/>
+            <w:bCs/>
+            <w:sz w:val="24"/>
+            <w:szCs w:val="28"/>
+          </w:rPr>
+          <w:t>navigateur</w:t>
+        </w:r>
+      </w:hyperlink>
+      <w:r>
+        <w:rPr>
+          <w:rFonts w:ascii="Cambria" w:hAnsi="Cambria" w:cs="Cambria"/>
+          <w:bCs/>
+          <w:sz w:val="24"/>
+          <w:szCs w:val="28"/>
+        </w:rPr>
+        <w:t xml:space="preserve"> et le </w:t>
+      </w:r>
+      <w:hyperlink r:id="rId15" w:tooltip="Serveur Web" w:history="1">
+        <w:r>
+          <w:rPr>
+            <w:rFonts w:ascii="Cambria" w:hAnsi="Cambria" w:cs="Cambria"/>
+            <w:bCs/>
+            <w:sz w:val="24"/>
+            <w:szCs w:val="28"/>
+          </w:rPr>
+          <w:t>serveur</w:t>
+        </w:r>
+      </w:hyperlink>
+      <w:r>
+        <w:rPr>
+          <w:rFonts w:ascii="Cambria" w:hAnsi="Cambria" w:cs="Cambria"/>
+          <w:bCs/>
+          <w:sz w:val="24"/>
+          <w:szCs w:val="28"/>
+        </w:rPr>
+        <w:t xml:space="preserve"> se déroule la plupart du temps de la manière suivante : un programme écrit en langage de programmation </w:t>
+      </w:r>
+      <w:hyperlink r:id="rId16" w:tooltip="JavaScript" w:history="1">
+        <w:r>
+          <w:rPr>
+            <w:rFonts w:ascii="Cambria" w:hAnsi="Cambria" w:cs="Cambria"/>
+            <w:bCs/>
+            <w:sz w:val="24"/>
+            <w:szCs w:val="28"/>
+          </w:rPr>
+          <w:t>JavaScript</w:t>
+        </w:r>
+      </w:hyperlink>
+      <w:r>
+        <w:rPr>
+          <w:rFonts w:ascii="Cambria" w:hAnsi="Cambria" w:cs="Cambria"/>
+          <w:bCs/>
+          <w:sz w:val="24"/>
+          <w:szCs w:val="28"/>
+        </w:rPr>
+        <w:t xml:space="preserve">, incorporé dans une page web, est exécuté par le navigateur. Celui-ci envoie en arrière-plan des demandes au </w:t>
+      </w:r>
+      <w:hyperlink r:id="rId17" w:tooltip="Serveur Web" w:history="1">
+        <w:r>
+          <w:rPr>
+            <w:rFonts w:ascii="Cambria" w:hAnsi="Cambria" w:cs="Cambria"/>
+            <w:bCs/>
+            <w:sz w:val="24"/>
+            <w:szCs w:val="28"/>
+          </w:rPr>
+          <w:t>serveur Web</w:t>
+        </w:r>
+      </w:hyperlink>
+      <w:r>
+        <w:rPr>
+          <w:rFonts w:ascii="Cambria" w:hAnsi="Cambria" w:cs="Cambria"/>
+          <w:bCs/>
+          <w:sz w:val="24"/>
+          <w:szCs w:val="28"/>
+        </w:rPr>
+        <w:t xml:space="preserve">, puis modifie le contenu de la page actuellement affichée par le </w:t>
+      </w:r>
+      <w:hyperlink r:id="rId18" w:tooltip="Navigateur Web" w:history="1">
+        <w:r>
+          <w:rPr>
+            <w:rFonts w:ascii="Cambria" w:hAnsi="Cambria" w:cs="Cambria"/>
+            <w:bCs/>
+            <w:sz w:val="24"/>
+            <w:szCs w:val="28"/>
+          </w:rPr>
+          <w:t>navigateur Web</w:t>
+        </w:r>
+      </w:hyperlink>
+      <w:r>
+        <w:rPr>
+          <w:rFonts w:ascii="Cambria" w:hAnsi="Cambria" w:cs="Cambria"/>
+          <w:bCs/>
+          <w:sz w:val="24"/>
+          <w:szCs w:val="28"/>
+        </w:rPr>
+        <w:t xml:space="preserve"> en fonction du résultat reçu du serveur, évitant ainsi la transmission et l'affichage d'une nouvelle page </w:t>
+      </w:r>
+      <w:r>
+        <w:rPr>
+          <w:rFonts w:ascii="Cambria" w:hAnsi="Cambria" w:cs="Cambria"/>
+          <w:bCs/>
+          <w:sz w:val="24"/>
+          <w:szCs w:val="28"/>
+        </w:rPr>
+        <w:t>complète.</w:t>
+      </w:r>
+      <w:r>
+        <w:rPr>
+          <w:rFonts w:ascii="Cambria" w:hAnsi="Cambria" w:cs="Cambria"/>
+          <w:bCs/>
+          <w:sz w:val="24"/>
+          <w:szCs w:val="28"/>
+        </w:rPr>
+        <w:t xml:space="preserve"> Ce qui nous permet de ne pas réactualiser la page, ainsi que d’exécuter plusieurs taches en simultané et en arrière plan, sans que l’</w:t>
+      </w:r>
+      <w:r>
+        <w:rPr>
+          <w:rFonts w:ascii="Cambria" w:hAnsi="Cambria" w:cs="Cambria"/>
+          <w:bCs/>
+          <w:sz w:val="24"/>
+          <w:szCs w:val="28"/>
+        </w:rPr>
+        <w:t xml:space="preserve">utilisateur ne se rend compte pour </w:t>
+      </w:r>
+      <w:r>
+        <w:t>augmenter la réactivité de l'application Web</w:t>
+      </w:r>
+      <w:r>
+        <w:t>.</w:t>
+      </w:r>
+      <w:bookmarkStart w:id="11" w:name="_GoBack"/>
+      <w:bookmarkEnd w:id="11"/>
     </w:p>
     <w:p>
       <w:pPr>
@@ -5235,6 +5509,34 @@
     <w:p>
       <w:pPr>
         <w:spacing w:line="240" w:lineRule="auto"/>
+      </w:pPr>
+    </w:p>
+    <w:p>
+      <w:pPr>
+        <w:tabs>
+          <w:tab w:val="left" w:pos="2670"/>
+        </w:tabs>
+      </w:pPr>
+    </w:p>
+    <w:p>
+      <w:pPr>
+        <w:tabs>
+          <w:tab w:val="left" w:pos="2670"/>
+        </w:tabs>
+      </w:pPr>
+    </w:p>
+    <w:p>
+      <w:pPr>
+        <w:tabs>
+          <w:tab w:val="left" w:pos="2670"/>
+        </w:tabs>
+      </w:pPr>
+    </w:p>
+    <w:p>
+      <w:pPr>
+        <w:tabs>
+          <w:tab w:val="left" w:pos="2670"/>
+        </w:tabs>
       </w:pPr>
     </w:p>
     <w:p>
@@ -5456,6 +5758,58 @@
                         </wps:spPr>
                         <wps:txbx>
                           <w:txbxContent>
+                            <w:p>
+                              <w:pPr>
+                                <w:rPr>
+                                  <w:rFonts w:ascii="Garamond" w:hAnsi="Garamond"/>
+                                  <w:i/>
+                                  <w:sz w:val="26"/>
+                                  <w:szCs w:val="26"/>
+                                  <w:lang w:val="fr-LU"/>
+                                </w:rPr>
+                              </w:pPr>
+                              <w:r>
+                                <w:rPr>
+                                  <w:rFonts w:ascii="Garamond" w:hAnsi="Garamond"/>
+                                  <w:i/>
+                                  <w:sz w:val="26"/>
+                                  <w:szCs w:val="26"/>
+                                  <w:lang w:val="fr-LU"/>
+                                </w:rPr>
+                                <w:t>1-</w:t>
+                              </w:r>
+                              <w:r>
+                                <w:rPr>
+                                  <w:rFonts w:ascii="Garamond" w:hAnsi="Garamond"/>
+                                  <w:i/>
+                                  <w:sz w:val="26"/>
+                                  <w:szCs w:val="26"/>
+                                  <w:lang w:val="fr-LU"/>
+                                </w:rPr>
+                                <w:t>Limites du projet</w:t>
+                              </w:r>
+                            </w:p>
+                            <w:p>
+                              <w:pPr>
+                                <w:rPr>
+                                  <w:rFonts w:ascii="Garamond" w:hAnsi="Garamond"/>
+                                  <w:i/>
+                                  <w:sz w:val="26"/>
+                                  <w:szCs w:val="26"/>
+                                  <w:lang w:val="fr-LU"/>
+                                </w:rPr>
+                              </w:pPr>
+                              <w:r>
+                                <w:rPr>
+                                  <w:rFonts w:ascii="Garamond" w:hAnsi="Garamond"/>
+                                  <w:i/>
+                                  <w:sz w:val="26"/>
+                                  <w:szCs w:val="26"/>
+                                  <w:lang w:val="fr-LU"/>
+                                </w:rPr>
+                                <w:t>2-Evolutions du projet</w:t>
+                              </w:r>
+                            </w:p>
                             <w:p>
                               <w:pPr>
                                 <w:rPr>
@@ -5648,8 +6002,8 @@
           </mc:Choice>
           <mc:Fallback>
             <w:pict>
-              <v:group id="_x0000_s1037" style="position:absolute;margin-left:-50.95pt;margin-top:-41.6pt;width:549pt;height:574.95pt;z-index:251675648;mso-height-relative:margin" coordsize="69723,73018" o:gfxdata="UEsDBBQABgAIAAAAIQC2gziS/gAAAOEBAAATAAAAW0NvbnRlbnRfVHlwZXNdLnhtbJSRQU7DMBBF&#10;90jcwfIWJU67QAgl6YK0S0CoHGBkTxKLZGx5TGhvj5O2G0SRWNoz/78nu9wcxkFMGNg6quQqL6RA&#10;0s5Y6ir5vt9lD1JwBDIwOMJKHpHlpr69KfdHjyxSmriSfYz+USnWPY7AufNIadK6MEJMx9ApD/oD&#10;OlTrorhX2lFEilmcO2RdNtjC5xDF9pCuTyYBB5bi6bQ4syoJ3g9WQ0ymaiLzg5KdCXlKLjvcW893&#10;SUOqXwnz5DrgnHtJTxOsQfEKIT7DmDSUCaxw7Rqn8787ZsmRM9e2VmPeBN4uqYvTtW7jvijg9N/y&#10;JsXecLq0q+WD6m8AAAD//wMAUEsDBBQABgAIAAAAIQA4/SH/1gAAAJQBAAALAAAAX3JlbHMvLnJl&#10;bHOkkMFqwzAMhu+DvYPRfXGawxijTi+j0GvpHsDYimMaW0Yy2fr2M4PBMnrbUb/Q94l/f/hMi1qR&#10;JVI2sOt6UJgd+ZiDgffL8ekFlFSbvV0oo4EbChzGx4f9GRdb25HMsYhqlCwG5lrLq9biZkxWOiqY&#10;22YiTra2kYMu1l1tQD30/bPm3wwYN0x18gb45AdQl1tp5j/sFB2T0FQ7R0nTNEV3j6o9feQzro1i&#10;OWA14Fm+Q8a1a8+Bvu/d/dMb2JY5uiPbhG/ktn4cqGU/er3pcvwCAAD//wMAUEsDBBQABgAIAAAA&#10;IQAiANTleAMAAMYLAAAOAAAAZHJzL2Uyb0RvYy54bWzsVttu3DYQfQ/QfyD4Xuuy0u5KsBy4jm0E&#10;SNqgSVEgb1yJuqASyZJca52vzyGlXa/tBjHS5vLQFaAlxZnhzJkzQ54+3w09ueHadFIUNDoJKeGi&#10;lFUnmoL+8e7q5zUlxjJRsV4KXtBbbujzs5+enY4q57FsZV9xTWBEmHxUBW2tVXkQmLLlAzMnUnGB&#10;xVrqgVlMdRNUmo2wPvRBHIbLYJS6UlqW3Bh8fTEt0jNvv655aX+ra8Mt6QsK36x/a//euHdwdsry&#10;RjPVduXsBvsCLwbWCWx6MPWCWUa2untkauhKLY2s7Ukph0DWdVdyHwOiicIH0VxruVU+liYfG3WA&#10;CdA+wOmLzZa/3rzRpKsKGmeUCDYgR35bTqIwiRw+o2pyiF1r9Va90fOHZpq5kHe1Htw/giE7j+zt&#10;AVm+s6TEx2W2ihchElBibbUIo/UynbAvWyTokV7ZXn5GM9hvHDj/Du6MCjwyd1CZfwfV25Yp7jNg&#10;HAYzVAsEMkH1HqQmFScWgTrE0hkxL+3gInb3iwQAkWeHUa9k+ZchQl60TDT8XGs5tpxVcNNrIpiD&#10;qkPe5MYZ2YyvZYXMsK2V3tBTMI/jdboAzA8xPyDHcqWNveZyIG5QUI1y8ebZzStjkWmI7kVmcldX&#10;Xd8TLe2fnW09OvvYGgMdL2WIkggonELWzeai1+SGoQIvEve4xMNyY46lo9D9Hqtc+d+Ritect1LM&#10;tsS9jnyv4eA7+TtCIajz2SxBsc/DOSwoTV5o5mNyvvSCjJDLwnR2RPbdYdEcB3LPK3MsNnQWDa3v&#10;hoKup5CwIctdki9F5ceWdf00Riy9gBv7RE8pt7vNzpdk5sJ2axtZ3YIGgN3XF/otBq3UHygZ0bsK&#10;av7eMs0p6V8KIJ9FSeKanZ8k6SrGRB+vbI5XmChhqqCWkml4YTGDylbprmmx00ReIc9Bv7rzxLjz&#10;anYfRTf5+vWrL/pE9aGDzXihVL9d8cVJlqZgDEFri+PFKkvWzg+W75tfkqyWKyfgml+yjLMIE0gg&#10;+/s63lfZEwvxHuPuEfPy3D2z9XtiPxq5I4/BHY/+Z7ev+UX8z+yOvzu3ozDCGf6I2wsc5TO3l3Ga&#10;xIuvRe1P99yJ2lkap/78ENIdUr4E/8tuHB3O9u/Sjl1HeUIL9tchXBb3h5u72Lrb6PHct+y76/fZ&#10;RwAAAP//AwBQSwMEFAAGAAgAAAAhAGhp1rLjAAAADQEAAA8AAABkcnMvZG93bnJldi54bWxMj8Fq&#10;wzAMhu+DvYPRYLfWdsuyJotTStl2KoO2g7GbG6tJaGyH2E3St5922m4S+vj1/fl6si0bsA+Ndwrk&#10;XABDV3rTuErB5/FttgIWonZGt96hghsGWBf3d7nOjB/dHodDrBiFuJBpBXWMXcZ5KGu0Osx9h45u&#10;Z99bHWntK256PVK4bflCiIRb3Tj6UOsOtzWWl8PVKngf9bhZytdhdzlvb9/Hp4+vnUSlHh+mzQuw&#10;iFP8g+FXn9ShIKeTvzoTWKtgJoVMiaVptVwAIyRNEwnsRKxIkmfgRc7/tyh+AAAA//8DAFBLAQIt&#10;ABQABgAIAAAAIQC2gziS/gAAAOEBAAATAAAAAAAAAAAAAAAAAAAAAABbQ29udGVudF9UeXBlc10u&#10;eG1sUEsBAi0AFAAGAAgAAAAhADj9If/WAAAAlAEAAAsAAAAAAAAAAAAAAAAALwEAAF9yZWxzLy5y&#10;ZWxzUEsBAi0AFAAGAAgAAAAhACIA1OV4AwAAxgsAAA4AAAAAAAAAAAAAAAAALgIAAGRycy9lMm9E&#10;b2MueG1sUEsBAi0AFAAGAAgAAAAhAGhp1rLjAAAADQEAAA8AAAAAAAAAAAAAAAAA0gUAAGRycy9k&#10;b3ducmV2LnhtbFBLBQYAAAAABAAEAPMAAADiBgAAAAA=&#10;">
-                <v:shape id="Zone de texte 1051" o:spid="_x0000_s1038" type="#_x0000_t202" style="position:absolute;width:22853;height:73018;visibility:visible;mso-wrap-style:square;v-text-anchor:top" o:gfxdata="UEsDBBQABgAIAAAAIQDw94q7/QAAAOIBAAATAAAAW0NvbnRlbnRfVHlwZXNdLnhtbJSRzUrEMBDH&#10;74LvEOYqbaoHEWm6B6tHFV0fYEimbdg2CZlYd9/edD8u4goeZ+b/8SOpV9tpFDNFtt4puC4rEOS0&#10;N9b1Cj7WT8UdCE7oDI7ekYIdMayay4t6vQvEIrsdKxhSCvdSsh5oQi59IJcvnY8TpjzGXgbUG+xJ&#10;3lTVrdTeJXKpSEsGNHVLHX6OSTxu8/pAEmlkEA8H4dKlAEMYrcaUSeXszI+W4thQZudew4MNfJUx&#10;QP7asFzOFxx9L/lpojUkXjGmZ5wyhjSRJQ8YKGvKv1MWzIkL33VWU9lGfl98J6hz4cZ/uUjzf7Pb&#10;bHuj+ZQu9z/UfAMAAP//AwBQSwMEFAAGAAgAAAAhADHdX2HSAAAAjwEAAAsAAABfcmVscy8ucmVs&#10;c6SQwWrDMAyG74O9g9G9cdpDGaNOb4VeSwe7CltJTGPLWCZt376mMFhGbzvqF/o+8e/2tzCpmbJ4&#10;jgbWTQuKomXn42Dg63xYfYCSgtHhxJEM3Elg372/7U40YalHMvokqlKiGBhLSZ9aix0poDScKNZN&#10;zzlgqWMedEJ7wYH0pm23Ov9mQLdgqqMzkI9uA+p8T9X8hx28zSzcl8Zy0Nz33r6iasfXeKK5UjAP&#10;VAy4LM8w09zU50C/9q7/6ZURE31X/kL8TKv1x6wXNXYPAAAA//8DAFBLAwQUAAYACAAAACEAMy8F&#10;nkEAAAA5AAAAEAAAAGRycy9zaGFwZXhtbC54bWyysa/IzVEoSy0qzszPs1Uy1DNQUkjNS85PycxL&#10;t1UKDXHTtVBSKC5JzEtJzMnPS7VVqkwtVrK34+UCAAAA//8DAFBLAwQUAAYACAAAACEACflfIMAA&#10;AADbAAAADwAAAGRycy9kb3ducmV2LnhtbERP3WrCMBS+F/YO4Qy8kZlYYYxqFNkQFHSyzgc4NMe2&#10;2JyUJtb27c2F4OXH979c97YWHbW+cqxhNlUgiHNnKi40nP+3H18gfEA2WDsmDQN5WK/eRktMjbvz&#10;H3VZKEQMYZ+ihjKEJpXS5yVZ9FPXEEfu4lqLIcK2kKbFewy3tUyU+pQWK44NJTb0XVJ+zW5WQ73/&#10;mTTJKRl+u+w8qKPKt3s6aD1+7zcLEIH68BI/3TujYR7Xxy/xB8jVAwAA//8DAFBLAQItABQABgAI&#10;AAAAIQDw94q7/QAAAOIBAAATAAAAAAAAAAAAAAAAAAAAAABbQ29udGVudF9UeXBlc10ueG1sUEsB&#10;Ai0AFAAGAAgAAAAhADHdX2HSAAAAjwEAAAsAAAAAAAAAAAAAAAAALgEAAF9yZWxzLy5yZWxzUEsB&#10;Ai0AFAAGAAgAAAAhADMvBZ5BAAAAOQAAABAAAAAAAAAAAAAAAAAAKQIAAGRycy9zaGFwZXhtbC54&#10;bWxQSwECLQAUAAYACAAAACEACflfIMAAAADbAAAADwAAAAAAAAAAAAAAAACYAgAAZHJzL2Rvd25y&#10;ZXYueG1sUEsFBgAAAAAEAAQA9QAAAIUDAAAAAA==&#10;" fillcolor="#c4c4c4" strokecolor="white" strokeweight="1.5pt">
+              <v:group id="_x0000_s1035" style="position:absolute;margin-left:-50.95pt;margin-top:-41.6pt;width:549pt;height:574.95pt;z-index:251675648;mso-height-relative:margin" coordsize="69723,73018" o:gfxdata="UEsDBBQABgAIAAAAIQC2gziS/gAAAOEBAAATAAAAW0NvbnRlbnRfVHlwZXNdLnhtbJSRQU7DMBBF&#10;90jcwfIWJU67QAgl6YK0S0CoHGBkTxKLZGx5TGhvj5O2G0SRWNoz/78nu9wcxkFMGNg6quQqL6RA&#10;0s5Y6ir5vt9lD1JwBDIwOMJKHpHlpr69KfdHjyxSmriSfYz+USnWPY7AufNIadK6MEJMx9ApD/oD&#10;OlTrorhX2lFEilmcO2RdNtjC5xDF9pCuTyYBB5bi6bQ4syoJ3g9WQ0ymaiLzg5KdCXlKLjvcW893&#10;SUOqXwnz5DrgnHtJTxOsQfEKIT7DmDSUCaxw7Rqn8787ZsmRM9e2VmPeBN4uqYvTtW7jvijg9N/y&#10;JsXecLq0q+WD6m8AAAD//wMAUEsDBBQABgAIAAAAIQA4/SH/1gAAAJQBAAALAAAAX3JlbHMvLnJl&#10;bHOkkMFqwzAMhu+DvYPRfXGawxijTi+j0GvpHsDYimMaW0Yy2fr2M4PBMnrbUb/Q94l/f/hMi1qR&#10;JVI2sOt6UJgd+ZiDgffL8ekFlFSbvV0oo4EbChzGx4f9GRdb25HMsYhqlCwG5lrLq9biZkxWOiqY&#10;22YiTra2kYMu1l1tQD30/bPm3wwYN0x18gb45AdQl1tp5j/sFB2T0FQ7R0nTNEV3j6o9feQzro1i&#10;OWA14Fm+Q8a1a8+Bvu/d/dMb2JY5uiPbhG/ktn4cqGU/er3pcvwCAAD//wMAUEsDBBQABgAIAAAA&#10;IQCxvQfUdQMAAMQLAAAOAAAAZHJzL2Uyb0RvYy54bWzsVttu3DYQfS+QfyD4Huuy0l4Ey4Hj2EaB&#10;3FC7KNA3rkRdUIlkSa617tf3kNKu13aDGklc9yErQEuKM8OZM2eGPH6z7Ttyw7VppchpdBRSwkUh&#10;y1bUOf31+uL1khJjmShZJwXP6S039M3Jq5+OB5XxWDayK7kmMCJMNqicNtaqLAhM0fCemSOpuMBi&#10;JXXPLKa6DkrNBljvuyAOw3kwSF0qLQtuDL6+GxfpibdfVbywn6rKcEu6nMI369/av9fuHZwcs6zW&#10;TDVtMbnBvsKLnrUCm+5NvWOWkY1uH5nq20JLIyt7VMg+kFXVFtzHgGii8EE0l1pulI+lzoZa7WEC&#10;tA9w+mqzxcebz5q0ZU7jFSWC9ciR35aTKEwih8+g6gxil1pdqc96+lCPMxfyttK9+0cwZOuRvd0j&#10;y7eWFPg4Xy3iWYgEFFhbzMJoOU9H7IsGCXqkVzTn/6IZ7DYOnH97dwYFHpk7qMy3QXXVMMV9BozD&#10;YIJqhkBGqH4HqUnJiUWgDrF0QsxLO7iI3b6VACDy7DDqvSz+METIs4aJmp9qLYeGsxJuek0Es1d1&#10;yJvMOCPr4YMskRm2sdIbegrmcbxMZ4D5IeZ75FimtLGXXPbEDXKqUS7ePLt5bywyDdGdyETu8qLt&#10;OqKl/a21jUdnF1ttoOOlDFESAYVjyLpen3Wa3DBU4FniHpd4WK7NoXQUut9jlQv/O1DxmtNWitmG&#10;uNeB7xUcvJa/IBSCOp/MEhT7NJzCgtLohWY+JudLJ8gAuVWYTo7Irt0vmsNA7nllDsX61qKhdW2f&#10;0+UYEjZkmUvyuSj92LK2G8eIpRNwY5foMeV2u976kly4sN3aWpa3oAFg9/WFfotBI/VflAzoXTk1&#10;f26Y5pR0Pwsgv4qSxDU7P0nSRYyJPlxZH64wUcBUTi0l4/DMYgaVjdJt3WCnkbxCnoJ+VeuJcefV&#10;5D6KbvT1+asv+kL1oYNNeKFU/7vii5NVmoIxBK0tjmeLVbJ0frBs1/ySZDFfOAHX/JJ5vIowgQSy&#10;v6vjXZU9sRDvMe4eMc9P3TNZvyf2fyO3B+mORj/I7Ut+Fv8zueMXp3YURjjCH1F7hpN8ovY8TpN4&#10;9lzM/nLLHZm9SuPUHx9CujPKV+D3bMb75vIizdj1kyc0YH8ZwlVxd7S5a627ix7OfcO+u3yf/A0A&#10;AP//AwBQSwMEFAAGAAgAAAAhAGhp1rLjAAAADQEAAA8AAABkcnMvZG93bnJldi54bWxMj8FqwzAM&#10;hu+DvYPRYLfWdsuyJotTStl2KoO2g7GbG6tJaGyH2E3St5922m4S+vj1/fl6si0bsA+NdwrkXABD&#10;V3rTuErB5/FttgIWonZGt96hghsGWBf3d7nOjB/dHodDrBiFuJBpBXWMXcZ5KGu0Osx9h45uZ99b&#10;HWntK256PVK4bflCiIRb3Tj6UOsOtzWWl8PVKngf9bhZytdhdzlvb9/Hp4+vnUSlHh+mzQuwiFP8&#10;g+FXn9ShIKeTvzoTWKtgJoVMiaVptVwAIyRNEwnsRKxIkmfgRc7/tyh+AAAA//8DAFBLAQItABQA&#10;BgAIAAAAIQC2gziS/gAAAOEBAAATAAAAAAAAAAAAAAAAAAAAAABbQ29udGVudF9UeXBlc10ueG1s&#10;UEsBAi0AFAAGAAgAAAAhADj9If/WAAAAlAEAAAsAAAAAAAAAAAAAAAAALwEAAF9yZWxzLy5yZWxz&#10;UEsBAi0AFAAGAAgAAAAhALG9B9R1AwAAxAsAAA4AAAAAAAAAAAAAAAAALgIAAGRycy9lMm9Eb2Mu&#10;eG1sUEsBAi0AFAAGAAgAAAAhAGhp1rLjAAAADQEAAA8AAAAAAAAAAAAAAAAAzwUAAGRycy9kb3du&#10;cmV2LnhtbFBLBQYAAAAABAAEAPMAAADfBgAAAAA=&#10;">
+                <v:shape id="Zone de texte 1051" o:spid="_x0000_s1036" type="#_x0000_t202" style="position:absolute;width:22853;height:73018;visibility:visible;mso-wrap-style:square;v-text-anchor:top" o:gfxdata="UEsDBBQABgAIAAAAIQDw94q7/QAAAOIBAAATAAAAW0NvbnRlbnRfVHlwZXNdLnhtbJSRzUrEMBDH&#10;74LvEOYqbaoHEWm6B6tHFV0fYEimbdg2CZlYd9/edD8u4goeZ+b/8SOpV9tpFDNFtt4puC4rEOS0&#10;N9b1Cj7WT8UdCE7oDI7ekYIdMayay4t6vQvEIrsdKxhSCvdSsh5oQi59IJcvnY8TpjzGXgbUG+xJ&#10;3lTVrdTeJXKpSEsGNHVLHX6OSTxu8/pAEmlkEA8H4dKlAEMYrcaUSeXszI+W4thQZudew4MNfJUx&#10;QP7asFzOFxx9L/lpojUkXjGmZ5wyhjSRJQ8YKGvKv1MWzIkL33VWU9lGfl98J6hz4cZ/uUjzf7Pb&#10;bHuj+ZQu9z/UfAMAAP//AwBQSwMEFAAGAAgAAAAhADHdX2HSAAAAjwEAAAsAAABfcmVscy8ucmVs&#10;c6SQwWrDMAyG74O9g9G9cdpDGaNOb4VeSwe7CltJTGPLWCZt376mMFhGbzvqF/o+8e/2tzCpmbJ4&#10;jgbWTQuKomXn42Dg63xYfYCSgtHhxJEM3Elg372/7U40YalHMvokqlKiGBhLSZ9aix0poDScKNZN&#10;zzlgqWMedEJ7wYH0pm23Ov9mQLdgqqMzkI9uA+p8T9X8hx28zSzcl8Zy0Nz33r6iasfXeKK5UjAP&#10;VAy4LM8w09zU50C/9q7/6ZURE31X/kL8TKv1x6wXNXYPAAAA//8DAFBLAwQUAAYACAAAACEAMy8F&#10;nkEAAAA5AAAAEAAAAGRycy9zaGFwZXhtbC54bWyysa/IzVEoSy0qzszPs1Uy1DNQUkjNS85PycxL&#10;t1UKDXHTtVBSKC5JzEtJzMnPS7VVqkwtVrK34+UCAAAA//8DAFBLAwQUAAYACAAAACEACflfIMAA&#10;AADbAAAADwAAAGRycy9kb3ducmV2LnhtbERP3WrCMBS+F/YO4Qy8kZlYYYxqFNkQFHSyzgc4NMe2&#10;2JyUJtb27c2F4OXH979c97YWHbW+cqxhNlUgiHNnKi40nP+3H18gfEA2WDsmDQN5WK/eRktMjbvz&#10;H3VZKEQMYZ+ihjKEJpXS5yVZ9FPXEEfu4lqLIcK2kKbFewy3tUyU+pQWK44NJTb0XVJ+zW5WQ73/&#10;mTTJKRl+u+w8qKPKt3s6aD1+7zcLEIH68BI/3TujYR7Xxy/xB8jVAwAA//8DAFBLAQItABQABgAI&#10;AAAAIQDw94q7/QAAAOIBAAATAAAAAAAAAAAAAAAAAAAAAABbQ29udGVudF9UeXBlc10ueG1sUEsB&#10;Ai0AFAAGAAgAAAAhADHdX2HSAAAAjwEAAAsAAAAAAAAAAAAAAAAALgEAAF9yZWxzLy5yZWxzUEsB&#10;Ai0AFAAGAAgAAAAhADMvBZ5BAAAAOQAAABAAAAAAAAAAAAAAAAAAKQIAAGRycy9zaGFwZXhtbC54&#10;bWxQSwECLQAUAAYACAAAACEACflfIMAAAADbAAAADwAAAAAAAAAAAAAAAACYAgAAZHJzL2Rvd25y&#10;ZXYueG1sUEsFBgAAAAAEAAQA9QAAAIUDAAAAAA==&#10;" fillcolor="#c4c4c4" strokecolor="white" strokeweight="1.5pt">
                   <v:fill rotate="t" focus="100%" type="gradientRadial">
                     <o:fill v:ext="view" type="gradientCenter"/>
                   </v:fill>
@@ -5718,9 +6072,61 @@
                     </w:txbxContent>
                   </v:textbox>
                 </v:shape>
-                <v:shape id="Zone de texte 129" o:spid="_x0000_s1039" type="#_x0000_t202" style="position:absolute;left:24955;top:22379;width:44768;height:46291;visibility:visible;mso-wrap-style:square;v-text-anchor:top" o:gfxdata="UEsDBBQABgAIAAAAIQDw94q7/QAAAOIBAAATAAAAW0NvbnRlbnRfVHlwZXNdLnhtbJSRzUrEMBDH&#10;74LvEOYqbaoHEWm6B6tHFV0fYEimbdg2CZlYd9/edD8u4goeZ+b/8SOpV9tpFDNFtt4puC4rEOS0&#10;N9b1Cj7WT8UdCE7oDI7ekYIdMayay4t6vQvEIrsdKxhSCvdSsh5oQi59IJcvnY8TpjzGXgbUG+xJ&#10;3lTVrdTeJXKpSEsGNHVLHX6OSTxu8/pAEmlkEA8H4dKlAEMYrcaUSeXszI+W4thQZudew4MNfJUx&#10;QP7asFzOFxx9L/lpojUkXjGmZ5wyhjSRJQ8YKGvKv1MWzIkL33VWU9lGfl98J6hz4cZ/uUjzf7Pb&#10;bHuj+ZQu9z/UfAMAAP//AwBQSwMEFAAGAAgAAAAhADHdX2HSAAAAjwEAAAsAAABfcmVscy8ucmVs&#10;c6SQwWrDMAyG74O9g9G9cdpDGaNOb4VeSwe7CltJTGPLWCZt376mMFhGbzvqF/o+8e/2tzCpmbJ4&#10;jgbWTQuKomXn42Dg63xYfYCSgtHhxJEM3Elg372/7U40YalHMvokqlKiGBhLSZ9aix0poDScKNZN&#10;zzlgqWMedEJ7wYH0pm23Ov9mQLdgqqMzkI9uA+p8T9X8hx28zSzcl8Zy0Nz33r6iasfXeKK5UjAP&#10;VAy4LM8w09zU50C/9q7/6ZURE31X/kL8TKv1x6wXNXYPAAAA//8DAFBLAwQUAAYACAAAACEAMy8F&#10;nkEAAAA5AAAAEAAAAGRycy9zaGFwZXhtbC54bWyysa/IzVEoSy0qzszPs1Uy1DNQUkjNS85PycxL&#10;t1UKDXHTtVBSKC5JzEtJzMnPS7VVqkwtVrK34+UCAAAA//8DAFBLAwQUAAYACAAAACEAlmiTt8UA&#10;AADbAAAADwAAAGRycy9kb3ducmV2LnhtbESPQWvCQBSE70L/w/IKvenGFopJXaUUCmItaFrE3p7Z&#10;ZxLMvo27W43/3hUEj8PMfMOMp51pxJGcry0rGA4SEMSF1TWXCn5/PvsjED4ga2wsk4IzeZhOHnpj&#10;zLQ98YqOeShFhLDPUEEVQptJ6YuKDPqBbYmjt7POYIjSlVI7PEW4aeRzkrxKgzXHhQpb+qio2Of/&#10;RkG6OeNhvT+k+fdfuvwKCzcvF1ulnh679zcQgbpwD9/aM63gZQjXL/EHyMkFAAD//wMAUEsBAi0A&#10;FAAGAAgAAAAhAPD3irv9AAAA4gEAABMAAAAAAAAAAAAAAAAAAAAAAFtDb250ZW50X1R5cGVzXS54&#10;bWxQSwECLQAUAAYACAAAACEAMd1fYdIAAACPAQAACwAAAAAAAAAAAAAAAAAuAQAAX3JlbHMvLnJl&#10;bHNQSwECLQAUAAYACAAAACEAMy8FnkEAAAA5AAAAEAAAAAAAAAAAAAAAAAApAgAAZHJzL3NoYXBl&#10;eG1sLnhtbFBLAQItABQABgAIAAAAIQCWaJO3xQAAANsAAAAPAAAAAAAAAAAAAAAAAJgCAABkcnMv&#10;ZG93bnJldi54bWxQSwUGAAAAAAQABAD1AAAAigMAAAAA&#10;" fillcolor="#eaeaea" strokecolor="white" strokeweight="1.5pt">
+                <v:shape id="Zone de texte 129" o:spid="_x0000_s1037" type="#_x0000_t202" style="position:absolute;left:24955;top:22379;width:44768;height:46291;visibility:visible;mso-wrap-style:square;v-text-anchor:top" o:gfxdata="UEsDBBQABgAIAAAAIQDw94q7/QAAAOIBAAATAAAAW0NvbnRlbnRfVHlwZXNdLnhtbJSRzUrEMBDH&#10;74LvEOYqbaoHEWm6B6tHFV0fYEimbdg2CZlYd9/edD8u4goeZ+b/8SOpV9tpFDNFtt4puC4rEOS0&#10;N9b1Cj7WT8UdCE7oDI7ekYIdMayay4t6vQvEIrsdKxhSCvdSsh5oQi59IJcvnY8TpjzGXgbUG+xJ&#10;3lTVrdTeJXKpSEsGNHVLHX6OSTxu8/pAEmlkEA8H4dKlAEMYrcaUSeXszI+W4thQZudew4MNfJUx&#10;QP7asFzOFxx9L/lpojUkXjGmZ5wyhjSRJQ8YKGvKv1MWzIkL33VWU9lGfl98J6hz4cZ/uUjzf7Pb&#10;bHuj+ZQu9z/UfAMAAP//AwBQSwMEFAAGAAgAAAAhADHdX2HSAAAAjwEAAAsAAABfcmVscy8ucmVs&#10;c6SQwWrDMAyG74O9g9G9cdpDGaNOb4VeSwe7CltJTGPLWCZt376mMFhGbzvqF/o+8e/2tzCpmbJ4&#10;jgbWTQuKomXn42Dg63xYfYCSgtHhxJEM3Elg372/7U40YalHMvokqlKiGBhLSZ9aix0poDScKNZN&#10;zzlgqWMedEJ7wYH0pm23Ov9mQLdgqqMzkI9uA+p8T9X8hx28zSzcl8Zy0Nz33r6iasfXeKK5UjAP&#10;VAy4LM8w09zU50C/9q7/6ZURE31X/kL8TKv1x6wXNXYPAAAA//8DAFBLAwQUAAYACAAAACEAMy8F&#10;nkEAAAA5AAAAEAAAAGRycy9zaGFwZXhtbC54bWyysa/IzVEoSy0qzszPs1Uy1DNQUkjNS85PycxL&#10;t1UKDXHTtVBSKC5JzEtJzMnPS7VVqkwtVrK34+UCAAAA//8DAFBLAwQUAAYACAAAACEAlmiTt8UA&#10;AADbAAAADwAAAGRycy9kb3ducmV2LnhtbESPQWvCQBSE70L/w/IKvenGFopJXaUUCmItaFrE3p7Z&#10;ZxLMvo27W43/3hUEj8PMfMOMp51pxJGcry0rGA4SEMSF1TWXCn5/PvsjED4ga2wsk4IzeZhOHnpj&#10;zLQ98YqOeShFhLDPUEEVQptJ6YuKDPqBbYmjt7POYIjSlVI7PEW4aeRzkrxKgzXHhQpb+qio2Of/&#10;RkG6OeNhvT+k+fdfuvwKCzcvF1ulnh679zcQgbpwD9/aM63gZQjXL/EHyMkFAAD//wMAUEsBAi0A&#10;FAAGAAgAAAAhAPD3irv9AAAA4gEAABMAAAAAAAAAAAAAAAAAAAAAAFtDb250ZW50X1R5cGVzXS54&#10;bWxQSwECLQAUAAYACAAAACEAMd1fYdIAAACPAQAACwAAAAAAAAAAAAAAAAAuAQAAX3JlbHMvLnJl&#10;bHNQSwECLQAUAAYACAAAACEAMy8FnkEAAAA5AAAAEAAAAAAAAAAAAAAAAAApAgAAZHJzL3NoYXBl&#10;eG1sLnhtbFBLAQItABQABgAIAAAAIQCWaJO3xQAAANsAAAAPAAAAAAAAAAAAAAAAAJgCAABkcnMv&#10;ZG93bnJldi54bWxQSwUGAAAAAAQABAD1AAAAigMAAAAA&#10;" fillcolor="#eaeaea" strokecolor="white" strokeweight="1.5pt">
                   <v:textbox>
                     <w:txbxContent>
+                      <w:p>
+                        <w:pPr>
+                          <w:rPr>
+                            <w:rFonts w:ascii="Garamond" w:hAnsi="Garamond"/>
+                            <w:i/>
+                            <w:sz w:val="26"/>
+                            <w:szCs w:val="26"/>
+                            <w:lang w:val="fr-LU"/>
+                          </w:rPr>
+                        </w:pPr>
+                        <w:r>
+                          <w:rPr>
+                            <w:rFonts w:ascii="Garamond" w:hAnsi="Garamond"/>
+                            <w:i/>
+                            <w:sz w:val="26"/>
+                            <w:szCs w:val="26"/>
+                            <w:lang w:val="fr-LU"/>
+                          </w:rPr>
+                          <w:t>1-</w:t>
+                        </w:r>
+                        <w:r>
+                          <w:rPr>
+                            <w:rFonts w:ascii="Garamond" w:hAnsi="Garamond"/>
+                            <w:i/>
+                            <w:sz w:val="26"/>
+                            <w:szCs w:val="26"/>
+                            <w:lang w:val="fr-LU"/>
+                          </w:rPr>
+                          <w:t>Limites du projet</w:t>
+                        </w:r>
+                      </w:p>
+                      <w:p>
+                        <w:pPr>
+                          <w:rPr>
+                            <w:rFonts w:ascii="Garamond" w:hAnsi="Garamond"/>
+                            <w:i/>
+                            <w:sz w:val="26"/>
+                            <w:szCs w:val="26"/>
+                            <w:lang w:val="fr-LU"/>
+                          </w:rPr>
+                        </w:pPr>
+                        <w:r>
+                          <w:rPr>
+                            <w:rFonts w:ascii="Garamond" w:hAnsi="Garamond"/>
+                            <w:i/>
+                            <w:sz w:val="26"/>
+                            <w:szCs w:val="26"/>
+                            <w:lang w:val="fr-LU"/>
+                          </w:rPr>
+                          <w:t>2-Evolutions du projet</w:t>
+                        </w:r>
+                      </w:p>
                       <w:p>
                         <w:pPr>
                           <w:rPr>
@@ -5840,12 +6246,12 @@
                     </w:txbxContent>
                   </v:textbox>
                 </v:shape>
-                <v:shape id="_x0000_s1040" type="#_x0000_t202" style="position:absolute;left:24955;top:10123;width:44387;height:6254;visibility:visible;mso-wrap-style:square;v-text-anchor:top" o:gfxdata="UEsDBBQABgAIAAAAIQDw94q7/QAAAOIBAAATAAAAW0NvbnRlbnRfVHlwZXNdLnhtbJSRzUrEMBDH&#10;74LvEOYqbaoHEWm6B6tHFV0fYEimbdg2CZlYd9/edD8u4goeZ+b/8SOpV9tpFDNFtt4puC4rEOS0&#10;N9b1Cj7WT8UdCE7oDI7ekYIdMayay4t6vQvEIrsdKxhSCvdSsh5oQi59IJcvnY8TpjzGXgbUG+xJ&#10;3lTVrdTeJXKpSEsGNHVLHX6OSTxu8/pAEmlkEA8H4dKlAEMYrcaUSeXszI+W4thQZudew4MNfJUx&#10;QP7asFzOFxx9L/lpojUkXjGmZ5wyhjSRJQ8YKGvKv1MWzIkL33VWU9lGfl98J6hz4cZ/uUjzf7Pb&#10;bHuj+ZQu9z/UfAMAAP//AwBQSwMEFAAGAAgAAAAhADHdX2HSAAAAjwEAAAsAAABfcmVscy8ucmVs&#10;c6SQwWrDMAyG74O9g9G9cdpDGaNOb4VeSwe7CltJTGPLWCZt376mMFhGbzvqF/o+8e/2tzCpmbJ4&#10;jgbWTQuKomXn42Dg63xYfYCSgtHhxJEM3Elg372/7U40YalHMvokqlKiGBhLSZ9aix0poDScKNZN&#10;zzlgqWMedEJ7wYH0pm23Ov9mQLdgqqMzkI9uA+p8T9X8hx28zSzcl8Zy0Nz33r6iasfXeKK5UjAP&#10;VAy4LM8w09zU50C/9q7/6ZURE31X/kL8TKv1x6wXNXYPAAAA//8DAFBLAwQUAAYACAAAACEAMy8F&#10;nkEAAAA5AAAAEAAAAGRycy9zaGFwZXhtbC54bWyysa/IzVEoSy0qzszPs1Uy1DNQUkjNS85PycxL&#10;t1UKDXHTtVBSKC5JzEtJzMnPS7VVqkwtVrK34+UCAAAA//8DAFBLAwQUAAYACAAAACEAWUqc8cMA&#10;AADbAAAADwAAAGRycy9kb3ducmV2LnhtbESP3YrCMBSE74V9h3AWvJE1Xf+62zWKCoq3/jzAaXNs&#10;yzYnpYm2vr0RBC+HmfmGmS87U4kbNa60rOB7GIEgzqwuOVdwPm2/fkA4j6yxskwK7uRgufjozTHR&#10;tuUD3Y4+FwHCLkEFhfd1IqXLCjLohrYmDt7FNgZ9kE0udYNtgJtKjqJoJg2WHBYKrGlTUPZ/vBoF&#10;l307mP626c6f48NktsYyTu1dqf5nt/oD4anz7/CrvdcKxiN4fgk/QC4eAAAA//8DAFBLAQItABQA&#10;BgAIAAAAIQDw94q7/QAAAOIBAAATAAAAAAAAAAAAAAAAAAAAAABbQ29udGVudF9UeXBlc10ueG1s&#10;UEsBAi0AFAAGAAgAAAAhADHdX2HSAAAAjwEAAAsAAAAAAAAAAAAAAAAALgEAAF9yZWxzLy5yZWxz&#10;UEsBAi0AFAAGAAgAAAAhADMvBZ5BAAAAOQAAABAAAAAAAAAAAAAAAAAAKQIAAGRycy9zaGFwZXht&#10;bC54bWxQSwECLQAUAAYACAAAACEAWUqc8cMAAADbAAAADwAAAAAAAAAAAAAAAACYAgAAZHJzL2Rv&#10;d25yZXYueG1sUEsFBgAAAAAEAAQA9QAAAIgDAAAAAA==&#10;" stroked="f">
+                <v:shape id="_x0000_s1038" type="#_x0000_t202" style="position:absolute;left:24955;top:10123;width:44387;height:6254;visibility:visible;mso-wrap-style:square;v-text-anchor:top" o:gfxdata="UEsDBBQABgAIAAAAIQDw94q7/QAAAOIBAAATAAAAW0NvbnRlbnRfVHlwZXNdLnhtbJSRzUrEMBDH&#10;74LvEOYqbaoHEWm6B6tHFV0fYEimbdg2CZlYd9/edD8u4goeZ+b/8SOpV9tpFDNFtt4puC4rEOS0&#10;N9b1Cj7WT8UdCE7oDI7ekYIdMayay4t6vQvEIrsdKxhSCvdSsh5oQi59IJcvnY8TpjzGXgbUG+xJ&#10;3lTVrdTeJXKpSEsGNHVLHX6OSTxu8/pAEmlkEA8H4dKlAEMYrcaUSeXszI+W4thQZudew4MNfJUx&#10;QP7asFzOFxx9L/lpojUkXjGmZ5wyhjSRJQ8YKGvKv1MWzIkL33VWU9lGfl98J6hz4cZ/uUjzf7Pb&#10;bHuj+ZQu9z/UfAMAAP//AwBQSwMEFAAGAAgAAAAhADHdX2HSAAAAjwEAAAsAAABfcmVscy8ucmVs&#10;c6SQwWrDMAyG74O9g9G9cdpDGaNOb4VeSwe7CltJTGPLWCZt376mMFhGbzvqF/o+8e/2tzCpmbJ4&#10;jgbWTQuKomXn42Dg63xYfYCSgtHhxJEM3Elg372/7U40YalHMvokqlKiGBhLSZ9aix0poDScKNZN&#10;zzlgqWMedEJ7wYH0pm23Ov9mQLdgqqMzkI9uA+p8T9X8hx28zSzcl8Zy0Nz33r6iasfXeKK5UjAP&#10;VAy4LM8w09zU50C/9q7/6ZURE31X/kL8TKv1x6wXNXYPAAAA//8DAFBLAwQUAAYACAAAACEAMy8F&#10;nkEAAAA5AAAAEAAAAGRycy9zaGFwZXhtbC54bWyysa/IzVEoSy0qzszPs1Uy1DNQUkjNS85PycxL&#10;t1UKDXHTtVBSKC5JzEtJzMnPS7VVqkwtVrK34+UCAAAA//8DAFBLAwQUAAYACAAAACEAWUqc8cMA&#10;AADbAAAADwAAAGRycy9kb3ducmV2LnhtbESP3YrCMBSE74V9h3AWvJE1Xf+62zWKCoq3/jzAaXNs&#10;yzYnpYm2vr0RBC+HmfmGmS87U4kbNa60rOB7GIEgzqwuOVdwPm2/fkA4j6yxskwK7uRgufjozTHR&#10;tuUD3Y4+FwHCLkEFhfd1IqXLCjLohrYmDt7FNgZ9kE0udYNtgJtKjqJoJg2WHBYKrGlTUPZ/vBoF&#10;l307mP626c6f48NktsYyTu1dqf5nt/oD4anz7/CrvdcKxiN4fgk/QC4eAAAA//8DAFBLAQItABQA&#10;BgAIAAAAIQDw94q7/QAAAOIBAAATAAAAAAAAAAAAAAAAAAAAAABbQ29udGVudF9UeXBlc10ueG1s&#10;UEsBAi0AFAAGAAgAAAAhADHdX2HSAAAAjwEAAAsAAAAAAAAAAAAAAAAALgEAAF9yZWxzLy5yZWxz&#10;UEsBAi0AFAAGAAgAAAAhADMvBZ5BAAAAOQAAABAAAAAAAAAAAAAAAAAAKQIAAGRycy9zaGFwZXht&#10;bC54bWxQSwECLQAUAAYACAAAACEAWUqc8cMAAADbAAAADwAAAAAAAAAAAAAAAACYAgAAZHJzL2Rv&#10;d25yZXYueG1sUEsFBgAAAAAEAAQA9QAAAIgDAAAAAA==&#10;" stroked="f">
                   <v:textbox>
                     <w:txbxContent>
                       <w:p>
                         <w:pPr>
-                          <w:pStyle w:val="ListParagraph"/>
+                          <w:pStyle w:val="Paragraphedeliste"/>
                           <w:numPr>
                             <w:ilvl w:val="0"/>
                             <w:numId w:val="10"/>
@@ -6036,6 +6442,54 @@
     </w:p>
     <w:p>
       <w:pPr>
+        <w:spacing w:after="0" w:line="240" w:lineRule="auto"/>
+        <w:rPr>
+          <w:sz w:val="24"/>
+        </w:rPr>
+      </w:pPr>
+      <w:r>
+        <w:rPr>
+          <w:rFonts w:ascii="Cambria" w:hAnsi="Cambria" w:cs="Cambria"/>
+          <w:bCs/>
+          <w:sz w:val="24"/>
+          <w:szCs w:val="28"/>
+        </w:rPr>
+        <w:t>Limitations de la géo visualisation HTML5</w:t>
+      </w:r>
+      <w:r>
+        <w:rPr>
+          <w:sz w:val="24"/>
+        </w:rPr>
+        <w:br/>
+      </w:r>
+      <w:r>
+        <w:rPr>
+          <w:sz w:val="24"/>
+        </w:rPr>
+        <w:br/>
+      </w:r>
+      <w:r>
+        <w:rPr>
+          <w:rFonts w:ascii="Cambria" w:hAnsi="Cambria" w:cs="Cambria"/>
+          <w:bCs/>
+          <w:sz w:val="24"/>
+          <w:szCs w:val="28"/>
+        </w:rPr>
+        <w:t xml:space="preserve">Bien que le cadre proposé peut efficacement visualiser les données spatio-temporelle avec les navigateurs courants, il y a encore quelques problèmes avec approche basée sur HTML5. Premier problème est en charge du navigateur. Seuls les navigateurs modernes </w:t>
+      </w:r>
+      <w:r>
+        <w:rPr>
+          <w:rFonts w:ascii="Cambria" w:hAnsi="Cambria" w:cs="Cambria"/>
+          <w:bCs/>
+          <w:sz w:val="24"/>
+          <w:szCs w:val="28"/>
+        </w:rPr>
+        <w:lastRenderedPageBreak/>
+        <w:t>prennent en charge HTML5 qui est un problème pour les gens utilisent encore ancienne version de IE.</w:t>
+      </w:r>
+    </w:p>
+    <w:p>
+      <w:pPr>
         <w:tabs>
           <w:tab w:val="left" w:pos="2670"/>
         </w:tabs>
@@ -6055,7 +6509,6 @@
         </w:tabs>
       </w:pPr>
       <w:r>
-        <w:lastRenderedPageBreak/>
         <w:t>Evolutions du projet  :</w:t>
       </w:r>
     </w:p>
@@ -6104,8 +6557,6 @@
           <w:tab w:val="left" w:pos="2670"/>
         </w:tabs>
       </w:pPr>
-      <w:bookmarkStart w:id="8" w:name="_GoBack"/>
-      <w:bookmarkEnd w:id="8"/>
       <w:r>
         <w:t xml:space="preserve"> </w:t>
       </w:r>
@@ -6126,9 +6577,9 @@
           <w:lang w:eastAsia="fr-FR"/>
         </w:rPr>
       </w:pPr>
-      <w:bookmarkStart w:id="9" w:name="_Toc360181211"/>
-      <w:bookmarkStart w:id="10" w:name="_Toc360181584"/>
-      <w:bookmarkStart w:id="11" w:name="_Toc360181700"/>
+      <w:bookmarkStart w:id="12" w:name="_Toc360181211"/>
+      <w:bookmarkStart w:id="13" w:name="_Toc360181584"/>
+      <w:bookmarkStart w:id="14" w:name="_Toc360181700"/>
       <w:r>
         <w:rPr>
           <w:rFonts w:eastAsia="Times New Roman"/>
@@ -6137,9 +6588,9 @@
         </w:rPr>
         <w:t>Conclusion :</w:t>
       </w:r>
-      <w:bookmarkEnd w:id="9"/>
-      <w:bookmarkEnd w:id="10"/>
-      <w:bookmarkEnd w:id="11"/>
+      <w:bookmarkEnd w:id="12"/>
+      <w:bookmarkEnd w:id="13"/>
+      <w:bookmarkEnd w:id="14"/>
     </w:p>
     <w:p>
       <w:pPr>
@@ -6245,7 +6696,7 @@
           <w:u w:val="single"/>
         </w:rPr>
       </w:pPr>
-      <w:hyperlink r:id="rId14" w:history="1">
+      <w:hyperlink r:id="rId19" w:history="1">
         <w:r>
           <w:rPr>
             <w:rStyle w:val="Lienhypertexte"/>
@@ -6268,7 +6719,7 @@
           <w:szCs w:val="24"/>
         </w:rPr>
       </w:pPr>
-      <w:hyperlink r:id="rId15" w:history="1">
+      <w:hyperlink r:id="rId20" w:history="1">
         <w:r>
           <w:rPr>
             <w:rStyle w:val="Lienhypertexte"/>
@@ -6312,7 +6763,7 @@
           <w:szCs w:val="24"/>
         </w:rPr>
       </w:pPr>
-      <w:hyperlink r:id="rId16" w:history="1">
+      <w:hyperlink r:id="rId21" w:history="1">
         <w:r>
           <w:rPr>
             <w:rStyle w:val="Lienhypertexte"/>
@@ -6347,12 +6798,12 @@
       </w:r>
     </w:p>
     <w:sectPr>
-      <w:headerReference w:type="even" r:id="rId17"/>
-      <w:headerReference w:type="default" r:id="rId18"/>
-      <w:footerReference w:type="even" r:id="rId19"/>
-      <w:footerReference w:type="default" r:id="rId20"/>
-      <w:headerReference w:type="first" r:id="rId21"/>
-      <w:footerReference w:type="first" r:id="rId22"/>
+      <w:headerReference w:type="even" r:id="rId22"/>
+      <w:headerReference w:type="default" r:id="rId23"/>
+      <w:footerReference w:type="even" r:id="rId24"/>
+      <w:footerReference w:type="default" r:id="rId25"/>
+      <w:headerReference w:type="first" r:id="rId26"/>
+      <w:footerReference w:type="first" r:id="rId27"/>
       <w:pgSz w:w="11906" w:h="16838"/>
       <w:pgMar w:top="1417" w:right="1417" w:bottom="1417" w:left="1417" w:header="708" w:footer="708" w:gutter="0"/>
       <w:cols w:space="708"/>
@@ -8056,6 +8507,119 @@
       </w:rPr>
     </w:lvl>
   </w:abstractNum>
+  <w:abstractNum w:abstractNumId="13">
+    <w:nsid w:val="7C2A3511"/>
+    <w:multiLevelType w:val="hybridMultilevel"/>
+    <w:tmpl w:val="9732090A"/>
+    <w:lvl w:ilvl="0" w:tplc="040C0009">
+      <w:start w:val="1"/>
+      <w:numFmt w:val="bullet"/>
+      <w:lvlText w:val=""/>
+      <w:lvlJc w:val="left"/>
+      <w:pPr>
+        <w:ind w:left="720" w:hanging="360"/>
+      </w:pPr>
+      <w:rPr>
+        <w:rFonts w:ascii="Wingdings" w:hAnsi="Wingdings" w:hint="default"/>
+      </w:rPr>
+    </w:lvl>
+    <w:lvl w:ilvl="1" w:tplc="040C0003">
+      <w:start w:val="1"/>
+      <w:numFmt w:val="bullet"/>
+      <w:lvlText w:val="o"/>
+      <w:lvlJc w:val="left"/>
+      <w:pPr>
+        <w:ind w:left="1440" w:hanging="360"/>
+      </w:pPr>
+      <w:rPr>
+        <w:rFonts w:ascii="Courier New" w:hAnsi="Courier New" w:cs="Courier New" w:hint="default"/>
+      </w:rPr>
+    </w:lvl>
+    <w:lvl w:ilvl="2" w:tplc="040C0005">
+      <w:start w:val="1"/>
+      <w:numFmt w:val="bullet"/>
+      <w:lvlText w:val=""/>
+      <w:lvlJc w:val="left"/>
+      <w:pPr>
+        <w:ind w:left="2160" w:hanging="360"/>
+      </w:pPr>
+      <w:rPr>
+        <w:rFonts w:ascii="Wingdings" w:hAnsi="Wingdings" w:hint="default"/>
+      </w:rPr>
+    </w:lvl>
+    <w:lvl w:ilvl="3" w:tplc="040C0001">
+      <w:start w:val="1"/>
+      <w:numFmt w:val="bullet"/>
+      <w:lvlText w:val=""/>
+      <w:lvlJc w:val="left"/>
+      <w:pPr>
+        <w:ind w:left="2880" w:hanging="360"/>
+      </w:pPr>
+      <w:rPr>
+        <w:rFonts w:ascii="Symbol" w:hAnsi="Symbol" w:hint="default"/>
+      </w:rPr>
+    </w:lvl>
+    <w:lvl w:ilvl="4" w:tplc="040C0003">
+      <w:start w:val="1"/>
+      <w:numFmt w:val="bullet"/>
+      <w:lvlText w:val="o"/>
+      <w:lvlJc w:val="left"/>
+      <w:pPr>
+        <w:ind w:left="3600" w:hanging="360"/>
+      </w:pPr>
+      <w:rPr>
+        <w:rFonts w:ascii="Courier New" w:hAnsi="Courier New" w:cs="Courier New" w:hint="default"/>
+      </w:rPr>
+    </w:lvl>
+    <w:lvl w:ilvl="5" w:tplc="040C0005">
+      <w:start w:val="1"/>
+      <w:numFmt w:val="bullet"/>
+      <w:lvlText w:val=""/>
+      <w:lvlJc w:val="left"/>
+      <w:pPr>
+        <w:ind w:left="4320" w:hanging="360"/>
+      </w:pPr>
+      <w:rPr>
+        <w:rFonts w:ascii="Wingdings" w:hAnsi="Wingdings" w:hint="default"/>
+      </w:rPr>
+    </w:lvl>
+    <w:lvl w:ilvl="6" w:tplc="040C0001">
+      <w:start w:val="1"/>
+      <w:numFmt w:val="bullet"/>
+      <w:lvlText w:val=""/>
+      <w:lvlJc w:val="left"/>
+      <w:pPr>
+        <w:ind w:left="5040" w:hanging="360"/>
+      </w:pPr>
+      <w:rPr>
+        <w:rFonts w:ascii="Symbol" w:hAnsi="Symbol" w:hint="default"/>
+      </w:rPr>
+    </w:lvl>
+    <w:lvl w:ilvl="7" w:tplc="040C0003">
+      <w:start w:val="1"/>
+      <w:numFmt w:val="bullet"/>
+      <w:lvlText w:val="o"/>
+      <w:lvlJc w:val="left"/>
+      <w:pPr>
+        <w:ind w:left="5760" w:hanging="360"/>
+      </w:pPr>
+      <w:rPr>
+        <w:rFonts w:ascii="Courier New" w:hAnsi="Courier New" w:cs="Courier New" w:hint="default"/>
+      </w:rPr>
+    </w:lvl>
+    <w:lvl w:ilvl="8" w:tplc="040C0005">
+      <w:start w:val="1"/>
+      <w:numFmt w:val="bullet"/>
+      <w:lvlText w:val=""/>
+      <w:lvlJc w:val="left"/>
+      <w:pPr>
+        <w:ind w:left="6480" w:hanging="360"/>
+      </w:pPr>
+      <w:rPr>
+        <w:rFonts w:ascii="Wingdings" w:hAnsi="Wingdings" w:hint="default"/>
+      </w:rPr>
+    </w:lvl>
+  </w:abstractNum>
   <w:num w:numId="1">
     <w:abstractNumId w:val="7"/>
   </w:num>
@@ -8094,6 +8658,21 @@
   </w:num>
   <w:num w:numId="13">
     <w:abstractNumId w:val="8"/>
+  </w:num>
+  <w:num w:numId="14">
+    <w:abstractNumId w:val="13"/>
+    <w:lvlOverride w:ilvl="0"/>
+    <w:lvlOverride w:ilvl="1"/>
+    <w:lvlOverride w:ilvl="2"/>
+    <w:lvlOverride w:ilvl="3"/>
+    <w:lvlOverride w:ilvl="4"/>
+    <w:lvlOverride w:ilvl="5"/>
+    <w:lvlOverride w:ilvl="6"/>
+    <w:lvlOverride w:ilvl="7"/>
+    <w:lvlOverride w:ilvl="8"/>
+  </w:num>
+  <w:num w:numId="15">
+    <w:abstractNumId w:val="5"/>
   </w:num>
   <w:numIdMacAtCleanup w:val="13"/>
 </w:numbering>
@@ -10443,7 +11022,7 @@
 </file>
 
 <file path=customXml/itemProps1.xml><?xml version="1.0" encoding="utf-8"?>
-<ds:datastoreItem xmlns:ds="http://schemas.openxmlformats.org/officeDocument/2006/customXml" ds:itemID="{E70F2E24-75AC-4965-9EFB-484A0C7AE18A}">
+<ds:datastoreItem xmlns:ds="http://schemas.openxmlformats.org/officeDocument/2006/customXml" ds:itemID="{4044748B-B6CA-457F-B4D2-92359A8B8006}">
   <ds:schemaRefs>
     <ds:schemaRef ds:uri="http://schemas.openxmlformats.org/officeDocument/2006/bibliography"/>
   </ds:schemaRefs>

</xml_diff>